<commit_message>
Web API doc and payload updates
</commit_message>
<xml_diff>
--- a/docs/webapi/Sage300_WebAPI_EndpointReference.docx
+++ b/docs/webapi/Sage300_WebAPI_EndpointReference.docx
@@ -1,6 +1,6 @@
 
 <file path=word/document.xml><?xml version="1.0" encoding="utf-8"?>
-<w:document xmlns:wpc="http://schemas.microsoft.com/office/word/2010/wordprocessingCanvas" xmlns:cx="http://schemas.microsoft.com/office/drawing/2014/chartex" xmlns:cx1="http://schemas.microsoft.com/office/drawing/2015/9/8/chartex" xmlns:cx2="http://schemas.microsoft.com/office/drawing/2015/10/21/chartex" xmlns:cx3="http://schemas.microsoft.com/office/drawing/2016/5/9/chartex" xmlns:cx4="http://schemas.microsoft.com/office/drawing/2016/5/10/chartex" xmlns:cx5="http://schemas.microsoft.com/office/drawing/2016/5/11/chartex" xmlns:cx6="http://schemas.microsoft.com/office/drawing/2016/5/12/chartex" xmlns:cx7="http://schemas.microsoft.com/office/drawing/2016/5/13/chartex" xmlns:cx8="http://schemas.microsoft.com/office/drawing/2016/5/14/chartex" xmlns:mc="http://schemas.openxmlformats.org/markup-compatibility/2006" xmlns:aink="http://schemas.microsoft.com/office/drawing/2016/ink" xmlns:am3d="http://schemas.microsoft.com/office/drawing/2017/model3d" xmlns:o="urn:schemas-microsoft-com:office:office" xmlns:r="http://schemas.openxmlformats.org/officeDocument/2006/relationships" xmlns:m="http://schemas.openxmlformats.org/officeDocument/2006/math" xmlns:v="urn:schemas-microsoft-com:vml" xmlns:wp14="http://schemas.microsoft.com/office/word/2010/wordprocessingDrawing" xmlns:wp="http://schemas.openxmlformats.org/drawingml/2006/wordprocessingDrawing" xmlns:w10="urn:schemas-microsoft-com:office:word" xmlns:w="http://schemas.openxmlformats.org/wordprocessingml/2006/main" xmlns:w14="http://schemas.microsoft.com/office/word/2010/wordml" xmlns:w15="http://schemas.microsoft.com/office/word/2012/wordml" xmlns:w16cid="http://schemas.microsoft.com/office/word/2016/wordml/cid" xmlns:w16se="http://schemas.microsoft.com/office/word/2015/wordml/symex" xmlns:wpg="http://schemas.microsoft.com/office/word/2010/wordprocessingGroup" xmlns:wpi="http://schemas.microsoft.com/office/word/2010/wordprocessingInk" xmlns:wne="http://schemas.microsoft.com/office/word/2006/wordml" xmlns:wps="http://schemas.microsoft.com/office/word/2010/wordprocessingShape" mc:Ignorable="w14 w15 w16se w16cid wp14">
+<w:document xmlns:wpc="http://schemas.microsoft.com/office/word/2010/wordprocessingCanvas" xmlns:cx="http://schemas.microsoft.com/office/drawing/2014/chartex" xmlns:cx1="http://schemas.microsoft.com/office/drawing/2015/9/8/chartex" xmlns:cx2="http://schemas.microsoft.com/office/drawing/2015/10/21/chartex" xmlns:cx3="http://schemas.microsoft.com/office/drawing/2016/5/9/chartex" xmlns:cx4="http://schemas.microsoft.com/office/drawing/2016/5/10/chartex" xmlns:cx5="http://schemas.microsoft.com/office/drawing/2016/5/11/chartex" xmlns:cx6="http://schemas.microsoft.com/office/drawing/2016/5/12/chartex" xmlns:cx7="http://schemas.microsoft.com/office/drawing/2016/5/13/chartex" xmlns:cx8="http://schemas.microsoft.com/office/drawing/2016/5/14/chartex" xmlns:mc="http://schemas.openxmlformats.org/markup-compatibility/2006" xmlns:aink="http://schemas.microsoft.com/office/drawing/2016/ink" xmlns:am3d="http://schemas.microsoft.com/office/drawing/2017/model3d" xmlns:o="urn:schemas-microsoft-com:office:office" xmlns:r="http://schemas.openxmlformats.org/officeDocument/2006/relationships" xmlns:m="http://schemas.openxmlformats.org/officeDocument/2006/math" xmlns:v="urn:schemas-microsoft-com:vml" xmlns:wp14="http://schemas.microsoft.com/office/word/2010/wordprocessingDrawing" xmlns:wp="http://schemas.openxmlformats.org/drawingml/2006/wordprocessingDrawing" xmlns:w10="urn:schemas-microsoft-com:office:word" xmlns:w="http://schemas.openxmlformats.org/wordprocessingml/2006/main" xmlns:w14="http://schemas.microsoft.com/office/word/2010/wordml" xmlns:w15="http://schemas.microsoft.com/office/word/2012/wordml" xmlns:w16cex="http://schemas.microsoft.com/office/word/2018/wordml/cex" xmlns:w16cid="http://schemas.microsoft.com/office/word/2016/wordml/cid" xmlns:w16="http://schemas.microsoft.com/office/word/2018/wordml" xmlns:w16se="http://schemas.microsoft.com/office/word/2015/wordml/symex" xmlns:wpg="http://schemas.microsoft.com/office/word/2010/wordprocessingGroup" xmlns:wpi="http://schemas.microsoft.com/office/word/2010/wordprocessingInk" xmlns:wne="http://schemas.microsoft.com/office/word/2006/wordml" xmlns:wps="http://schemas.microsoft.com/office/word/2010/wordprocessingShape" mc:Ignorable="w14 w15 w16se w16cid w16 w16cex wp14">
   <w:body>
     <w:p>
       <w:pPr>
@@ -54,13 +54,13 @@
         </w:sectPr>
       </w:pPr>
       <w:r>
-        <w:t>December</w:t>
+        <w:t>August</w:t>
       </w:r>
       <w:r>
-        <w:t xml:space="preserve"> 201</w:t>
+        <w:t xml:space="preserve"> 20</w:t>
       </w:r>
       <w:r>
-        <w:t>9</w:t>
+        <w:t>20</w:t>
       </w:r>
     </w:p>
     <w:p>
@@ -993,7 +993,37 @@
         <w:rPr>
           <w:rStyle w:val="SAGETextCodeinline"/>
         </w:rPr>
-        <w:t>/-/</w:t>
+        <w:t>/</w:t>
+      </w:r>
+      <w:r>
+        <w:rPr>
+          <w:rStyle w:val="SAGETextFilename"/>
+        </w:rPr>
+        <w:t>{</w:t>
+      </w:r>
+      <w:r>
+        <w:rPr>
+          <w:rStyle w:val="SAGETextFilename"/>
+        </w:rPr>
+        <w:t>version</w:t>
+      </w:r>
+      <w:r>
+        <w:rPr>
+          <w:rStyle w:val="SAGETextFilename"/>
+        </w:rPr>
+        <w:t>}</w:t>
+      </w:r>
+      <w:r>
+        <w:rPr>
+          <w:rStyle w:val="SAGETextCodeinline"/>
+        </w:rPr>
+        <w:t>/</w:t>
+      </w:r>
+      <w:r>
+        <w:rPr>
+          <w:rStyle w:val="SAGETextCodeinline"/>
+        </w:rPr>
+        <w:t>-/</w:t>
       </w:r>
       <w:r>
         <w:rPr>
@@ -1053,7 +1083,31 @@
         <w:rPr>
           <w:rStyle w:val="SAGETextCodeinline"/>
         </w:rPr>
-        <w:t>http://localhost/Sage300WebApi/-/SAMLTD/AR/Customers</w:t>
+        <w:t>http://localhost/Sage300WebApi/</w:t>
+      </w:r>
+      <w:r>
+        <w:rPr>
+          <w:rStyle w:val="SAGETextCodeinline"/>
+        </w:rPr>
+        <w:t>v1.0/</w:t>
+      </w:r>
+      <w:r>
+        <w:rPr>
+          <w:rStyle w:val="SAGETextCodeinline"/>
+        </w:rPr>
+        <w:t>-/SAMLTD/AR/</w:t>
+      </w:r>
+      <w:r>
+        <w:rPr>
+          <w:rStyle w:val="SAGETextCodeinline"/>
+        </w:rPr>
+        <w:t>AR</w:t>
+      </w:r>
+      <w:r>
+        <w:rPr>
+          <w:rStyle w:val="SAGETextCodeinline"/>
+        </w:rPr>
+        <w:t>Customers</w:t>
       </w:r>
     </w:p>
     <w:p>
@@ -1271,7 +1325,6 @@
         <w:tc>
           <w:tcPr>
             <w:tcW w:w="3060" w:type="dxa"/>
-            <w:hideMark/>
           </w:tcPr>
           <w:p>
             <w:pPr>
@@ -1284,10 +1337,62 @@
               <w:rPr>
                 <w:rStyle w:val="SAGETextFilename"/>
               </w:rPr>
-              <w:t>{company}</w:t>
-            </w:r>
-          </w:p>
-        </w:tc>
+              <w:t>{</w:t>
+            </w:r>
+            <w:r>
+              <w:rPr>
+                <w:rStyle w:val="SAGETextFilename"/>
+              </w:rPr>
+              <w:t>version</w:t>
+            </w:r>
+            <w:r>
+              <w:rPr>
+                <w:rStyle w:val="SAGETextFilename"/>
+              </w:rPr>
+              <w:t>}</w:t>
+            </w:r>
+          </w:p>
+        </w:tc>
+        <w:tc>
+          <w:tcPr>
+            <w:tcW w:w="3060" w:type="dxa"/>
+          </w:tcPr>
+          <w:p>
+            <w:pPr>
+              <w:pStyle w:val="SAGEBodyText"/>
+              <w:rPr>
+                <w:bCs/>
+              </w:rPr>
+            </w:pPr>
+            <w:r>
+              <w:rPr>
+                <w:bCs/>
+              </w:rPr>
+              <w:t>The version of the Web API</w:t>
+            </w:r>
+          </w:p>
+        </w:tc>
+        <w:tc>
+          <w:tcPr>
+            <w:tcW w:w="3080" w:type="dxa"/>
+          </w:tcPr>
+          <w:p>
+            <w:pPr>
+              <w:pStyle w:val="SAGEBodyText"/>
+              <w:rPr>
+                <w:rStyle w:val="SAGETextCodeinline"/>
+              </w:rPr>
+            </w:pPr>
+            <w:r>
+              <w:rPr>
+                <w:rStyle w:val="SAGETextCodeinline"/>
+              </w:rPr>
+              <w:t>v1.0</w:t>
+            </w:r>
+          </w:p>
+        </w:tc>
+      </w:tr>
+      <w:tr>
         <w:tc>
           <w:tcPr>
             <w:tcW w:w="3060" w:type="dxa"/>
@@ -1297,6 +1402,26 @@
             <w:pPr>
               <w:pStyle w:val="SAGEBodyText"/>
               <w:rPr>
+                <w:rStyle w:val="SAGETextFilename"/>
+              </w:rPr>
+            </w:pPr>
+            <w:r>
+              <w:rPr>
+                <w:rStyle w:val="SAGETextFilename"/>
+              </w:rPr>
+              <w:t>{company}</w:t>
+            </w:r>
+          </w:p>
+        </w:tc>
+        <w:tc>
+          <w:tcPr>
+            <w:tcW w:w="3060" w:type="dxa"/>
+            <w:hideMark/>
+          </w:tcPr>
+          <w:p>
+            <w:pPr>
+              <w:pStyle w:val="SAGEBodyText"/>
+              <w:rPr>
                 <w:bCs/>
               </w:rPr>
             </w:pPr>
@@ -1460,7 +1585,25 @@
               <w:rPr>
                 <w:rStyle w:val="SAGETextCodeinline"/>
               </w:rPr>
-              <w:t>Customers, Accounts</w:t>
+              <w:t>AR</w:t>
+            </w:r>
+            <w:r>
+              <w:rPr>
+                <w:rStyle w:val="SAGETextCodeinline"/>
+              </w:rPr>
+              <w:t xml:space="preserve">Customers, </w:t>
+            </w:r>
+            <w:r>
+              <w:rPr>
+                <w:rStyle w:val="SAGETextCodeinline"/>
+              </w:rPr>
+              <w:t>GL</w:t>
+            </w:r>
+            <w:r>
+              <w:rPr>
+                <w:rStyle w:val="SAGETextCodeinline"/>
+              </w:rPr>
+              <w:t>Accounts</w:t>
             </w:r>
           </w:p>
         </w:tc>
@@ -1507,7 +1650,25 @@
         <w:rPr>
           <w:bCs/>
         </w:rPr>
-        <w:t xml:space="preserve"> do a GET, POST, PUT and DELETE.</w:t>
+        <w:t xml:space="preserve"> do a GET, POST, PUT</w:t>
+      </w:r>
+      <w:r>
+        <w:rPr>
+          <w:bCs/>
+        </w:rPr>
+        <w:t>,</w:t>
+      </w:r>
+      <w:r>
+        <w:rPr>
+          <w:bCs/>
+        </w:rPr>
+        <w:t xml:space="preserve"> DELETE</w:t>
+      </w:r>
+      <w:r>
+        <w:rPr>
+          <w:bCs/>
+        </w:rPr>
+        <w:t xml:space="preserve"> and PATCH.</w:t>
       </w:r>
     </w:p>
     <w:p>
@@ -1518,7 +1679,7 @@
     <w:tbl>
       <w:tblPr>
         <w:tblStyle w:val="SageTable2"/>
-        <w:tblW w:w="9265" w:type="dxa"/>
+        <w:tblW w:w="10133" w:type="dxa"/>
         <w:tblLayout w:type="fixed"/>
         <w:tblLook w:val="04A0" w:firstRow="1" w:lastRow="0" w:firstColumn="1" w:lastColumn="0" w:noHBand="0" w:noVBand="1"/>
       </w:tblPr>
@@ -1529,6 +1690,7 @@
         <w:gridCol w:w="851"/>
         <w:gridCol w:w="851"/>
         <w:gridCol w:w="868"/>
+        <w:gridCol w:w="868"/>
       </w:tblGrid>
       <w:tr>
         <w:trPr>
@@ -1603,8 +1765,8 @@
         </w:tc>
         <w:tc>
           <w:tcPr>
-            <w:tcW w:w="3420" w:type="dxa"/>
-            <w:gridSpan w:val="4"/>
+            <w:tcW w:w="4288" w:type="dxa"/>
+            <w:gridSpan w:val="5"/>
           </w:tcPr>
           <w:p>
             <w:pPr>
@@ -1692,49 +1854,57 @@
                 <w:sz w:val="16"/>
                 <w:szCs w:val="16"/>
               </w:rPr>
-              <w:t>G</w:t>
-            </w:r>
-            <w:r>
+              <w:t>GET</w:t>
+            </w:r>
+          </w:p>
+        </w:tc>
+        <w:tc>
+          <w:tcPr>
+            <w:tcW w:w="851" w:type="dxa"/>
+          </w:tcPr>
+          <w:p>
+            <w:pPr>
+              <w:pStyle w:val="SAGEBodyText"/>
+              <w:jc w:val="center"/>
               <w:rPr>
                 <w:sz w:val="16"/>
                 <w:szCs w:val="16"/>
               </w:rPr>
-              <w:t>ET</w:t>
-            </w:r>
-          </w:p>
-        </w:tc>
-        <w:tc>
-          <w:tcPr>
-            <w:tcW w:w="851" w:type="dxa"/>
-          </w:tcPr>
-          <w:p>
-            <w:pPr>
-              <w:pStyle w:val="SAGEBodyText"/>
-              <w:jc w:val="center"/>
+            </w:pPr>
+            <w:r>
               <w:rPr>
                 <w:sz w:val="16"/>
                 <w:szCs w:val="16"/>
               </w:rPr>
-            </w:pPr>
-            <w:r>
+              <w:t>POST</w:t>
+            </w:r>
+          </w:p>
+        </w:tc>
+        <w:tc>
+          <w:tcPr>
+            <w:tcW w:w="851" w:type="dxa"/>
+          </w:tcPr>
+          <w:p>
+            <w:pPr>
+              <w:pStyle w:val="SAGEBodyText"/>
+              <w:jc w:val="center"/>
               <w:rPr>
                 <w:sz w:val="16"/>
                 <w:szCs w:val="16"/>
               </w:rPr>
-              <w:t>P</w:t>
-            </w:r>
+            </w:pPr>
             <w:r>
               <w:rPr>
                 <w:sz w:val="16"/>
                 <w:szCs w:val="16"/>
               </w:rPr>
-              <w:t>OST</w:t>
-            </w:r>
-          </w:p>
-        </w:tc>
-        <w:tc>
-          <w:tcPr>
-            <w:tcW w:w="851" w:type="dxa"/>
+              <w:t xml:space="preserve">PUT </w:t>
+            </w:r>
+          </w:p>
+        </w:tc>
+        <w:tc>
+          <w:tcPr>
+            <w:tcW w:w="868" w:type="dxa"/>
           </w:tcPr>
           <w:p>
             <w:pPr>
@@ -1750,50 +1920,29 @@
                 <w:sz w:val="16"/>
                 <w:szCs w:val="16"/>
               </w:rPr>
-              <w:t>P</w:t>
-            </w:r>
-            <w:r>
+              <w:t>DELETE</w:t>
+            </w:r>
+          </w:p>
+        </w:tc>
+        <w:tc>
+          <w:tcPr>
+            <w:tcW w:w="868" w:type="dxa"/>
+          </w:tcPr>
+          <w:p>
+            <w:pPr>
+              <w:pStyle w:val="SAGEBodyText"/>
+              <w:jc w:val="center"/>
               <w:rPr>
                 <w:sz w:val="16"/>
                 <w:szCs w:val="16"/>
               </w:rPr>
-              <w:t>UT</w:t>
-            </w:r>
+            </w:pPr>
             <w:r>
               <w:rPr>
                 <w:sz w:val="16"/>
                 <w:szCs w:val="16"/>
               </w:rPr>
-              <w:t xml:space="preserve"> </w:t>
-            </w:r>
-          </w:p>
-        </w:tc>
-        <w:tc>
-          <w:tcPr>
-            <w:tcW w:w="868" w:type="dxa"/>
-          </w:tcPr>
-          <w:p>
-            <w:pPr>
-              <w:pStyle w:val="SAGEBodyText"/>
-              <w:jc w:val="center"/>
-              <w:rPr>
-                <w:sz w:val="16"/>
-                <w:szCs w:val="16"/>
-              </w:rPr>
-            </w:pPr>
-            <w:r>
-              <w:rPr>
-                <w:sz w:val="16"/>
-                <w:szCs w:val="16"/>
-              </w:rPr>
-              <w:t>D</w:t>
-            </w:r>
-            <w:r>
-              <w:rPr>
-                <w:sz w:val="16"/>
-                <w:szCs w:val="16"/>
-              </w:rPr>
-              <w:t>ELETE</w:t>
+              <w:t>PATCH</w:t>
             </w:r>
           </w:p>
         </w:tc>
@@ -1959,6 +2108,32 @@
             </w:r>
           </w:p>
         </w:tc>
+        <w:tc>
+          <w:tcPr>
+            <w:tcW w:w="868" w:type="dxa"/>
+          </w:tcPr>
+          <w:p>
+            <w:pPr>
+              <w:pStyle w:val="SAGEBodyText"/>
+              <w:jc w:val="center"/>
+              <w:rPr>
+                <w:rFonts w:eastAsia="Times New Roman"/>
+                <w:color w:val="000000"/>
+                <w:sz w:val="20"/>
+                <w:szCs w:val="20"/>
+              </w:rPr>
+            </w:pPr>
+            <w:r>
+              <w:rPr>
+                <w:rFonts w:eastAsia="Times New Roman"/>
+                <w:color w:val="000000"/>
+                <w:sz w:val="20"/>
+                <w:szCs w:val="20"/>
+              </w:rPr>
+              <w:t>x</w:t>
+            </w:r>
+          </w:p>
+        </w:tc>
       </w:tr>
       <w:tr>
         <w:tc>
@@ -2121,6 +2296,32 @@
             </w:r>
           </w:p>
         </w:tc>
+        <w:tc>
+          <w:tcPr>
+            <w:tcW w:w="868" w:type="dxa"/>
+          </w:tcPr>
+          <w:p>
+            <w:pPr>
+              <w:pStyle w:val="SAGEBodyText"/>
+              <w:jc w:val="center"/>
+              <w:rPr>
+                <w:rFonts w:eastAsia="Times New Roman"/>
+                <w:color w:val="000000"/>
+                <w:sz w:val="20"/>
+                <w:szCs w:val="20"/>
+              </w:rPr>
+            </w:pPr>
+            <w:r>
+              <w:rPr>
+                <w:rFonts w:eastAsia="Times New Roman"/>
+                <w:color w:val="000000"/>
+                <w:sz w:val="20"/>
+                <w:szCs w:val="20"/>
+              </w:rPr>
+              <w:t>x</w:t>
+            </w:r>
+          </w:p>
+        </w:tc>
       </w:tr>
       <w:tr>
         <w:tc>
@@ -2283,6 +2484,32 @@
             </w:r>
           </w:p>
         </w:tc>
+        <w:tc>
+          <w:tcPr>
+            <w:tcW w:w="868" w:type="dxa"/>
+          </w:tcPr>
+          <w:p>
+            <w:pPr>
+              <w:pStyle w:val="SAGEBodyText"/>
+              <w:jc w:val="center"/>
+              <w:rPr>
+                <w:rFonts w:eastAsia="Times New Roman"/>
+                <w:color w:val="000000"/>
+                <w:sz w:val="20"/>
+                <w:szCs w:val="20"/>
+              </w:rPr>
+            </w:pPr>
+            <w:r>
+              <w:rPr>
+                <w:rFonts w:eastAsia="Times New Roman"/>
+                <w:color w:val="000000"/>
+                <w:sz w:val="20"/>
+                <w:szCs w:val="20"/>
+              </w:rPr>
+              <w:t>x</w:t>
+            </w:r>
+          </w:p>
+        </w:tc>
       </w:tr>
       <w:tr>
         <w:tc>
@@ -2445,6 +2672,32 @@
             </w:r>
           </w:p>
         </w:tc>
+        <w:tc>
+          <w:tcPr>
+            <w:tcW w:w="868" w:type="dxa"/>
+          </w:tcPr>
+          <w:p>
+            <w:pPr>
+              <w:pStyle w:val="SAGEBodyText"/>
+              <w:jc w:val="center"/>
+              <w:rPr>
+                <w:rFonts w:eastAsia="Times New Roman"/>
+                <w:color w:val="000000"/>
+                <w:sz w:val="20"/>
+                <w:szCs w:val="20"/>
+              </w:rPr>
+            </w:pPr>
+            <w:r>
+              <w:rPr>
+                <w:rFonts w:eastAsia="Times New Roman"/>
+                <w:color w:val="000000"/>
+                <w:sz w:val="20"/>
+                <w:szCs w:val="20"/>
+              </w:rPr>
+              <w:t>x</w:t>
+            </w:r>
+          </w:p>
+        </w:tc>
       </w:tr>
       <w:tr>
         <w:tc>
@@ -2607,6 +2860,32 @@
             </w:r>
           </w:p>
         </w:tc>
+        <w:tc>
+          <w:tcPr>
+            <w:tcW w:w="868" w:type="dxa"/>
+          </w:tcPr>
+          <w:p>
+            <w:pPr>
+              <w:pStyle w:val="SAGEBodyText"/>
+              <w:jc w:val="center"/>
+              <w:rPr>
+                <w:rFonts w:eastAsia="Times New Roman"/>
+                <w:color w:val="000000"/>
+                <w:sz w:val="20"/>
+                <w:szCs w:val="20"/>
+              </w:rPr>
+            </w:pPr>
+            <w:r>
+              <w:rPr>
+                <w:rFonts w:eastAsia="Times New Roman"/>
+                <w:color w:val="000000"/>
+                <w:sz w:val="20"/>
+                <w:szCs w:val="20"/>
+              </w:rPr>
+              <w:t>x</w:t>
+            </w:r>
+          </w:p>
+        </w:tc>
       </w:tr>
       <w:tr>
         <w:tc>
@@ -2769,6 +3048,32 @@
             </w:r>
           </w:p>
         </w:tc>
+        <w:tc>
+          <w:tcPr>
+            <w:tcW w:w="868" w:type="dxa"/>
+          </w:tcPr>
+          <w:p>
+            <w:pPr>
+              <w:pStyle w:val="SAGEBodyText"/>
+              <w:jc w:val="center"/>
+              <w:rPr>
+                <w:rFonts w:eastAsia="Times New Roman"/>
+                <w:color w:val="000000"/>
+                <w:sz w:val="20"/>
+                <w:szCs w:val="20"/>
+              </w:rPr>
+            </w:pPr>
+            <w:r>
+              <w:rPr>
+                <w:rFonts w:eastAsia="Times New Roman"/>
+                <w:color w:val="000000"/>
+                <w:sz w:val="20"/>
+                <w:szCs w:val="20"/>
+              </w:rPr>
+              <w:t>x</w:t>
+            </w:r>
+          </w:p>
+        </w:tc>
       </w:tr>
       <w:tr>
         <w:tc>
@@ -2931,6 +3236,32 @@
             </w:r>
           </w:p>
         </w:tc>
+        <w:tc>
+          <w:tcPr>
+            <w:tcW w:w="868" w:type="dxa"/>
+          </w:tcPr>
+          <w:p>
+            <w:pPr>
+              <w:pStyle w:val="SAGEBodyText"/>
+              <w:jc w:val="center"/>
+              <w:rPr>
+                <w:rFonts w:eastAsia="Times New Roman"/>
+                <w:color w:val="000000"/>
+                <w:sz w:val="20"/>
+                <w:szCs w:val="20"/>
+              </w:rPr>
+            </w:pPr>
+            <w:r>
+              <w:rPr>
+                <w:rFonts w:eastAsia="Times New Roman"/>
+                <w:color w:val="000000"/>
+                <w:sz w:val="20"/>
+                <w:szCs w:val="20"/>
+              </w:rPr>
+              <w:t>x</w:t>
+            </w:r>
+          </w:p>
+        </w:tc>
       </w:tr>
       <w:tr>
         <w:tc>
@@ -3093,6 +3424,32 @@
             </w:r>
           </w:p>
         </w:tc>
+        <w:tc>
+          <w:tcPr>
+            <w:tcW w:w="868" w:type="dxa"/>
+          </w:tcPr>
+          <w:p>
+            <w:pPr>
+              <w:pStyle w:val="SAGEBodyText"/>
+              <w:jc w:val="center"/>
+              <w:rPr>
+                <w:rFonts w:eastAsia="Times New Roman"/>
+                <w:color w:val="000000"/>
+                <w:sz w:val="20"/>
+                <w:szCs w:val="20"/>
+              </w:rPr>
+            </w:pPr>
+            <w:r>
+              <w:rPr>
+                <w:rFonts w:eastAsia="Times New Roman"/>
+                <w:color w:val="000000"/>
+                <w:sz w:val="20"/>
+                <w:szCs w:val="20"/>
+              </w:rPr>
+              <w:t>x</w:t>
+            </w:r>
+          </w:p>
+        </w:tc>
       </w:tr>
       <w:tr>
         <w:tc>
@@ -3255,6 +3612,32 @@
             </w:r>
           </w:p>
         </w:tc>
+        <w:tc>
+          <w:tcPr>
+            <w:tcW w:w="868" w:type="dxa"/>
+          </w:tcPr>
+          <w:p>
+            <w:pPr>
+              <w:pStyle w:val="SAGEBodyText"/>
+              <w:jc w:val="center"/>
+              <w:rPr>
+                <w:rFonts w:eastAsia="Times New Roman"/>
+                <w:color w:val="000000"/>
+                <w:sz w:val="20"/>
+                <w:szCs w:val="20"/>
+              </w:rPr>
+            </w:pPr>
+            <w:r>
+              <w:rPr>
+                <w:rFonts w:eastAsia="Times New Roman"/>
+                <w:color w:val="000000"/>
+                <w:sz w:val="20"/>
+                <w:szCs w:val="20"/>
+              </w:rPr>
+              <w:t>x</w:t>
+            </w:r>
+          </w:p>
+        </w:tc>
       </w:tr>
       <w:tr>
         <w:tc>
@@ -3417,6 +3800,32 @@
             </w:r>
           </w:p>
         </w:tc>
+        <w:tc>
+          <w:tcPr>
+            <w:tcW w:w="868" w:type="dxa"/>
+          </w:tcPr>
+          <w:p>
+            <w:pPr>
+              <w:pStyle w:val="SAGEBodyText"/>
+              <w:jc w:val="center"/>
+              <w:rPr>
+                <w:rFonts w:eastAsia="Times New Roman"/>
+                <w:color w:val="000000"/>
+                <w:sz w:val="20"/>
+                <w:szCs w:val="20"/>
+              </w:rPr>
+            </w:pPr>
+            <w:r>
+              <w:rPr>
+                <w:rFonts w:eastAsia="Times New Roman"/>
+                <w:color w:val="000000"/>
+                <w:sz w:val="20"/>
+                <w:szCs w:val="20"/>
+              </w:rPr>
+              <w:t>x</w:t>
+            </w:r>
+          </w:p>
+        </w:tc>
       </w:tr>
       <w:tr>
         <w:tc>
@@ -3579,6 +3988,32 @@
             </w:r>
           </w:p>
         </w:tc>
+        <w:tc>
+          <w:tcPr>
+            <w:tcW w:w="868" w:type="dxa"/>
+          </w:tcPr>
+          <w:p>
+            <w:pPr>
+              <w:pStyle w:val="SAGEBodyText"/>
+              <w:jc w:val="center"/>
+              <w:rPr>
+                <w:rFonts w:eastAsia="Times New Roman"/>
+                <w:color w:val="000000"/>
+                <w:sz w:val="20"/>
+                <w:szCs w:val="20"/>
+              </w:rPr>
+            </w:pPr>
+            <w:r>
+              <w:rPr>
+                <w:rFonts w:eastAsia="Times New Roman"/>
+                <w:color w:val="000000"/>
+                <w:sz w:val="20"/>
+                <w:szCs w:val="20"/>
+              </w:rPr>
+              <w:t>x</w:t>
+            </w:r>
+          </w:p>
+        </w:tc>
       </w:tr>
       <w:tr>
         <w:tc>
@@ -3741,6 +4176,32 @@
             </w:r>
           </w:p>
         </w:tc>
+        <w:tc>
+          <w:tcPr>
+            <w:tcW w:w="868" w:type="dxa"/>
+          </w:tcPr>
+          <w:p>
+            <w:pPr>
+              <w:pStyle w:val="SAGEBodyText"/>
+              <w:jc w:val="center"/>
+              <w:rPr>
+                <w:rFonts w:eastAsia="Times New Roman"/>
+                <w:color w:val="000000"/>
+                <w:sz w:val="20"/>
+                <w:szCs w:val="20"/>
+              </w:rPr>
+            </w:pPr>
+            <w:r>
+              <w:rPr>
+                <w:rFonts w:eastAsia="Times New Roman"/>
+                <w:color w:val="000000"/>
+                <w:sz w:val="20"/>
+                <w:szCs w:val="20"/>
+              </w:rPr>
+              <w:t>x</w:t>
+            </w:r>
+          </w:p>
+        </w:tc>
       </w:tr>
       <w:tr>
         <w:tc>
@@ -3903,6 +4364,32 @@
             </w:r>
           </w:p>
         </w:tc>
+        <w:tc>
+          <w:tcPr>
+            <w:tcW w:w="868" w:type="dxa"/>
+          </w:tcPr>
+          <w:p>
+            <w:pPr>
+              <w:pStyle w:val="SAGEBodyText"/>
+              <w:jc w:val="center"/>
+              <w:rPr>
+                <w:rFonts w:eastAsia="Times New Roman"/>
+                <w:color w:val="000000"/>
+                <w:sz w:val="20"/>
+                <w:szCs w:val="20"/>
+              </w:rPr>
+            </w:pPr>
+            <w:r>
+              <w:rPr>
+                <w:rFonts w:eastAsia="Times New Roman"/>
+                <w:color w:val="000000"/>
+                <w:sz w:val="20"/>
+                <w:szCs w:val="20"/>
+              </w:rPr>
+              <w:t>x</w:t>
+            </w:r>
+          </w:p>
+        </w:tc>
       </w:tr>
       <w:tr>
         <w:tc>
@@ -4065,6 +4552,32 @@
             </w:r>
           </w:p>
         </w:tc>
+        <w:tc>
+          <w:tcPr>
+            <w:tcW w:w="868" w:type="dxa"/>
+          </w:tcPr>
+          <w:p>
+            <w:pPr>
+              <w:pStyle w:val="SAGEBodyText"/>
+              <w:jc w:val="center"/>
+              <w:rPr>
+                <w:rFonts w:eastAsia="Times New Roman"/>
+                <w:color w:val="000000"/>
+                <w:sz w:val="20"/>
+                <w:szCs w:val="20"/>
+              </w:rPr>
+            </w:pPr>
+            <w:r>
+              <w:rPr>
+                <w:rFonts w:eastAsia="Times New Roman"/>
+                <w:color w:val="000000"/>
+                <w:sz w:val="20"/>
+                <w:szCs w:val="20"/>
+              </w:rPr>
+              <w:t>x</w:t>
+            </w:r>
+          </w:p>
+        </w:tc>
       </w:tr>
       <w:tr>
         <w:tc>
@@ -4227,6 +4740,32 @@
             </w:r>
           </w:p>
         </w:tc>
+        <w:tc>
+          <w:tcPr>
+            <w:tcW w:w="868" w:type="dxa"/>
+          </w:tcPr>
+          <w:p>
+            <w:pPr>
+              <w:pStyle w:val="SAGEBodyText"/>
+              <w:jc w:val="center"/>
+              <w:rPr>
+                <w:rFonts w:eastAsia="Times New Roman"/>
+                <w:color w:val="000000"/>
+                <w:sz w:val="20"/>
+                <w:szCs w:val="20"/>
+              </w:rPr>
+            </w:pPr>
+            <w:r>
+              <w:rPr>
+                <w:rFonts w:eastAsia="Times New Roman"/>
+                <w:color w:val="000000"/>
+                <w:sz w:val="20"/>
+                <w:szCs w:val="20"/>
+              </w:rPr>
+              <w:t>x</w:t>
+            </w:r>
+          </w:p>
+        </w:tc>
       </w:tr>
       <w:tr>
         <w:tc>
@@ -4389,6 +4928,32 @@
             </w:r>
           </w:p>
         </w:tc>
+        <w:tc>
+          <w:tcPr>
+            <w:tcW w:w="868" w:type="dxa"/>
+          </w:tcPr>
+          <w:p>
+            <w:pPr>
+              <w:pStyle w:val="SAGEBodyText"/>
+              <w:jc w:val="center"/>
+              <w:rPr>
+                <w:rFonts w:eastAsia="Times New Roman"/>
+                <w:color w:val="000000"/>
+                <w:sz w:val="20"/>
+                <w:szCs w:val="20"/>
+              </w:rPr>
+            </w:pPr>
+            <w:r>
+              <w:rPr>
+                <w:rFonts w:eastAsia="Times New Roman"/>
+                <w:color w:val="000000"/>
+                <w:sz w:val="20"/>
+                <w:szCs w:val="20"/>
+              </w:rPr>
+              <w:t>x</w:t>
+            </w:r>
+          </w:p>
+        </w:tc>
       </w:tr>
       <w:tr>
         <w:tc>
@@ -4551,6 +5116,32 @@
             </w:r>
           </w:p>
         </w:tc>
+        <w:tc>
+          <w:tcPr>
+            <w:tcW w:w="868" w:type="dxa"/>
+          </w:tcPr>
+          <w:p>
+            <w:pPr>
+              <w:pStyle w:val="SAGEBodyText"/>
+              <w:jc w:val="center"/>
+              <w:rPr>
+                <w:rFonts w:eastAsia="Times New Roman"/>
+                <w:color w:val="000000"/>
+                <w:sz w:val="20"/>
+                <w:szCs w:val="20"/>
+              </w:rPr>
+            </w:pPr>
+            <w:r>
+              <w:rPr>
+                <w:rFonts w:eastAsia="Times New Roman"/>
+                <w:color w:val="000000"/>
+                <w:sz w:val="20"/>
+                <w:szCs w:val="20"/>
+              </w:rPr>
+              <w:t>x</w:t>
+            </w:r>
+          </w:p>
+        </w:tc>
       </w:tr>
       <w:tr>
         <w:tc>
@@ -4713,6 +5304,32 @@
             </w:r>
           </w:p>
         </w:tc>
+        <w:tc>
+          <w:tcPr>
+            <w:tcW w:w="868" w:type="dxa"/>
+          </w:tcPr>
+          <w:p>
+            <w:pPr>
+              <w:pStyle w:val="SAGEBodyText"/>
+              <w:jc w:val="center"/>
+              <w:rPr>
+                <w:rFonts w:eastAsia="Times New Roman"/>
+                <w:color w:val="000000"/>
+                <w:sz w:val="20"/>
+                <w:szCs w:val="20"/>
+              </w:rPr>
+            </w:pPr>
+            <w:r>
+              <w:rPr>
+                <w:rFonts w:eastAsia="Times New Roman"/>
+                <w:color w:val="000000"/>
+                <w:sz w:val="20"/>
+                <w:szCs w:val="20"/>
+              </w:rPr>
+              <w:t>x</w:t>
+            </w:r>
+          </w:p>
+        </w:tc>
       </w:tr>
       <w:tr>
         <w:tc>
@@ -4875,6 +5492,32 @@
             </w:r>
           </w:p>
         </w:tc>
+        <w:tc>
+          <w:tcPr>
+            <w:tcW w:w="868" w:type="dxa"/>
+          </w:tcPr>
+          <w:p>
+            <w:pPr>
+              <w:pStyle w:val="SAGEBodyText"/>
+              <w:jc w:val="center"/>
+              <w:rPr>
+                <w:rFonts w:eastAsia="Times New Roman"/>
+                <w:color w:val="000000"/>
+                <w:sz w:val="20"/>
+                <w:szCs w:val="20"/>
+              </w:rPr>
+            </w:pPr>
+            <w:r>
+              <w:rPr>
+                <w:rFonts w:eastAsia="Times New Roman"/>
+                <w:color w:val="000000"/>
+                <w:sz w:val="20"/>
+                <w:szCs w:val="20"/>
+              </w:rPr>
+              <w:t>x</w:t>
+            </w:r>
+          </w:p>
+        </w:tc>
       </w:tr>
       <w:tr>
         <w:tc>
@@ -5038,6 +5681,32 @@
             </w:r>
           </w:p>
         </w:tc>
+        <w:tc>
+          <w:tcPr>
+            <w:tcW w:w="868" w:type="dxa"/>
+          </w:tcPr>
+          <w:p>
+            <w:pPr>
+              <w:pStyle w:val="SAGEBodyText"/>
+              <w:jc w:val="center"/>
+              <w:rPr>
+                <w:rFonts w:eastAsia="Times New Roman"/>
+                <w:color w:val="000000"/>
+                <w:sz w:val="20"/>
+                <w:szCs w:val="20"/>
+              </w:rPr>
+            </w:pPr>
+            <w:r>
+              <w:rPr>
+                <w:rFonts w:eastAsia="Times New Roman"/>
+                <w:color w:val="000000"/>
+                <w:sz w:val="20"/>
+                <w:szCs w:val="20"/>
+              </w:rPr>
+              <w:t>x</w:t>
+            </w:r>
+          </w:p>
+        </w:tc>
       </w:tr>
       <w:tr>
         <w:tc>
@@ -5200,6 +5869,32 @@
             </w:r>
           </w:p>
         </w:tc>
+        <w:tc>
+          <w:tcPr>
+            <w:tcW w:w="868" w:type="dxa"/>
+          </w:tcPr>
+          <w:p>
+            <w:pPr>
+              <w:pStyle w:val="SAGEBodyText"/>
+              <w:jc w:val="center"/>
+              <w:rPr>
+                <w:rFonts w:eastAsia="Times New Roman"/>
+                <w:color w:val="000000"/>
+                <w:sz w:val="20"/>
+                <w:szCs w:val="20"/>
+              </w:rPr>
+            </w:pPr>
+            <w:r>
+              <w:rPr>
+                <w:rFonts w:eastAsia="Times New Roman"/>
+                <w:color w:val="000000"/>
+                <w:sz w:val="20"/>
+                <w:szCs w:val="20"/>
+              </w:rPr>
+              <w:t>x</w:t>
+            </w:r>
+          </w:p>
+        </w:tc>
       </w:tr>
       <w:tr>
         <w:tc>
@@ -5362,6 +6057,32 @@
             </w:r>
           </w:p>
         </w:tc>
+        <w:tc>
+          <w:tcPr>
+            <w:tcW w:w="868" w:type="dxa"/>
+          </w:tcPr>
+          <w:p>
+            <w:pPr>
+              <w:pStyle w:val="SAGEBodyText"/>
+              <w:jc w:val="center"/>
+              <w:rPr>
+                <w:rFonts w:eastAsia="Times New Roman"/>
+                <w:color w:val="000000"/>
+                <w:sz w:val="20"/>
+                <w:szCs w:val="20"/>
+              </w:rPr>
+            </w:pPr>
+            <w:r>
+              <w:rPr>
+                <w:rFonts w:eastAsia="Times New Roman"/>
+                <w:color w:val="000000"/>
+                <w:sz w:val="20"/>
+                <w:szCs w:val="20"/>
+              </w:rPr>
+              <w:t>x</w:t>
+            </w:r>
+          </w:p>
+        </w:tc>
       </w:tr>
       <w:tr>
         <w:tc>
@@ -5497,6 +6218,23 @@
             </w:pPr>
           </w:p>
         </w:tc>
+        <w:tc>
+          <w:tcPr>
+            <w:tcW w:w="868" w:type="dxa"/>
+          </w:tcPr>
+          <w:p>
+            <w:pPr>
+              <w:pStyle w:val="SAGEBodyText"/>
+              <w:jc w:val="center"/>
+              <w:rPr>
+                <w:rFonts w:eastAsia="Times New Roman"/>
+                <w:color w:val="000000"/>
+                <w:sz w:val="20"/>
+                <w:szCs w:val="20"/>
+              </w:rPr>
+            </w:pPr>
+          </w:p>
+        </w:tc>
       </w:tr>
       <w:tr>
         <w:tc>
@@ -5659,6 +6397,32 @@
             </w:r>
           </w:p>
         </w:tc>
+        <w:tc>
+          <w:tcPr>
+            <w:tcW w:w="868" w:type="dxa"/>
+          </w:tcPr>
+          <w:p>
+            <w:pPr>
+              <w:pStyle w:val="SAGEBodyText"/>
+              <w:jc w:val="center"/>
+              <w:rPr>
+                <w:rFonts w:eastAsia="Times New Roman"/>
+                <w:color w:val="000000"/>
+                <w:sz w:val="20"/>
+                <w:szCs w:val="20"/>
+              </w:rPr>
+            </w:pPr>
+            <w:r>
+              <w:rPr>
+                <w:rFonts w:eastAsia="Times New Roman"/>
+                <w:color w:val="000000"/>
+                <w:sz w:val="20"/>
+                <w:szCs w:val="20"/>
+              </w:rPr>
+              <w:t>x</w:t>
+            </w:r>
+          </w:p>
+        </w:tc>
       </w:tr>
       <w:tr>
         <w:tc>
@@ -5821,6 +6585,32 @@
             </w:r>
           </w:p>
         </w:tc>
+        <w:tc>
+          <w:tcPr>
+            <w:tcW w:w="868" w:type="dxa"/>
+          </w:tcPr>
+          <w:p>
+            <w:pPr>
+              <w:pStyle w:val="SAGEBodyText"/>
+              <w:jc w:val="center"/>
+              <w:rPr>
+                <w:rFonts w:eastAsia="Times New Roman"/>
+                <w:color w:val="000000"/>
+                <w:sz w:val="20"/>
+                <w:szCs w:val="20"/>
+              </w:rPr>
+            </w:pPr>
+            <w:r>
+              <w:rPr>
+                <w:rFonts w:eastAsia="Times New Roman"/>
+                <w:color w:val="000000"/>
+                <w:sz w:val="20"/>
+                <w:szCs w:val="20"/>
+              </w:rPr>
+              <w:t>x</w:t>
+            </w:r>
+          </w:p>
+        </w:tc>
       </w:tr>
       <w:tr>
         <w:tc>
@@ -5983,6 +6773,32 @@
             </w:r>
           </w:p>
         </w:tc>
+        <w:tc>
+          <w:tcPr>
+            <w:tcW w:w="868" w:type="dxa"/>
+          </w:tcPr>
+          <w:p>
+            <w:pPr>
+              <w:pStyle w:val="SAGEBodyText"/>
+              <w:jc w:val="center"/>
+              <w:rPr>
+                <w:rFonts w:eastAsia="Times New Roman"/>
+                <w:color w:val="000000"/>
+                <w:sz w:val="20"/>
+                <w:szCs w:val="20"/>
+              </w:rPr>
+            </w:pPr>
+            <w:r>
+              <w:rPr>
+                <w:rFonts w:eastAsia="Times New Roman"/>
+                <w:color w:val="000000"/>
+                <w:sz w:val="20"/>
+                <w:szCs w:val="20"/>
+              </w:rPr>
+              <w:t>x</w:t>
+            </w:r>
+          </w:p>
+        </w:tc>
       </w:tr>
       <w:tr>
         <w:tc>
@@ -6145,6 +6961,32 @@
             </w:r>
           </w:p>
         </w:tc>
+        <w:tc>
+          <w:tcPr>
+            <w:tcW w:w="868" w:type="dxa"/>
+          </w:tcPr>
+          <w:p>
+            <w:pPr>
+              <w:pStyle w:val="SAGEBodyText"/>
+              <w:jc w:val="center"/>
+              <w:rPr>
+                <w:rFonts w:eastAsia="Times New Roman"/>
+                <w:color w:val="000000"/>
+                <w:sz w:val="20"/>
+                <w:szCs w:val="20"/>
+              </w:rPr>
+            </w:pPr>
+            <w:r>
+              <w:rPr>
+                <w:rFonts w:eastAsia="Times New Roman"/>
+                <w:color w:val="000000"/>
+                <w:sz w:val="20"/>
+                <w:szCs w:val="20"/>
+              </w:rPr>
+              <w:t>x</w:t>
+            </w:r>
+          </w:p>
+        </w:tc>
       </w:tr>
       <w:tr>
         <w:tc>
@@ -6307,6 +7149,32 @@
             </w:r>
           </w:p>
         </w:tc>
+        <w:tc>
+          <w:tcPr>
+            <w:tcW w:w="868" w:type="dxa"/>
+          </w:tcPr>
+          <w:p>
+            <w:pPr>
+              <w:pStyle w:val="SAGEBodyText"/>
+              <w:jc w:val="center"/>
+              <w:rPr>
+                <w:rFonts w:eastAsia="Times New Roman"/>
+                <w:color w:val="000000"/>
+                <w:sz w:val="20"/>
+                <w:szCs w:val="20"/>
+              </w:rPr>
+            </w:pPr>
+            <w:r>
+              <w:rPr>
+                <w:rFonts w:eastAsia="Times New Roman"/>
+                <w:color w:val="000000"/>
+                <w:sz w:val="20"/>
+                <w:szCs w:val="20"/>
+              </w:rPr>
+              <w:t>x</w:t>
+            </w:r>
+          </w:p>
+        </w:tc>
       </w:tr>
       <w:tr>
         <w:tc>
@@ -6460,6 +7328,32 @@
             </w:r>
           </w:p>
         </w:tc>
+        <w:tc>
+          <w:tcPr>
+            <w:tcW w:w="868" w:type="dxa"/>
+          </w:tcPr>
+          <w:p>
+            <w:pPr>
+              <w:pStyle w:val="SAGEBodyText"/>
+              <w:jc w:val="center"/>
+              <w:rPr>
+                <w:rFonts w:eastAsia="Times New Roman"/>
+                <w:color w:val="000000"/>
+                <w:sz w:val="20"/>
+                <w:szCs w:val="20"/>
+              </w:rPr>
+            </w:pPr>
+            <w:r>
+              <w:rPr>
+                <w:rFonts w:eastAsia="Times New Roman"/>
+                <w:color w:val="000000"/>
+                <w:sz w:val="20"/>
+                <w:szCs w:val="20"/>
+              </w:rPr>
+              <w:t>x</w:t>
+            </w:r>
+          </w:p>
+        </w:tc>
       </w:tr>
       <w:tr>
         <w:tc>
@@ -6622,6 +7516,32 @@
             </w:r>
           </w:p>
         </w:tc>
+        <w:tc>
+          <w:tcPr>
+            <w:tcW w:w="868" w:type="dxa"/>
+          </w:tcPr>
+          <w:p>
+            <w:pPr>
+              <w:pStyle w:val="SAGEBodyText"/>
+              <w:jc w:val="center"/>
+              <w:rPr>
+                <w:rFonts w:eastAsia="Times New Roman"/>
+                <w:color w:val="000000"/>
+                <w:sz w:val="20"/>
+                <w:szCs w:val="20"/>
+              </w:rPr>
+            </w:pPr>
+            <w:r>
+              <w:rPr>
+                <w:rFonts w:eastAsia="Times New Roman"/>
+                <w:color w:val="000000"/>
+                <w:sz w:val="20"/>
+                <w:szCs w:val="20"/>
+              </w:rPr>
+              <w:t>x</w:t>
+            </w:r>
+          </w:p>
+        </w:tc>
       </w:tr>
       <w:tr>
         <w:tc>
@@ -6784,6 +7704,32 @@
             </w:r>
           </w:p>
         </w:tc>
+        <w:tc>
+          <w:tcPr>
+            <w:tcW w:w="868" w:type="dxa"/>
+          </w:tcPr>
+          <w:p>
+            <w:pPr>
+              <w:pStyle w:val="SAGEBodyText"/>
+              <w:jc w:val="center"/>
+              <w:rPr>
+                <w:rFonts w:eastAsia="Times New Roman"/>
+                <w:color w:val="000000"/>
+                <w:sz w:val="20"/>
+                <w:szCs w:val="20"/>
+              </w:rPr>
+            </w:pPr>
+            <w:r>
+              <w:rPr>
+                <w:rFonts w:eastAsia="Times New Roman"/>
+                <w:color w:val="000000"/>
+                <w:sz w:val="20"/>
+                <w:szCs w:val="20"/>
+              </w:rPr>
+              <w:t>x</w:t>
+            </w:r>
+          </w:p>
+        </w:tc>
       </w:tr>
       <w:tr>
         <w:tc>
@@ -6946,6 +7892,32 @@
             </w:r>
           </w:p>
         </w:tc>
+        <w:tc>
+          <w:tcPr>
+            <w:tcW w:w="868" w:type="dxa"/>
+          </w:tcPr>
+          <w:p>
+            <w:pPr>
+              <w:pStyle w:val="SAGEBodyText"/>
+              <w:jc w:val="center"/>
+              <w:rPr>
+                <w:rFonts w:eastAsia="Times New Roman"/>
+                <w:color w:val="000000"/>
+                <w:sz w:val="20"/>
+                <w:szCs w:val="20"/>
+              </w:rPr>
+            </w:pPr>
+            <w:r>
+              <w:rPr>
+                <w:rFonts w:eastAsia="Times New Roman"/>
+                <w:color w:val="000000"/>
+                <w:sz w:val="20"/>
+                <w:szCs w:val="20"/>
+              </w:rPr>
+              <w:t>x</w:t>
+            </w:r>
+          </w:p>
+        </w:tc>
       </w:tr>
       <w:tr>
         <w:tc>
@@ -7081,6 +8053,23 @@
             </w:pPr>
           </w:p>
         </w:tc>
+        <w:tc>
+          <w:tcPr>
+            <w:tcW w:w="868" w:type="dxa"/>
+          </w:tcPr>
+          <w:p>
+            <w:pPr>
+              <w:pStyle w:val="SAGEBodyText"/>
+              <w:jc w:val="center"/>
+              <w:rPr>
+                <w:rFonts w:eastAsia="Times New Roman"/>
+                <w:color w:val="000000"/>
+                <w:sz w:val="20"/>
+                <w:szCs w:val="20"/>
+              </w:rPr>
+            </w:pPr>
+          </w:p>
+        </w:tc>
       </w:tr>
       <w:tr>
         <w:tc>
@@ -7243,6 +8232,32 @@
             </w:r>
           </w:p>
         </w:tc>
+        <w:tc>
+          <w:tcPr>
+            <w:tcW w:w="868" w:type="dxa"/>
+          </w:tcPr>
+          <w:p>
+            <w:pPr>
+              <w:pStyle w:val="SAGEBodyText"/>
+              <w:jc w:val="center"/>
+              <w:rPr>
+                <w:rFonts w:eastAsia="Times New Roman"/>
+                <w:color w:val="000000"/>
+                <w:sz w:val="20"/>
+                <w:szCs w:val="20"/>
+              </w:rPr>
+            </w:pPr>
+            <w:r>
+              <w:rPr>
+                <w:rFonts w:eastAsia="Times New Roman"/>
+                <w:color w:val="000000"/>
+                <w:sz w:val="20"/>
+                <w:szCs w:val="20"/>
+              </w:rPr>
+              <w:t>x</w:t>
+            </w:r>
+          </w:p>
+        </w:tc>
       </w:tr>
       <w:tr>
         <w:tc>
@@ -7405,6 +8420,32 @@
             </w:r>
           </w:p>
         </w:tc>
+        <w:tc>
+          <w:tcPr>
+            <w:tcW w:w="868" w:type="dxa"/>
+          </w:tcPr>
+          <w:p>
+            <w:pPr>
+              <w:pStyle w:val="SAGEBodyText"/>
+              <w:jc w:val="center"/>
+              <w:rPr>
+                <w:rFonts w:eastAsia="Times New Roman"/>
+                <w:color w:val="000000"/>
+                <w:sz w:val="20"/>
+                <w:szCs w:val="20"/>
+              </w:rPr>
+            </w:pPr>
+            <w:r>
+              <w:rPr>
+                <w:rFonts w:eastAsia="Times New Roman"/>
+                <w:color w:val="000000"/>
+                <w:sz w:val="20"/>
+                <w:szCs w:val="20"/>
+              </w:rPr>
+              <w:t>x</w:t>
+            </w:r>
+          </w:p>
+        </w:tc>
       </w:tr>
       <w:tr>
         <w:tc>
@@ -7567,6 +8608,32 @@
             </w:r>
           </w:p>
         </w:tc>
+        <w:tc>
+          <w:tcPr>
+            <w:tcW w:w="868" w:type="dxa"/>
+          </w:tcPr>
+          <w:p>
+            <w:pPr>
+              <w:pStyle w:val="SAGEBodyText"/>
+              <w:jc w:val="center"/>
+              <w:rPr>
+                <w:rFonts w:eastAsia="Times New Roman"/>
+                <w:color w:val="000000"/>
+                <w:sz w:val="20"/>
+                <w:szCs w:val="20"/>
+              </w:rPr>
+            </w:pPr>
+            <w:r>
+              <w:rPr>
+                <w:rFonts w:eastAsia="Times New Roman"/>
+                <w:color w:val="000000"/>
+                <w:sz w:val="20"/>
+                <w:szCs w:val="20"/>
+              </w:rPr>
+              <w:t>x</w:t>
+            </w:r>
+          </w:p>
+        </w:tc>
       </w:tr>
       <w:tr>
         <w:tc>
@@ -7729,6 +8796,32 @@
             </w:r>
           </w:p>
         </w:tc>
+        <w:tc>
+          <w:tcPr>
+            <w:tcW w:w="868" w:type="dxa"/>
+          </w:tcPr>
+          <w:p>
+            <w:pPr>
+              <w:pStyle w:val="SAGEBodyText"/>
+              <w:jc w:val="center"/>
+              <w:rPr>
+                <w:rFonts w:eastAsia="Times New Roman"/>
+                <w:color w:val="000000"/>
+                <w:sz w:val="20"/>
+                <w:szCs w:val="20"/>
+              </w:rPr>
+            </w:pPr>
+            <w:r>
+              <w:rPr>
+                <w:rFonts w:eastAsia="Times New Roman"/>
+                <w:color w:val="000000"/>
+                <w:sz w:val="20"/>
+                <w:szCs w:val="20"/>
+              </w:rPr>
+              <w:t>x</w:t>
+            </w:r>
+          </w:p>
+        </w:tc>
       </w:tr>
       <w:tr>
         <w:tc>
@@ -7891,6 +8984,32 @@
             </w:r>
           </w:p>
         </w:tc>
+        <w:tc>
+          <w:tcPr>
+            <w:tcW w:w="868" w:type="dxa"/>
+          </w:tcPr>
+          <w:p>
+            <w:pPr>
+              <w:pStyle w:val="SAGEBodyText"/>
+              <w:jc w:val="center"/>
+              <w:rPr>
+                <w:rFonts w:eastAsia="Times New Roman"/>
+                <w:color w:val="000000"/>
+                <w:sz w:val="20"/>
+                <w:szCs w:val="20"/>
+              </w:rPr>
+            </w:pPr>
+            <w:r>
+              <w:rPr>
+                <w:rFonts w:eastAsia="Times New Roman"/>
+                <w:color w:val="000000"/>
+                <w:sz w:val="20"/>
+                <w:szCs w:val="20"/>
+              </w:rPr>
+              <w:t>x</w:t>
+            </w:r>
+          </w:p>
+        </w:tc>
       </w:tr>
       <w:tr>
         <w:tc>
@@ -8053,6 +9172,32 @@
             </w:r>
           </w:p>
         </w:tc>
+        <w:tc>
+          <w:tcPr>
+            <w:tcW w:w="868" w:type="dxa"/>
+          </w:tcPr>
+          <w:p>
+            <w:pPr>
+              <w:pStyle w:val="SAGEBodyText"/>
+              <w:jc w:val="center"/>
+              <w:rPr>
+                <w:rFonts w:eastAsia="Times New Roman"/>
+                <w:color w:val="000000"/>
+                <w:sz w:val="20"/>
+                <w:szCs w:val="20"/>
+              </w:rPr>
+            </w:pPr>
+            <w:r>
+              <w:rPr>
+                <w:rFonts w:eastAsia="Times New Roman"/>
+                <w:color w:val="000000"/>
+                <w:sz w:val="20"/>
+                <w:szCs w:val="20"/>
+              </w:rPr>
+              <w:t>x</w:t>
+            </w:r>
+          </w:p>
+        </w:tc>
       </w:tr>
       <w:tr>
         <w:tc>
@@ -8215,6 +9360,32 @@
             </w:r>
           </w:p>
         </w:tc>
+        <w:tc>
+          <w:tcPr>
+            <w:tcW w:w="868" w:type="dxa"/>
+          </w:tcPr>
+          <w:p>
+            <w:pPr>
+              <w:pStyle w:val="SAGEBodyText"/>
+              <w:jc w:val="center"/>
+              <w:rPr>
+                <w:rFonts w:eastAsia="Times New Roman"/>
+                <w:color w:val="000000"/>
+                <w:sz w:val="20"/>
+                <w:szCs w:val="20"/>
+              </w:rPr>
+            </w:pPr>
+            <w:r>
+              <w:rPr>
+                <w:rFonts w:eastAsia="Times New Roman"/>
+                <w:color w:val="000000"/>
+                <w:sz w:val="20"/>
+                <w:szCs w:val="20"/>
+              </w:rPr>
+              <w:t>x</w:t>
+            </w:r>
+          </w:p>
+        </w:tc>
       </w:tr>
       <w:tr>
         <w:tc>
@@ -8350,6 +9521,23 @@
             </w:pPr>
           </w:p>
         </w:tc>
+        <w:tc>
+          <w:tcPr>
+            <w:tcW w:w="868" w:type="dxa"/>
+          </w:tcPr>
+          <w:p>
+            <w:pPr>
+              <w:pStyle w:val="SAGEBodyText"/>
+              <w:jc w:val="center"/>
+              <w:rPr>
+                <w:rFonts w:eastAsia="Times New Roman"/>
+                <w:color w:val="000000"/>
+                <w:sz w:val="20"/>
+                <w:szCs w:val="20"/>
+              </w:rPr>
+            </w:pPr>
+          </w:p>
+        </w:tc>
       </w:tr>
       <w:tr>
         <w:tc>
@@ -8512,6 +9700,32 @@
             </w:r>
           </w:p>
         </w:tc>
+        <w:tc>
+          <w:tcPr>
+            <w:tcW w:w="868" w:type="dxa"/>
+          </w:tcPr>
+          <w:p>
+            <w:pPr>
+              <w:pStyle w:val="SAGEBodyText"/>
+              <w:jc w:val="center"/>
+              <w:rPr>
+                <w:rFonts w:eastAsia="Times New Roman"/>
+                <w:color w:val="000000"/>
+                <w:sz w:val="20"/>
+                <w:szCs w:val="20"/>
+              </w:rPr>
+            </w:pPr>
+            <w:r>
+              <w:rPr>
+                <w:rFonts w:eastAsia="Times New Roman"/>
+                <w:color w:val="000000"/>
+                <w:sz w:val="20"/>
+                <w:szCs w:val="20"/>
+              </w:rPr>
+              <w:t>x</w:t>
+            </w:r>
+          </w:p>
+        </w:tc>
       </w:tr>
       <w:tr>
         <w:tc>
@@ -8536,7 +9750,7 @@
                 <w:sz w:val="20"/>
                 <w:szCs w:val="20"/>
               </w:rPr>
-              <w:t>ICItems</w:t>
+              <w:t>ICItemPricing</w:t>
             </w:r>
           </w:p>
         </w:tc>
@@ -8562,7 +9776,7 @@
                 <w:sz w:val="20"/>
                 <w:szCs w:val="20"/>
               </w:rPr>
-              <w:t>IC0310 ICITEM</w:t>
+              <w:t>IC0480 ICPRIC</w:t>
             </w:r>
           </w:p>
         </w:tc>
@@ -8651,6 +9865,32 @@
           <w:tcPr>
             <w:tcW w:w="868" w:type="dxa"/>
             <w:vAlign w:val="bottom"/>
+          </w:tcPr>
+          <w:p>
+            <w:pPr>
+              <w:pStyle w:val="SAGEBodyText"/>
+              <w:jc w:val="center"/>
+              <w:rPr>
+                <w:rFonts w:eastAsia="Times New Roman"/>
+                <w:color w:val="000000"/>
+                <w:sz w:val="20"/>
+                <w:szCs w:val="20"/>
+              </w:rPr>
+            </w:pPr>
+            <w:r>
+              <w:rPr>
+                <w:rFonts w:eastAsia="Times New Roman"/>
+                <w:color w:val="000000"/>
+                <w:sz w:val="20"/>
+                <w:szCs w:val="20"/>
+              </w:rPr>
+              <w:t>x</w:t>
+            </w:r>
+          </w:p>
+        </w:tc>
+        <w:tc>
+          <w:tcPr>
+            <w:tcW w:w="868" w:type="dxa"/>
           </w:tcPr>
           <w:p>
             <w:pPr>
@@ -8698,7 +9938,7 @@
                 <w:sz w:val="20"/>
                 <w:szCs w:val="20"/>
               </w:rPr>
-              <w:t>ICItemStructures</w:t>
+              <w:t>ICItems</w:t>
             </w:r>
           </w:p>
         </w:tc>
@@ -8724,7 +9964,7 @@
                 <w:sz w:val="20"/>
                 <w:szCs w:val="20"/>
               </w:rPr>
-              <w:t>IC0320 ICITMS</w:t>
+              <w:t>IC0310 ICITEM</w:t>
             </w:r>
           </w:p>
         </w:tc>
@@ -8813,6 +10053,32 @@
           <w:tcPr>
             <w:tcW w:w="868" w:type="dxa"/>
             <w:vAlign w:val="bottom"/>
+          </w:tcPr>
+          <w:p>
+            <w:pPr>
+              <w:pStyle w:val="SAGEBodyText"/>
+              <w:jc w:val="center"/>
+              <w:rPr>
+                <w:rFonts w:eastAsia="Times New Roman"/>
+                <w:color w:val="000000"/>
+                <w:sz w:val="20"/>
+                <w:szCs w:val="20"/>
+              </w:rPr>
+            </w:pPr>
+            <w:r>
+              <w:rPr>
+                <w:rFonts w:eastAsia="Times New Roman"/>
+                <w:color w:val="000000"/>
+                <w:sz w:val="20"/>
+                <w:szCs w:val="20"/>
+              </w:rPr>
+              <w:t>x</w:t>
+            </w:r>
+          </w:p>
+        </w:tc>
+        <w:tc>
+          <w:tcPr>
+            <w:tcW w:w="868" w:type="dxa"/>
           </w:tcPr>
           <w:p>
             <w:pPr>
@@ -8860,7 +10126,7 @@
                 <w:sz w:val="20"/>
                 <w:szCs w:val="20"/>
               </w:rPr>
-              <w:t>ICLocations</w:t>
+              <w:t>ICItemStructures</w:t>
             </w:r>
           </w:p>
         </w:tc>
@@ -8886,7 +10152,7 @@
                 <w:sz w:val="20"/>
                 <w:szCs w:val="20"/>
               </w:rPr>
-              <w:t>IC0370 ICLOC</w:t>
+              <w:t>IC0320 ICITMS</w:t>
             </w:r>
           </w:p>
         </w:tc>
@@ -8975,6 +10241,32 @@
           <w:tcPr>
             <w:tcW w:w="868" w:type="dxa"/>
             <w:vAlign w:val="bottom"/>
+          </w:tcPr>
+          <w:p>
+            <w:pPr>
+              <w:pStyle w:val="SAGEBodyText"/>
+              <w:jc w:val="center"/>
+              <w:rPr>
+                <w:rFonts w:eastAsia="Times New Roman"/>
+                <w:color w:val="000000"/>
+                <w:sz w:val="20"/>
+                <w:szCs w:val="20"/>
+              </w:rPr>
+            </w:pPr>
+            <w:r>
+              <w:rPr>
+                <w:rFonts w:eastAsia="Times New Roman"/>
+                <w:color w:val="000000"/>
+                <w:sz w:val="20"/>
+                <w:szCs w:val="20"/>
+              </w:rPr>
+              <w:t>x</w:t>
+            </w:r>
+          </w:p>
+        </w:tc>
+        <w:tc>
+          <w:tcPr>
+            <w:tcW w:w="868" w:type="dxa"/>
           </w:tcPr>
           <w:p>
             <w:pPr>
@@ -9023,7 +10315,7 @@
                 <w:szCs w:val="20"/>
               </w:rPr>
               <w:lastRenderedPageBreak/>
-              <w:t>ICPriceListCodes</w:t>
+              <w:t>ICLocations</w:t>
             </w:r>
           </w:p>
         </w:tc>
@@ -9049,7 +10341,7 @@
                 <w:sz w:val="20"/>
                 <w:szCs w:val="20"/>
               </w:rPr>
-              <w:t>IC0390 ICPCOD</w:t>
+              <w:t>IC0370 ICLOC</w:t>
             </w:r>
           </w:p>
         </w:tc>
@@ -9138,6 +10430,32 @@
           <w:tcPr>
             <w:tcW w:w="868" w:type="dxa"/>
             <w:vAlign w:val="bottom"/>
+          </w:tcPr>
+          <w:p>
+            <w:pPr>
+              <w:pStyle w:val="SAGEBodyText"/>
+              <w:jc w:val="center"/>
+              <w:rPr>
+                <w:rFonts w:eastAsia="Times New Roman"/>
+                <w:color w:val="000000"/>
+                <w:sz w:val="20"/>
+                <w:szCs w:val="20"/>
+              </w:rPr>
+            </w:pPr>
+            <w:r>
+              <w:rPr>
+                <w:rFonts w:eastAsia="Times New Roman"/>
+                <w:color w:val="000000"/>
+                <w:sz w:val="20"/>
+                <w:szCs w:val="20"/>
+              </w:rPr>
+              <w:t>x</w:t>
+            </w:r>
+          </w:p>
+        </w:tc>
+        <w:tc>
+          <w:tcPr>
+            <w:tcW w:w="868" w:type="dxa"/>
           </w:tcPr>
           <w:p>
             <w:pPr>
@@ -9185,7 +10503,7 @@
                 <w:sz w:val="20"/>
                 <w:szCs w:val="20"/>
               </w:rPr>
-              <w:t>ICUnitsOfMeasure</w:t>
+              <w:t>ICPriceListCodes</w:t>
             </w:r>
           </w:p>
         </w:tc>
@@ -9211,7 +10529,7 @@
                 <w:sz w:val="20"/>
                 <w:szCs w:val="20"/>
               </w:rPr>
-              <w:t>IC0746 ICUCOD</w:t>
+              <w:t>IC0390 ICPCOD</w:t>
             </w:r>
           </w:p>
         </w:tc>
@@ -9300,6 +10618,32 @@
           <w:tcPr>
             <w:tcW w:w="868" w:type="dxa"/>
             <w:vAlign w:val="bottom"/>
+          </w:tcPr>
+          <w:p>
+            <w:pPr>
+              <w:pStyle w:val="SAGEBodyText"/>
+              <w:jc w:val="center"/>
+              <w:rPr>
+                <w:rFonts w:eastAsia="Times New Roman"/>
+                <w:color w:val="000000"/>
+                <w:sz w:val="20"/>
+                <w:szCs w:val="20"/>
+              </w:rPr>
+            </w:pPr>
+            <w:r>
+              <w:rPr>
+                <w:rFonts w:eastAsia="Times New Roman"/>
+                <w:color w:val="000000"/>
+                <w:sz w:val="20"/>
+                <w:szCs w:val="20"/>
+              </w:rPr>
+              <w:t>x</w:t>
+            </w:r>
+          </w:p>
+        </w:tc>
+        <w:tc>
+          <w:tcPr>
+            <w:tcW w:w="868" w:type="dxa"/>
           </w:tcPr>
           <w:p>
             <w:pPr>
@@ -9347,7 +10691,7 @@
                 <w:sz w:val="20"/>
                 <w:szCs w:val="20"/>
               </w:rPr>
-              <w:t>ICWeightUnitsOfMeasure</w:t>
+              <w:t>ICUnitsOfMeasure</w:t>
             </w:r>
           </w:p>
         </w:tc>
@@ -9373,7 +10717,7 @@
                 <w:sz w:val="20"/>
                 <w:szCs w:val="20"/>
               </w:rPr>
-              <w:t>IC0758 ICWCOD</w:t>
+              <w:t>IC0746 ICUCOD</w:t>
             </w:r>
           </w:p>
         </w:tc>
@@ -9462,6 +10806,32 @@
           <w:tcPr>
             <w:tcW w:w="868" w:type="dxa"/>
             <w:vAlign w:val="bottom"/>
+          </w:tcPr>
+          <w:p>
+            <w:pPr>
+              <w:pStyle w:val="SAGEBodyText"/>
+              <w:jc w:val="center"/>
+              <w:rPr>
+                <w:rFonts w:eastAsia="Times New Roman"/>
+                <w:color w:val="000000"/>
+                <w:sz w:val="20"/>
+                <w:szCs w:val="20"/>
+              </w:rPr>
+            </w:pPr>
+            <w:r>
+              <w:rPr>
+                <w:rFonts w:eastAsia="Times New Roman"/>
+                <w:color w:val="000000"/>
+                <w:sz w:val="20"/>
+                <w:szCs w:val="20"/>
+              </w:rPr>
+              <w:t>x</w:t>
+            </w:r>
+          </w:p>
+        </w:tc>
+        <w:tc>
+          <w:tcPr>
+            <w:tcW w:w="868" w:type="dxa"/>
           </w:tcPr>
           <w:p>
             <w:pPr>
@@ -9509,7 +10879,7 @@
                 <w:sz w:val="20"/>
                 <w:szCs w:val="20"/>
               </w:rPr>
-              <w:t>MTContactForms</w:t>
+              <w:t>ICWeightUnitsOfMeasure</w:t>
             </w:r>
           </w:p>
         </w:tc>
@@ -9535,7 +10905,7 @@
                 <w:sz w:val="20"/>
                 <w:szCs w:val="20"/>
               </w:rPr>
-              <w:t>MT0105 MTCONCF</w:t>
+              <w:t>IC0758 ICWCOD</w:t>
             </w:r>
           </w:p>
         </w:tc>
@@ -9609,6 +10979,15 @@
                 <w:szCs w:val="20"/>
               </w:rPr>
             </w:pPr>
+            <w:r>
+              <w:rPr>
+                <w:rFonts w:eastAsia="Times New Roman"/>
+                <w:color w:val="000000"/>
+                <w:sz w:val="20"/>
+                <w:szCs w:val="20"/>
+              </w:rPr>
+              <w:t>x</w:t>
+            </w:r>
           </w:p>
         </w:tc>
         <w:tc>
@@ -9627,6 +11006,41 @@
                 <w:szCs w:val="20"/>
               </w:rPr>
             </w:pPr>
+            <w:r>
+              <w:rPr>
+                <w:rFonts w:eastAsia="Times New Roman"/>
+                <w:color w:val="000000"/>
+                <w:sz w:val="20"/>
+                <w:szCs w:val="20"/>
+              </w:rPr>
+              <w:t>x</w:t>
+            </w:r>
+          </w:p>
+        </w:tc>
+        <w:tc>
+          <w:tcPr>
+            <w:tcW w:w="868" w:type="dxa"/>
+          </w:tcPr>
+          <w:p>
+            <w:pPr>
+              <w:pStyle w:val="SAGEBodyText"/>
+              <w:jc w:val="center"/>
+              <w:rPr>
+                <w:rFonts w:eastAsia="Times New Roman"/>
+                <w:color w:val="000000"/>
+                <w:sz w:val="20"/>
+                <w:szCs w:val="20"/>
+              </w:rPr>
+            </w:pPr>
+            <w:r>
+              <w:rPr>
+                <w:rFonts w:eastAsia="Times New Roman"/>
+                <w:color w:val="000000"/>
+                <w:sz w:val="20"/>
+                <w:szCs w:val="20"/>
+              </w:rPr>
+              <w:t>x</w:t>
+            </w:r>
           </w:p>
         </w:tc>
       </w:tr>
@@ -9653,7 +11067,7 @@
                 <w:sz w:val="20"/>
                 <w:szCs w:val="20"/>
               </w:rPr>
-              <w:t>MTContacts</w:t>
+              <w:t>MTContactForms</w:t>
             </w:r>
           </w:p>
         </w:tc>
@@ -9679,7 +11093,7 @@
                 <w:sz w:val="20"/>
                 <w:szCs w:val="20"/>
               </w:rPr>
-              <w:t>MT0100 MTCONC</w:t>
+              <w:t>MT0105 MTCONCF</w:t>
             </w:r>
           </w:p>
         </w:tc>
@@ -9753,15 +11167,6 @@
                 <w:szCs w:val="20"/>
               </w:rPr>
             </w:pPr>
-            <w:r>
-              <w:rPr>
-                <w:rFonts w:eastAsia="Times New Roman"/>
-                <w:color w:val="000000"/>
-                <w:sz w:val="20"/>
-                <w:szCs w:val="20"/>
-              </w:rPr>
-              <w:t>x</w:t>
-            </w:r>
           </w:p>
         </w:tc>
         <w:tc>
@@ -9780,15 +11185,23 @@
                 <w:szCs w:val="20"/>
               </w:rPr>
             </w:pPr>
-            <w:r>
-              <w:rPr>
-                <w:rFonts w:eastAsia="Times New Roman"/>
-                <w:color w:val="000000"/>
-                <w:sz w:val="20"/>
-                <w:szCs w:val="20"/>
-              </w:rPr>
-              <w:t>x</w:t>
-            </w:r>
+          </w:p>
+        </w:tc>
+        <w:tc>
+          <w:tcPr>
+            <w:tcW w:w="868" w:type="dxa"/>
+          </w:tcPr>
+          <w:p>
+            <w:pPr>
+              <w:pStyle w:val="SAGEBodyText"/>
+              <w:jc w:val="center"/>
+              <w:rPr>
+                <w:rFonts w:eastAsia="Times New Roman"/>
+                <w:color w:val="000000"/>
+                <w:sz w:val="20"/>
+                <w:szCs w:val="20"/>
+              </w:rPr>
+            </w:pPr>
           </w:p>
         </w:tc>
       </w:tr>
@@ -9815,7 +11228,7 @@
                 <w:sz w:val="20"/>
                 <w:szCs w:val="20"/>
               </w:rPr>
-              <w:t>OEMiscellaneousCharges</w:t>
+              <w:t>MTContacts</w:t>
             </w:r>
           </w:p>
         </w:tc>
@@ -9841,7 +11254,7 @@
                 <w:sz w:val="20"/>
                 <w:szCs w:val="20"/>
               </w:rPr>
-              <w:t>OE0440 OEMISC</w:t>
+              <w:t>MT0100 MTCONC</w:t>
             </w:r>
           </w:p>
         </w:tc>
@@ -9930,6 +11343,32 @@
           <w:tcPr>
             <w:tcW w:w="868" w:type="dxa"/>
             <w:vAlign w:val="bottom"/>
+          </w:tcPr>
+          <w:p>
+            <w:pPr>
+              <w:pStyle w:val="SAGEBodyText"/>
+              <w:jc w:val="center"/>
+              <w:rPr>
+                <w:rFonts w:eastAsia="Times New Roman"/>
+                <w:color w:val="000000"/>
+                <w:sz w:val="20"/>
+                <w:szCs w:val="20"/>
+              </w:rPr>
+            </w:pPr>
+            <w:r>
+              <w:rPr>
+                <w:rFonts w:eastAsia="Times New Roman"/>
+                <w:color w:val="000000"/>
+                <w:sz w:val="20"/>
+                <w:szCs w:val="20"/>
+              </w:rPr>
+              <w:t>x</w:t>
+            </w:r>
+          </w:p>
+        </w:tc>
+        <w:tc>
+          <w:tcPr>
+            <w:tcW w:w="868" w:type="dxa"/>
           </w:tcPr>
           <w:p>
             <w:pPr>
@@ -9977,7 +11416,7 @@
                 <w:sz w:val="20"/>
                 <w:szCs w:val="20"/>
               </w:rPr>
-              <w:t>OEShipViaCodes</w:t>
+              <w:t>OEMiscellaneousCharges</w:t>
             </w:r>
           </w:p>
         </w:tc>
@@ -10003,7 +11442,7 @@
                 <w:sz w:val="20"/>
                 <w:szCs w:val="20"/>
               </w:rPr>
-              <w:t>OE0760 OEVIA</w:t>
+              <w:t>OE0440 OEMISC</w:t>
             </w:r>
           </w:p>
         </w:tc>
@@ -10092,6 +11531,32 @@
           <w:tcPr>
             <w:tcW w:w="868" w:type="dxa"/>
             <w:vAlign w:val="bottom"/>
+          </w:tcPr>
+          <w:p>
+            <w:pPr>
+              <w:pStyle w:val="SAGEBodyText"/>
+              <w:jc w:val="center"/>
+              <w:rPr>
+                <w:rFonts w:eastAsia="Times New Roman"/>
+                <w:color w:val="000000"/>
+                <w:sz w:val="20"/>
+                <w:szCs w:val="20"/>
+              </w:rPr>
+            </w:pPr>
+            <w:r>
+              <w:rPr>
+                <w:rFonts w:eastAsia="Times New Roman"/>
+                <w:color w:val="000000"/>
+                <w:sz w:val="20"/>
+                <w:szCs w:val="20"/>
+              </w:rPr>
+              <w:t>x</w:t>
+            </w:r>
+          </w:p>
+        </w:tc>
+        <w:tc>
+          <w:tcPr>
+            <w:tcW w:w="868" w:type="dxa"/>
           </w:tcPr>
           <w:p>
             <w:pPr>
@@ -10139,7 +11604,7 @@
                 <w:sz w:val="20"/>
                 <w:szCs w:val="20"/>
               </w:rPr>
-              <w:t>OETemplates</w:t>
+              <w:t>OEShipViaCodes</w:t>
             </w:r>
           </w:p>
         </w:tc>
@@ -10165,7 +11630,7 @@
                 <w:sz w:val="20"/>
                 <w:szCs w:val="20"/>
               </w:rPr>
-              <w:t>OE0540 OEPLAT</w:t>
+              <w:t>OE0760 OEVIA</w:t>
             </w:r>
           </w:p>
         </w:tc>
@@ -10254,6 +11719,32 @@
           <w:tcPr>
             <w:tcW w:w="868" w:type="dxa"/>
             <w:vAlign w:val="bottom"/>
+          </w:tcPr>
+          <w:p>
+            <w:pPr>
+              <w:pStyle w:val="SAGEBodyText"/>
+              <w:jc w:val="center"/>
+              <w:rPr>
+                <w:rFonts w:eastAsia="Times New Roman"/>
+                <w:color w:val="000000"/>
+                <w:sz w:val="20"/>
+                <w:szCs w:val="20"/>
+              </w:rPr>
+            </w:pPr>
+            <w:r>
+              <w:rPr>
+                <w:rFonts w:eastAsia="Times New Roman"/>
+                <w:color w:val="000000"/>
+                <w:sz w:val="20"/>
+                <w:szCs w:val="20"/>
+              </w:rPr>
+              <w:t>x</w:t>
+            </w:r>
+          </w:p>
+        </w:tc>
+        <w:tc>
+          <w:tcPr>
+            <w:tcW w:w="868" w:type="dxa"/>
           </w:tcPr>
           <w:p>
             <w:pPr>
@@ -10301,7 +11792,7 @@
                 <w:sz w:val="20"/>
                 <w:szCs w:val="20"/>
               </w:rPr>
-              <w:t>POAccountSets</w:t>
+              <w:t>OETemplates</w:t>
             </w:r>
           </w:p>
         </w:tc>
@@ -10327,7 +11818,7 @@
                 <w:sz w:val="20"/>
                 <w:szCs w:val="20"/>
               </w:rPr>
-              <w:t>PO0100 POACCT</w:t>
+              <w:t>OE0540 OEPLAT</w:t>
             </w:r>
           </w:p>
         </w:tc>
@@ -10416,6 +11907,32 @@
           <w:tcPr>
             <w:tcW w:w="868" w:type="dxa"/>
             <w:vAlign w:val="bottom"/>
+          </w:tcPr>
+          <w:p>
+            <w:pPr>
+              <w:pStyle w:val="SAGEBodyText"/>
+              <w:jc w:val="center"/>
+              <w:rPr>
+                <w:rFonts w:eastAsia="Times New Roman"/>
+                <w:color w:val="000000"/>
+                <w:sz w:val="20"/>
+                <w:szCs w:val="20"/>
+              </w:rPr>
+            </w:pPr>
+            <w:r>
+              <w:rPr>
+                <w:rFonts w:eastAsia="Times New Roman"/>
+                <w:color w:val="000000"/>
+                <w:sz w:val="20"/>
+                <w:szCs w:val="20"/>
+              </w:rPr>
+              <w:t>x</w:t>
+            </w:r>
+          </w:p>
+        </w:tc>
+        <w:tc>
+          <w:tcPr>
+            <w:tcW w:w="868" w:type="dxa"/>
           </w:tcPr>
           <w:p>
             <w:pPr>
@@ -10463,7 +11980,7 @@
                 <w:sz w:val="20"/>
                 <w:szCs w:val="20"/>
               </w:rPr>
-              <w:t>POAdditionalCosts</w:t>
+              <w:t>POAccountSets</w:t>
             </w:r>
           </w:p>
         </w:tc>
@@ -10489,7 +12006,7 @@
                 <w:sz w:val="20"/>
                 <w:szCs w:val="20"/>
               </w:rPr>
-              <w:t>PO0300 POACST</w:t>
+              <w:t>PO0100 POACCT</w:t>
             </w:r>
           </w:p>
         </w:tc>
@@ -10578,6 +12095,32 @@
           <w:tcPr>
             <w:tcW w:w="868" w:type="dxa"/>
             <w:vAlign w:val="bottom"/>
+          </w:tcPr>
+          <w:p>
+            <w:pPr>
+              <w:pStyle w:val="SAGEBodyText"/>
+              <w:jc w:val="center"/>
+              <w:rPr>
+                <w:rFonts w:eastAsia="Times New Roman"/>
+                <w:color w:val="000000"/>
+                <w:sz w:val="20"/>
+                <w:szCs w:val="20"/>
+              </w:rPr>
+            </w:pPr>
+            <w:r>
+              <w:rPr>
+                <w:rFonts w:eastAsia="Times New Roman"/>
+                <w:color w:val="000000"/>
+                <w:sz w:val="20"/>
+                <w:szCs w:val="20"/>
+              </w:rPr>
+              <w:t>x</w:t>
+            </w:r>
+          </w:p>
+        </w:tc>
+        <w:tc>
+          <w:tcPr>
+            <w:tcW w:w="868" w:type="dxa"/>
           </w:tcPr>
           <w:p>
             <w:pPr>
@@ -10625,7 +12168,7 @@
                 <w:sz w:val="20"/>
                 <w:szCs w:val="20"/>
               </w:rPr>
-              <w:t>POTemplates</w:t>
+              <w:t>POAdditionalCosts</w:t>
             </w:r>
           </w:p>
         </w:tc>
@@ -10651,7 +12194,7 @@
                 <w:sz w:val="20"/>
                 <w:szCs w:val="20"/>
               </w:rPr>
-              <w:t>PO0605 POPLAT</w:t>
+              <w:t>PO0300 POACST</w:t>
             </w:r>
           </w:p>
         </w:tc>
@@ -10740,6 +12283,32 @@
           <w:tcPr>
             <w:tcW w:w="868" w:type="dxa"/>
             <w:vAlign w:val="bottom"/>
+          </w:tcPr>
+          <w:p>
+            <w:pPr>
+              <w:pStyle w:val="SAGEBodyText"/>
+              <w:jc w:val="center"/>
+              <w:rPr>
+                <w:rFonts w:eastAsia="Times New Roman"/>
+                <w:color w:val="000000"/>
+                <w:sz w:val="20"/>
+                <w:szCs w:val="20"/>
+              </w:rPr>
+            </w:pPr>
+            <w:r>
+              <w:rPr>
+                <w:rFonts w:eastAsia="Times New Roman"/>
+                <w:color w:val="000000"/>
+                <w:sz w:val="20"/>
+                <w:szCs w:val="20"/>
+              </w:rPr>
+              <w:t>x</w:t>
+            </w:r>
+          </w:p>
+        </w:tc>
+        <w:tc>
+          <w:tcPr>
+            <w:tcW w:w="868" w:type="dxa"/>
           </w:tcPr>
           <w:p>
             <w:pPr>
@@ -10787,7 +12356,7 @@
                 <w:sz w:val="20"/>
                 <w:szCs w:val="20"/>
               </w:rPr>
-              <w:t>POVendorContractCosts</w:t>
+              <w:t>POTemplates</w:t>
             </w:r>
           </w:p>
         </w:tc>
@@ -10813,7 +12382,7 @@
                 <w:sz w:val="20"/>
                 <w:szCs w:val="20"/>
               </w:rPr>
-              <w:t>PO0181 POVUPR</w:t>
+              <w:t>PO0605 POPLAT</w:t>
             </w:r>
           </w:p>
         </w:tc>
@@ -10902,6 +12471,32 @@
           <w:tcPr>
             <w:tcW w:w="868" w:type="dxa"/>
             <w:vAlign w:val="bottom"/>
+          </w:tcPr>
+          <w:p>
+            <w:pPr>
+              <w:pStyle w:val="SAGEBodyText"/>
+              <w:jc w:val="center"/>
+              <w:rPr>
+                <w:rFonts w:eastAsia="Times New Roman"/>
+                <w:color w:val="000000"/>
+                <w:sz w:val="20"/>
+                <w:szCs w:val="20"/>
+              </w:rPr>
+            </w:pPr>
+            <w:r>
+              <w:rPr>
+                <w:rFonts w:eastAsia="Times New Roman"/>
+                <w:color w:val="000000"/>
+                <w:sz w:val="20"/>
+                <w:szCs w:val="20"/>
+              </w:rPr>
+              <w:t>x</w:t>
+            </w:r>
+          </w:p>
+        </w:tc>
+        <w:tc>
+          <w:tcPr>
+            <w:tcW w:w="868" w:type="dxa"/>
           </w:tcPr>
           <w:p>
             <w:pPr>
@@ -10949,7 +12544,7 @@
                 <w:sz w:val="20"/>
                 <w:szCs w:val="20"/>
               </w:rPr>
-              <w:t>TXTaxAuthorities</w:t>
+              <w:t>POVendorContractCosts</w:t>
             </w:r>
           </w:p>
         </w:tc>
@@ -10975,7 +12570,7 @@
                 <w:sz w:val="20"/>
                 <w:szCs w:val="20"/>
               </w:rPr>
-              <w:t>TX0002 TXAUTH</w:t>
+              <w:t>PO0181 POVUPR</w:t>
             </w:r>
           </w:p>
         </w:tc>
@@ -11022,6 +12617,15 @@
                 <w:szCs w:val="20"/>
               </w:rPr>
             </w:pPr>
+            <w:r>
+              <w:rPr>
+                <w:rFonts w:eastAsia="Times New Roman"/>
+                <w:color w:val="000000"/>
+                <w:sz w:val="20"/>
+                <w:szCs w:val="20"/>
+              </w:rPr>
+              <w:t>x</w:t>
+            </w:r>
           </w:p>
         </w:tc>
         <w:tc>
@@ -11040,6 +12644,15 @@
                 <w:szCs w:val="20"/>
               </w:rPr>
             </w:pPr>
+            <w:r>
+              <w:rPr>
+                <w:rFonts w:eastAsia="Times New Roman"/>
+                <w:color w:val="000000"/>
+                <w:sz w:val="20"/>
+                <w:szCs w:val="20"/>
+              </w:rPr>
+              <w:t>x</w:t>
+            </w:r>
           </w:p>
         </w:tc>
         <w:tc>
@@ -11058,6 +12671,41 @@
                 <w:szCs w:val="20"/>
               </w:rPr>
             </w:pPr>
+            <w:r>
+              <w:rPr>
+                <w:rFonts w:eastAsia="Times New Roman"/>
+                <w:color w:val="000000"/>
+                <w:sz w:val="20"/>
+                <w:szCs w:val="20"/>
+              </w:rPr>
+              <w:t>x</w:t>
+            </w:r>
+          </w:p>
+        </w:tc>
+        <w:tc>
+          <w:tcPr>
+            <w:tcW w:w="868" w:type="dxa"/>
+          </w:tcPr>
+          <w:p>
+            <w:pPr>
+              <w:pStyle w:val="SAGEBodyText"/>
+              <w:jc w:val="center"/>
+              <w:rPr>
+                <w:rFonts w:eastAsia="Times New Roman"/>
+                <w:color w:val="000000"/>
+                <w:sz w:val="20"/>
+                <w:szCs w:val="20"/>
+              </w:rPr>
+            </w:pPr>
+            <w:r>
+              <w:rPr>
+                <w:rFonts w:eastAsia="Times New Roman"/>
+                <w:color w:val="000000"/>
+                <w:sz w:val="20"/>
+                <w:szCs w:val="20"/>
+              </w:rPr>
+              <w:t>x</w:t>
+            </w:r>
           </w:p>
         </w:tc>
       </w:tr>
@@ -11084,7 +12732,7 @@
                 <w:sz w:val="20"/>
                 <w:szCs w:val="20"/>
               </w:rPr>
-              <w:t>TXTaxGroups</w:t>
+              <w:t>TXTaxAuthorities</w:t>
             </w:r>
           </w:p>
         </w:tc>
@@ -11110,18 +12758,7 @@
                 <w:sz w:val="20"/>
                 <w:szCs w:val="20"/>
               </w:rPr>
-              <w:t>TX0003</w:t>
-            </w:r>
-            <w:bookmarkStart w:id="4" w:name="_GoBack"/>
-            <w:bookmarkEnd w:id="4"/>
-            <w:r>
-              <w:rPr>
-                <w:rFonts w:eastAsia="Times New Roman"/>
-                <w:color w:val="000000"/>
-                <w:sz w:val="20"/>
-                <w:szCs w:val="20"/>
-              </w:rPr>
-              <w:t xml:space="preserve"> TXGRP</w:t>
+              <w:t>TX0002 TXAUTH</w:t>
             </w:r>
           </w:p>
         </w:tc>
@@ -11192,6 +12829,23 @@
           <w:tcPr>
             <w:tcW w:w="868" w:type="dxa"/>
             <w:vAlign w:val="bottom"/>
+          </w:tcPr>
+          <w:p>
+            <w:pPr>
+              <w:pStyle w:val="SAGEBodyText"/>
+              <w:jc w:val="center"/>
+              <w:rPr>
+                <w:rFonts w:eastAsia="Times New Roman"/>
+                <w:color w:val="000000"/>
+                <w:sz w:val="20"/>
+                <w:szCs w:val="20"/>
+              </w:rPr>
+            </w:pPr>
+          </w:p>
+        </w:tc>
+        <w:tc>
+          <w:tcPr>
+            <w:tcW w:w="868" w:type="dxa"/>
           </w:tcPr>
           <w:p>
             <w:pPr>
@@ -11230,6 +12884,158 @@
                 <w:sz w:val="20"/>
                 <w:szCs w:val="20"/>
               </w:rPr>
+              <w:t>TXTaxGroups</w:t>
+            </w:r>
+          </w:p>
+        </w:tc>
+        <w:tc>
+          <w:tcPr>
+            <w:tcW w:w="2250" w:type="dxa"/>
+            <w:vAlign w:val="bottom"/>
+          </w:tcPr>
+          <w:p>
+            <w:pPr>
+              <w:pStyle w:val="SAGEBodyText"/>
+              <w:rPr>
+                <w:rFonts w:eastAsia="Times New Roman"/>
+                <w:color w:val="000000"/>
+                <w:sz w:val="20"/>
+                <w:szCs w:val="20"/>
+              </w:rPr>
+            </w:pPr>
+            <w:r>
+              <w:rPr>
+                <w:rFonts w:eastAsia="Times New Roman"/>
+                <w:color w:val="000000"/>
+                <w:sz w:val="20"/>
+                <w:szCs w:val="20"/>
+              </w:rPr>
+              <w:t>TX0003 TXGRP</w:t>
+            </w:r>
+          </w:p>
+        </w:tc>
+        <w:tc>
+          <w:tcPr>
+            <w:tcW w:w="850" w:type="dxa"/>
+            <w:vAlign w:val="bottom"/>
+          </w:tcPr>
+          <w:p>
+            <w:pPr>
+              <w:pStyle w:val="SAGEBodyText"/>
+              <w:jc w:val="center"/>
+              <w:rPr>
+                <w:rFonts w:eastAsia="Times New Roman"/>
+                <w:color w:val="000000"/>
+                <w:sz w:val="20"/>
+                <w:szCs w:val="20"/>
+              </w:rPr>
+            </w:pPr>
+            <w:r>
+              <w:rPr>
+                <w:rFonts w:eastAsia="Times New Roman"/>
+                <w:color w:val="000000"/>
+                <w:sz w:val="20"/>
+                <w:szCs w:val="20"/>
+              </w:rPr>
+              <w:t>x</w:t>
+            </w:r>
+          </w:p>
+        </w:tc>
+        <w:tc>
+          <w:tcPr>
+            <w:tcW w:w="851" w:type="dxa"/>
+            <w:vAlign w:val="bottom"/>
+          </w:tcPr>
+          <w:p>
+            <w:pPr>
+              <w:pStyle w:val="SAGEBodyText"/>
+              <w:jc w:val="center"/>
+              <w:rPr>
+                <w:rFonts w:eastAsia="Times New Roman"/>
+                <w:color w:val="000000"/>
+                <w:sz w:val="20"/>
+                <w:szCs w:val="20"/>
+              </w:rPr>
+            </w:pPr>
+          </w:p>
+        </w:tc>
+        <w:tc>
+          <w:tcPr>
+            <w:tcW w:w="851" w:type="dxa"/>
+            <w:vAlign w:val="bottom"/>
+          </w:tcPr>
+          <w:p>
+            <w:pPr>
+              <w:pStyle w:val="SAGEBodyText"/>
+              <w:jc w:val="center"/>
+              <w:rPr>
+                <w:rFonts w:eastAsia="Times New Roman"/>
+                <w:color w:val="000000"/>
+                <w:sz w:val="20"/>
+                <w:szCs w:val="20"/>
+              </w:rPr>
+            </w:pPr>
+          </w:p>
+        </w:tc>
+        <w:tc>
+          <w:tcPr>
+            <w:tcW w:w="868" w:type="dxa"/>
+            <w:vAlign w:val="bottom"/>
+          </w:tcPr>
+          <w:p>
+            <w:pPr>
+              <w:pStyle w:val="SAGEBodyText"/>
+              <w:jc w:val="center"/>
+              <w:rPr>
+                <w:rFonts w:eastAsia="Times New Roman"/>
+                <w:color w:val="000000"/>
+                <w:sz w:val="20"/>
+                <w:szCs w:val="20"/>
+              </w:rPr>
+            </w:pPr>
+          </w:p>
+        </w:tc>
+        <w:tc>
+          <w:tcPr>
+            <w:tcW w:w="868" w:type="dxa"/>
+          </w:tcPr>
+          <w:p>
+            <w:pPr>
+              <w:pStyle w:val="SAGEBodyText"/>
+              <w:jc w:val="center"/>
+              <w:rPr>
+                <w:rFonts w:eastAsia="Times New Roman"/>
+                <w:color w:val="000000"/>
+                <w:sz w:val="20"/>
+                <w:szCs w:val="20"/>
+              </w:rPr>
+            </w:pPr>
+          </w:p>
+        </w:tc>
+      </w:tr>
+      <w:tr>
+        <w:tc>
+          <w:tcPr>
+            <w:tcW w:w="3595" w:type="dxa"/>
+            <w:vAlign w:val="bottom"/>
+          </w:tcPr>
+          <w:p>
+            <w:pPr>
+              <w:pStyle w:val="SAGEBodyText"/>
+              <w:rPr>
+                <w:rFonts w:eastAsia="Times New Roman"/>
+                <w:color w:val="000000"/>
+                <w:sz w:val="20"/>
+                <w:szCs w:val="20"/>
+              </w:rPr>
+            </w:pPr>
+            <w:r>
+              <w:rPr>
+                <w:rFonts w:eastAsia="Times New Roman"/>
+                <w:color w:val="000000"/>
+                <w:sz w:val="20"/>
+                <w:szCs w:val="20"/>
+              </w:rPr>
               <w:t>TXTaxRates</w:t>
             </w:r>
           </w:p>
@@ -11327,6 +13133,23 @@
           <w:tcPr>
             <w:tcW w:w="868" w:type="dxa"/>
             <w:vAlign w:val="bottom"/>
+          </w:tcPr>
+          <w:p>
+            <w:pPr>
+              <w:pStyle w:val="SAGEBodyText"/>
+              <w:jc w:val="center"/>
+              <w:rPr>
+                <w:rFonts w:eastAsia="Times New Roman"/>
+                <w:color w:val="000000"/>
+                <w:sz w:val="20"/>
+                <w:szCs w:val="20"/>
+              </w:rPr>
+            </w:pPr>
+          </w:p>
+        </w:tc>
+        <w:tc>
+          <w:tcPr>
+            <w:tcW w:w="868" w:type="dxa"/>
           </w:tcPr>
           <w:p>
             <w:pPr>
@@ -11361,7 +13184,7 @@
         <w:pStyle w:val="SAGEHeading1"/>
         <w:framePr w:wrap="around"/>
       </w:pPr>
-      <w:bookmarkStart w:id="5" w:name="_Toc455394206"/>
+      <w:bookmarkStart w:id="4" w:name="_Toc455394206"/>
       <w:r>
         <w:lastRenderedPageBreak/>
         <w:t xml:space="preserve">Transaction </w:t>
@@ -11372,7 +13195,7 @@
       <w:r>
         <w:t>ndpoints</w:t>
       </w:r>
-      <w:bookmarkEnd w:id="5"/>
+      <w:bookmarkEnd w:id="4"/>
     </w:p>
     <w:p>
       <w:pPr>
@@ -11390,28 +13213,16 @@
         <w:t xml:space="preserve">n endpoints, </w:t>
       </w:r>
       <w:r>
-        <w:t>only</w:t>
+        <w:t xml:space="preserve">PATCH verb for GL, AP and AR </w:t>
       </w:r>
       <w:r>
-        <w:t xml:space="preserve"> GET</w:t>
+        <w:t xml:space="preserve">are </w:t>
       </w:r>
       <w:r>
-        <w:t xml:space="preserve"> and</w:t>
+        <w:t xml:space="preserve">now </w:t>
       </w:r>
       <w:r>
-        <w:t>/or</w:t>
-      </w:r>
-      <w:r>
-        <w:t xml:space="preserve"> P</w:t>
-      </w:r>
-      <w:r>
-        <w:t xml:space="preserve">OST </w:t>
-      </w:r>
-      <w:r>
-        <w:t xml:space="preserve">verbs </w:t>
-      </w:r>
-      <w:r>
-        <w:t xml:space="preserve">are supported </w:t>
+        <w:t xml:space="preserve">supported </w:t>
       </w:r>
       <w:r>
         <w:t>for this release.</w:t>
@@ -11571,7 +13382,7 @@
     <w:tbl>
       <w:tblPr>
         <w:tblStyle w:val="SageTable2"/>
-        <w:tblW w:w="9265" w:type="dxa"/>
+        <w:tblW w:w="10156" w:type="dxa"/>
         <w:tblLayout w:type="fixed"/>
         <w:tblLook w:val="04A0" w:firstRow="1" w:lastRow="0" w:firstColumn="1" w:lastColumn="0" w:noHBand="0" w:noVBand="1"/>
       </w:tblPr>
@@ -11582,6 +13393,7 @@
         <w:gridCol w:w="873"/>
         <w:gridCol w:w="873"/>
         <w:gridCol w:w="891"/>
+        <w:gridCol w:w="891"/>
       </w:tblGrid>
       <w:tr>
         <w:trPr>
@@ -11656,8 +13468,8 @@
         </w:tc>
         <w:tc>
           <w:tcPr>
-            <w:tcW w:w="3510" w:type="dxa"/>
-            <w:gridSpan w:val="4"/>
+            <w:tcW w:w="4401" w:type="dxa"/>
+            <w:gridSpan w:val="5"/>
           </w:tcPr>
           <w:p>
             <w:pPr>
@@ -11808,6 +13620,28 @@
             </w:r>
           </w:p>
         </w:tc>
+        <w:tc>
+          <w:tcPr>
+            <w:tcW w:w="891" w:type="dxa"/>
+          </w:tcPr>
+          <w:p>
+            <w:pPr>
+              <w:pStyle w:val="SAGEBodyText"/>
+              <w:jc w:val="center"/>
+              <w:rPr>
+                <w:sz w:val="16"/>
+                <w:szCs w:val="16"/>
+              </w:rPr>
+            </w:pPr>
+            <w:r>
+              <w:rPr>
+                <w:sz w:val="16"/>
+                <w:szCs w:val="16"/>
+              </w:rPr>
+              <w:t>PATCH</w:t>
+            </w:r>
+          </w:p>
+        </w:tc>
       </w:tr>
       <w:tr>
         <w:tc>
@@ -11991,6 +13825,32 @@
             </w:r>
           </w:p>
         </w:tc>
+        <w:tc>
+          <w:tcPr>
+            <w:tcW w:w="891" w:type="dxa"/>
+          </w:tcPr>
+          <w:p>
+            <w:pPr>
+              <w:pStyle w:val="SAGEBodyText"/>
+              <w:jc w:val="center"/>
+              <w:rPr>
+                <w:rFonts w:eastAsia="Times New Roman"/>
+                <w:color w:val="000000"/>
+                <w:sz w:val="20"/>
+                <w:szCs w:val="20"/>
+              </w:rPr>
+            </w:pPr>
+            <w:r>
+              <w:rPr>
+                <w:rFonts w:eastAsia="Times New Roman"/>
+                <w:color w:val="000000"/>
+                <w:sz w:val="20"/>
+                <w:szCs w:val="20"/>
+              </w:rPr>
+              <w:t>x</w:t>
+            </w:r>
+          </w:p>
+        </w:tc>
       </w:tr>
       <w:tr>
         <w:tc>
@@ -12147,6 +14007,32 @@
             </w:r>
           </w:p>
         </w:tc>
+        <w:tc>
+          <w:tcPr>
+            <w:tcW w:w="891" w:type="dxa"/>
+          </w:tcPr>
+          <w:p>
+            <w:pPr>
+              <w:pStyle w:val="SAGEBodyText"/>
+              <w:jc w:val="center"/>
+              <w:rPr>
+                <w:rFonts w:eastAsia="Times New Roman"/>
+                <w:color w:val="000000"/>
+                <w:sz w:val="20"/>
+                <w:szCs w:val="20"/>
+              </w:rPr>
+            </w:pPr>
+            <w:r>
+              <w:rPr>
+                <w:rFonts w:eastAsia="Times New Roman"/>
+                <w:color w:val="000000"/>
+                <w:sz w:val="20"/>
+                <w:szCs w:val="20"/>
+              </w:rPr>
+              <w:t>x</w:t>
+            </w:r>
+          </w:p>
+        </w:tc>
       </w:tr>
       <w:tr>
         <w:tc>
@@ -12336,6 +14222,32 @@
             </w:r>
           </w:p>
         </w:tc>
+        <w:tc>
+          <w:tcPr>
+            <w:tcW w:w="891" w:type="dxa"/>
+          </w:tcPr>
+          <w:p>
+            <w:pPr>
+              <w:pStyle w:val="SAGEBodyText"/>
+              <w:jc w:val="center"/>
+              <w:rPr>
+                <w:rFonts w:eastAsia="Times New Roman"/>
+                <w:color w:val="000000"/>
+                <w:sz w:val="20"/>
+                <w:szCs w:val="20"/>
+              </w:rPr>
+            </w:pPr>
+            <w:r>
+              <w:rPr>
+                <w:rFonts w:eastAsia="Times New Roman"/>
+                <w:color w:val="000000"/>
+                <w:sz w:val="20"/>
+                <w:szCs w:val="20"/>
+              </w:rPr>
+              <w:t>x</w:t>
+            </w:r>
+          </w:p>
+        </w:tc>
       </w:tr>
       <w:tr>
         <w:tc>
@@ -12498,6 +14410,32 @@
             </w:r>
           </w:p>
         </w:tc>
+        <w:tc>
+          <w:tcPr>
+            <w:tcW w:w="891" w:type="dxa"/>
+          </w:tcPr>
+          <w:p>
+            <w:pPr>
+              <w:pStyle w:val="SAGEBodyText"/>
+              <w:jc w:val="center"/>
+              <w:rPr>
+                <w:rFonts w:eastAsia="Times New Roman"/>
+                <w:color w:val="000000"/>
+                <w:sz w:val="20"/>
+                <w:szCs w:val="20"/>
+              </w:rPr>
+            </w:pPr>
+            <w:r>
+              <w:rPr>
+                <w:rFonts w:eastAsia="Times New Roman"/>
+                <w:color w:val="000000"/>
+                <w:sz w:val="20"/>
+                <w:szCs w:val="20"/>
+              </w:rPr>
+              <w:t>x</w:t>
+            </w:r>
+          </w:p>
+        </w:tc>
       </w:tr>
       <w:tr>
         <w:tc>
@@ -12687,6 +14625,32 @@
             </w:r>
           </w:p>
         </w:tc>
+        <w:tc>
+          <w:tcPr>
+            <w:tcW w:w="891" w:type="dxa"/>
+          </w:tcPr>
+          <w:p>
+            <w:pPr>
+              <w:pStyle w:val="SAGEBodyText"/>
+              <w:jc w:val="center"/>
+              <w:rPr>
+                <w:rFonts w:eastAsia="Times New Roman"/>
+                <w:color w:val="000000"/>
+                <w:sz w:val="20"/>
+                <w:szCs w:val="20"/>
+              </w:rPr>
+            </w:pPr>
+            <w:r>
+              <w:rPr>
+                <w:rFonts w:eastAsia="Times New Roman"/>
+                <w:color w:val="000000"/>
+                <w:sz w:val="20"/>
+                <w:szCs w:val="20"/>
+              </w:rPr>
+              <w:t>x</w:t>
+            </w:r>
+          </w:p>
+        </w:tc>
       </w:tr>
       <w:tr>
         <w:tc>
@@ -12849,6 +14813,23 @@
             </w:r>
           </w:p>
         </w:tc>
+        <w:tc>
+          <w:tcPr>
+            <w:tcW w:w="891" w:type="dxa"/>
+          </w:tcPr>
+          <w:p>
+            <w:pPr>
+              <w:pStyle w:val="SAGEBodyText"/>
+              <w:jc w:val="center"/>
+              <w:rPr>
+                <w:rFonts w:eastAsia="Times New Roman"/>
+                <w:color w:val="000000"/>
+                <w:sz w:val="20"/>
+                <w:szCs w:val="20"/>
+              </w:rPr>
+            </w:pPr>
+          </w:p>
+        </w:tc>
       </w:tr>
       <w:tr>
         <w:tc>
@@ -13038,6 +15019,32 @@
             </w:r>
           </w:p>
         </w:tc>
+        <w:tc>
+          <w:tcPr>
+            <w:tcW w:w="891" w:type="dxa"/>
+          </w:tcPr>
+          <w:p>
+            <w:pPr>
+              <w:pStyle w:val="SAGEBodyText"/>
+              <w:jc w:val="center"/>
+              <w:rPr>
+                <w:rFonts w:eastAsia="Times New Roman"/>
+                <w:color w:val="000000"/>
+                <w:sz w:val="20"/>
+                <w:szCs w:val="20"/>
+              </w:rPr>
+            </w:pPr>
+            <w:r>
+              <w:rPr>
+                <w:rFonts w:eastAsia="Times New Roman"/>
+                <w:color w:val="000000"/>
+                <w:sz w:val="20"/>
+                <w:szCs w:val="20"/>
+              </w:rPr>
+              <w:t>x</w:t>
+            </w:r>
+          </w:p>
+        </w:tc>
       </w:tr>
       <w:tr>
         <w:tc>
@@ -13200,6 +15207,23 @@
             </w:r>
           </w:p>
         </w:tc>
+        <w:tc>
+          <w:tcPr>
+            <w:tcW w:w="891" w:type="dxa"/>
+          </w:tcPr>
+          <w:p>
+            <w:pPr>
+              <w:pStyle w:val="SAGEBodyText"/>
+              <w:jc w:val="center"/>
+              <w:rPr>
+                <w:rFonts w:eastAsia="Times New Roman"/>
+                <w:color w:val="000000"/>
+                <w:sz w:val="20"/>
+                <w:szCs w:val="20"/>
+              </w:rPr>
+            </w:pPr>
+          </w:p>
+        </w:tc>
       </w:tr>
       <w:tr>
         <w:tc>
@@ -13224,7 +15248,7 @@
                 <w:sz w:val="20"/>
                 <w:szCs w:val="20"/>
               </w:rPr>
-              <w:t>ICReceipts</w:t>
+              <w:t>ICInternalUsages</w:t>
             </w:r>
           </w:p>
         </w:tc>
@@ -13250,7 +15274,7 @@
                 <w:sz w:val="20"/>
                 <w:szCs w:val="20"/>
               </w:rPr>
-              <w:t>IC0590 ICREEH</w:t>
+              <w:t>IC0288 ICICEH</w:t>
             </w:r>
           </w:p>
         </w:tc>
@@ -13324,15 +15348,6 @@
                 <w:szCs w:val="20"/>
               </w:rPr>
             </w:pPr>
-            <w:r>
-              <w:rPr>
-                <w:rFonts w:eastAsia="Times New Roman"/>
-                <w:color w:val="000000"/>
-                <w:sz w:val="20"/>
-                <w:szCs w:val="20"/>
-              </w:rPr>
-              <w:t> </w:t>
-            </w:r>
           </w:p>
         </w:tc>
         <w:tc>
@@ -13351,15 +15366,23 @@
                 <w:szCs w:val="20"/>
               </w:rPr>
             </w:pPr>
-            <w:r>
-              <w:rPr>
-                <w:rFonts w:eastAsia="Times New Roman"/>
-                <w:color w:val="000000"/>
-                <w:sz w:val="20"/>
-                <w:szCs w:val="20"/>
-              </w:rPr>
-              <w:t> </w:t>
-            </w:r>
+          </w:p>
+        </w:tc>
+        <w:tc>
+          <w:tcPr>
+            <w:tcW w:w="891" w:type="dxa"/>
+          </w:tcPr>
+          <w:p>
+            <w:pPr>
+              <w:pStyle w:val="SAGEBodyText"/>
+              <w:jc w:val="center"/>
+              <w:rPr>
+                <w:rFonts w:eastAsia="Times New Roman"/>
+                <w:color w:val="000000"/>
+                <w:sz w:val="20"/>
+                <w:szCs w:val="20"/>
+              </w:rPr>
+            </w:pPr>
           </w:p>
         </w:tc>
       </w:tr>
@@ -13386,7 +15409,7 @@
                 <w:sz w:val="20"/>
                 <w:szCs w:val="20"/>
               </w:rPr>
-              <w:t>ICShipments</w:t>
+              <w:t>ICReceipts</w:t>
             </w:r>
           </w:p>
         </w:tc>
@@ -13412,7 +15435,7 @@
                 <w:sz w:val="20"/>
                 <w:szCs w:val="20"/>
               </w:rPr>
-              <w:t>IC0640 ICSHEH</w:t>
+              <w:t>IC0590 ICREEH</w:t>
             </w:r>
           </w:p>
         </w:tc>
@@ -13524,6 +15547,23 @@
             </w:r>
           </w:p>
         </w:tc>
+        <w:tc>
+          <w:tcPr>
+            <w:tcW w:w="891" w:type="dxa"/>
+          </w:tcPr>
+          <w:p>
+            <w:pPr>
+              <w:pStyle w:val="SAGEBodyText"/>
+              <w:jc w:val="center"/>
+              <w:rPr>
+                <w:rFonts w:eastAsia="Times New Roman"/>
+                <w:color w:val="000000"/>
+                <w:sz w:val="20"/>
+                <w:szCs w:val="20"/>
+              </w:rPr>
+            </w:pPr>
+          </w:p>
+        </w:tc>
       </w:tr>
       <w:tr>
         <w:tc>
@@ -13548,7 +15588,7 @@
                 <w:sz w:val="20"/>
                 <w:szCs w:val="20"/>
               </w:rPr>
-              <w:t>ICTransfers</w:t>
+              <w:t>ICShipments</w:t>
             </w:r>
           </w:p>
         </w:tc>
@@ -13574,7 +15614,7 @@
                 <w:sz w:val="20"/>
                 <w:szCs w:val="20"/>
               </w:rPr>
-              <w:t>IC0740 ICTREH</w:t>
+              <w:t>IC0640 ICSHEH</w:t>
             </w:r>
           </w:p>
         </w:tc>
@@ -13686,6 +15726,23 @@
             </w:r>
           </w:p>
         </w:tc>
+        <w:tc>
+          <w:tcPr>
+            <w:tcW w:w="891" w:type="dxa"/>
+          </w:tcPr>
+          <w:p>
+            <w:pPr>
+              <w:pStyle w:val="SAGEBodyText"/>
+              <w:jc w:val="center"/>
+              <w:rPr>
+                <w:rFonts w:eastAsia="Times New Roman"/>
+                <w:color w:val="000000"/>
+                <w:sz w:val="20"/>
+                <w:szCs w:val="20"/>
+              </w:rPr>
+            </w:pPr>
+          </w:p>
+        </w:tc>
       </w:tr>
       <w:tr>
         <w:tc>
@@ -13710,7 +15767,7 @@
                 <w:sz w:val="20"/>
                 <w:szCs w:val="20"/>
               </w:rPr>
-              <w:t>OECreditDebitNotes</w:t>
+              <w:t>ICTransfers</w:t>
             </w:r>
           </w:p>
         </w:tc>
@@ -13736,7 +15793,7 @@
                 <w:sz w:val="20"/>
                 <w:szCs w:val="20"/>
               </w:rPr>
-              <w:t>OE0240 OECRDH</w:t>
+              <w:t>IC0740 ICTREH</w:t>
             </w:r>
           </w:p>
         </w:tc>
@@ -13848,6 +15905,23 @@
             </w:r>
           </w:p>
         </w:tc>
+        <w:tc>
+          <w:tcPr>
+            <w:tcW w:w="891" w:type="dxa"/>
+          </w:tcPr>
+          <w:p>
+            <w:pPr>
+              <w:pStyle w:val="SAGEBodyText"/>
+              <w:jc w:val="center"/>
+              <w:rPr>
+                <w:rFonts w:eastAsia="Times New Roman"/>
+                <w:color w:val="000000"/>
+                <w:sz w:val="20"/>
+                <w:szCs w:val="20"/>
+              </w:rPr>
+            </w:pPr>
+          </w:p>
+        </w:tc>
       </w:tr>
       <w:tr>
         <w:tc>
@@ -13872,7 +15946,7 @@
                 <w:sz w:val="20"/>
                 <w:szCs w:val="20"/>
               </w:rPr>
-              <w:t>OEInvoices</w:t>
+              <w:t>OECreditDebitNotes</w:t>
             </w:r>
           </w:p>
         </w:tc>
@@ -13898,7 +15972,7 @@
                 <w:sz w:val="20"/>
                 <w:szCs w:val="20"/>
               </w:rPr>
-              <w:t>OE0420 OEINVH</w:t>
+              <w:t>OE0240 OECRDH</w:t>
             </w:r>
           </w:p>
         </w:tc>
@@ -13945,6 +16019,15 @@
                 <w:szCs w:val="20"/>
               </w:rPr>
             </w:pPr>
+            <w:r>
+              <w:rPr>
+                <w:rFonts w:eastAsia="Times New Roman"/>
+                <w:color w:val="000000"/>
+                <w:sz w:val="20"/>
+                <w:szCs w:val="20"/>
+              </w:rPr>
+              <w:t>x</w:t>
+            </w:r>
           </w:p>
         </w:tc>
         <w:tc>
@@ -14001,6 +16084,23 @@
             </w:r>
           </w:p>
         </w:tc>
+        <w:tc>
+          <w:tcPr>
+            <w:tcW w:w="891" w:type="dxa"/>
+          </w:tcPr>
+          <w:p>
+            <w:pPr>
+              <w:pStyle w:val="SAGEBodyText"/>
+              <w:jc w:val="center"/>
+              <w:rPr>
+                <w:rFonts w:eastAsia="Times New Roman"/>
+                <w:color w:val="000000"/>
+                <w:sz w:val="20"/>
+                <w:szCs w:val="20"/>
+              </w:rPr>
+            </w:pPr>
+          </w:p>
+        </w:tc>
       </w:tr>
       <w:tr>
         <w:tc>
@@ -14025,7 +16125,7 @@
                 <w:sz w:val="20"/>
                 <w:szCs w:val="20"/>
               </w:rPr>
-              <w:t>OEOrders</w:t>
+              <w:t>OEInvoices</w:t>
             </w:r>
           </w:p>
         </w:tc>
@@ -14051,7 +16151,7 @@
                 <w:sz w:val="20"/>
                 <w:szCs w:val="20"/>
               </w:rPr>
-              <w:t>OE0520 OEORDH</w:t>
+              <w:t>OE0420 OEINVH</w:t>
             </w:r>
           </w:p>
         </w:tc>
@@ -14098,15 +16198,6 @@
                 <w:szCs w:val="20"/>
               </w:rPr>
             </w:pPr>
-            <w:r>
-              <w:rPr>
-                <w:rFonts w:eastAsia="Times New Roman"/>
-                <w:color w:val="000000"/>
-                <w:sz w:val="20"/>
-                <w:szCs w:val="20"/>
-              </w:rPr>
-              <w:t>x</w:t>
-            </w:r>
           </w:p>
         </w:tc>
         <w:tc>
@@ -14163,6 +16254,23 @@
             </w:r>
           </w:p>
         </w:tc>
+        <w:tc>
+          <w:tcPr>
+            <w:tcW w:w="891" w:type="dxa"/>
+          </w:tcPr>
+          <w:p>
+            <w:pPr>
+              <w:pStyle w:val="SAGEBodyText"/>
+              <w:jc w:val="center"/>
+              <w:rPr>
+                <w:rFonts w:eastAsia="Times New Roman"/>
+                <w:color w:val="000000"/>
+                <w:sz w:val="20"/>
+                <w:szCs w:val="20"/>
+              </w:rPr>
+            </w:pPr>
+          </w:p>
+        </w:tc>
       </w:tr>
       <w:tr>
         <w:tc>
@@ -14187,7 +16295,7 @@
                 <w:sz w:val="20"/>
                 <w:szCs w:val="20"/>
               </w:rPr>
-              <w:t>POCreditDebitNotes</w:t>
+              <w:t>OEOrders</w:t>
             </w:r>
           </w:p>
         </w:tc>
@@ -14213,7 +16321,7 @@
                 <w:sz w:val="20"/>
                 <w:szCs w:val="20"/>
               </w:rPr>
-              <w:t>PO0311 POCRNH</w:t>
+              <w:t>OE0520 OEORDH</w:t>
             </w:r>
           </w:p>
         </w:tc>
@@ -14260,6 +16368,15 @@
                 <w:szCs w:val="20"/>
               </w:rPr>
             </w:pPr>
+            <w:r>
+              <w:rPr>
+                <w:rFonts w:eastAsia="Times New Roman"/>
+                <w:color w:val="000000"/>
+                <w:sz w:val="20"/>
+                <w:szCs w:val="20"/>
+              </w:rPr>
+              <w:t>x</w:t>
+            </w:r>
           </w:p>
         </w:tc>
         <w:tc>
@@ -14316,6 +16433,23 @@
             </w:r>
           </w:p>
         </w:tc>
+        <w:tc>
+          <w:tcPr>
+            <w:tcW w:w="891" w:type="dxa"/>
+          </w:tcPr>
+          <w:p>
+            <w:pPr>
+              <w:pStyle w:val="SAGEBodyText"/>
+              <w:jc w:val="center"/>
+              <w:rPr>
+                <w:rFonts w:eastAsia="Times New Roman"/>
+                <w:color w:val="000000"/>
+                <w:sz w:val="20"/>
+                <w:szCs w:val="20"/>
+              </w:rPr>
+            </w:pPr>
+          </w:p>
+        </w:tc>
       </w:tr>
       <w:tr>
         <w:tc>
@@ -14341,7 +16475,7 @@
                 <w:szCs w:val="20"/>
               </w:rPr>
               <w:lastRenderedPageBreak/>
-              <w:t>POInvoices</w:t>
+              <w:t>POCreditDebitNotes</w:t>
             </w:r>
           </w:p>
         </w:tc>
@@ -14367,7 +16501,7 @@
                 <w:sz w:val="20"/>
                 <w:szCs w:val="20"/>
               </w:rPr>
-              <w:t>PO0420 POINVH</w:t>
+              <w:t>PO0311 POCRNH</w:t>
             </w:r>
           </w:p>
         </w:tc>
@@ -14470,6 +16604,23 @@
             </w:r>
           </w:p>
         </w:tc>
+        <w:tc>
+          <w:tcPr>
+            <w:tcW w:w="891" w:type="dxa"/>
+          </w:tcPr>
+          <w:p>
+            <w:pPr>
+              <w:pStyle w:val="SAGEBodyText"/>
+              <w:jc w:val="center"/>
+              <w:rPr>
+                <w:rFonts w:eastAsia="Times New Roman"/>
+                <w:color w:val="000000"/>
+                <w:sz w:val="20"/>
+                <w:szCs w:val="20"/>
+              </w:rPr>
+            </w:pPr>
+          </w:p>
+        </w:tc>
       </w:tr>
       <w:tr>
         <w:tc>
@@ -14494,7 +16645,7 @@
                 <w:sz w:val="20"/>
                 <w:szCs w:val="20"/>
               </w:rPr>
-              <w:t>POPurchaseOrders</w:t>
+              <w:t>POInvoices</w:t>
             </w:r>
           </w:p>
         </w:tc>
@@ -14520,7 +16671,7 @@
                 <w:sz w:val="20"/>
                 <w:szCs w:val="20"/>
               </w:rPr>
-              <w:t>PO0620 POPORH</w:t>
+              <w:t>PO0420 POINVH</w:t>
             </w:r>
           </w:p>
         </w:tc>
@@ -14567,15 +16718,6 @@
                 <w:szCs w:val="20"/>
               </w:rPr>
             </w:pPr>
-            <w:r>
-              <w:rPr>
-                <w:rFonts w:eastAsia="Times New Roman"/>
-                <w:color w:val="000000"/>
-                <w:sz w:val="20"/>
-                <w:szCs w:val="20"/>
-              </w:rPr>
-              <w:t>x</w:t>
-            </w:r>
           </w:p>
         </w:tc>
         <w:tc>
@@ -14594,6 +16736,15 @@
                 <w:szCs w:val="20"/>
               </w:rPr>
             </w:pPr>
+            <w:r>
+              <w:rPr>
+                <w:rFonts w:eastAsia="Times New Roman"/>
+                <w:color w:val="000000"/>
+                <w:sz w:val="20"/>
+                <w:szCs w:val="20"/>
+              </w:rPr>
+              <w:t> </w:t>
+            </w:r>
           </w:p>
         </w:tc>
         <w:tc>
@@ -14612,6 +16763,32 @@
                 <w:szCs w:val="20"/>
               </w:rPr>
             </w:pPr>
+            <w:r>
+              <w:rPr>
+                <w:rFonts w:eastAsia="Times New Roman"/>
+                <w:color w:val="000000"/>
+                <w:sz w:val="20"/>
+                <w:szCs w:val="20"/>
+              </w:rPr>
+              <w:t> </w:t>
+            </w:r>
+          </w:p>
+        </w:tc>
+        <w:tc>
+          <w:tcPr>
+            <w:tcW w:w="891" w:type="dxa"/>
+          </w:tcPr>
+          <w:p>
+            <w:pPr>
+              <w:pStyle w:val="SAGEBodyText"/>
+              <w:jc w:val="center"/>
+              <w:rPr>
+                <w:rFonts w:eastAsia="Times New Roman"/>
+                <w:color w:val="000000"/>
+                <w:sz w:val="20"/>
+                <w:szCs w:val="20"/>
+              </w:rPr>
+            </w:pPr>
           </w:p>
         </w:tc>
       </w:tr>
@@ -14638,7 +16815,7 @@
                 <w:sz w:val="20"/>
                 <w:szCs w:val="20"/>
               </w:rPr>
-              <w:t>POReceipts</w:t>
+              <w:t>POPurchaseOrders</w:t>
             </w:r>
           </w:p>
         </w:tc>
@@ -14664,7 +16841,7 @@
                 <w:sz w:val="20"/>
                 <w:szCs w:val="20"/>
               </w:rPr>
-              <w:t>PO0700 PORCPH</w:t>
+              <w:t>PO0620 POPORH</w:t>
             </w:r>
           </w:p>
         </w:tc>
@@ -14758,6 +16935,23 @@
             </w:pPr>
           </w:p>
         </w:tc>
+        <w:tc>
+          <w:tcPr>
+            <w:tcW w:w="891" w:type="dxa"/>
+          </w:tcPr>
+          <w:p>
+            <w:pPr>
+              <w:pStyle w:val="SAGEBodyText"/>
+              <w:jc w:val="center"/>
+              <w:rPr>
+                <w:rFonts w:eastAsia="Times New Roman"/>
+                <w:color w:val="000000"/>
+                <w:sz w:val="20"/>
+                <w:szCs w:val="20"/>
+              </w:rPr>
+            </w:pPr>
+          </w:p>
+        </w:tc>
       </w:tr>
       <w:tr>
         <w:tc>
@@ -14782,7 +16976,7 @@
                 <w:sz w:val="20"/>
                 <w:szCs w:val="20"/>
               </w:rPr>
-              <w:t>PORequisitions</w:t>
+              <w:t>POReceipts</w:t>
             </w:r>
           </w:p>
         </w:tc>
@@ -14808,7 +17002,7 @@
                 <w:sz w:val="20"/>
                 <w:szCs w:val="20"/>
               </w:rPr>
-              <w:t>PO0760 PORQNH</w:t>
+              <w:t>PO0700 PORCPH</w:t>
             </w:r>
           </w:p>
         </w:tc>
@@ -14902,6 +17096,23 @@
             </w:pPr>
           </w:p>
         </w:tc>
+        <w:tc>
+          <w:tcPr>
+            <w:tcW w:w="891" w:type="dxa"/>
+          </w:tcPr>
+          <w:p>
+            <w:pPr>
+              <w:pStyle w:val="SAGEBodyText"/>
+              <w:jc w:val="center"/>
+              <w:rPr>
+                <w:rFonts w:eastAsia="Times New Roman"/>
+                <w:color w:val="000000"/>
+                <w:sz w:val="20"/>
+                <w:szCs w:val="20"/>
+              </w:rPr>
+            </w:pPr>
+          </w:p>
+        </w:tc>
       </w:tr>
       <w:tr>
         <w:tc>
@@ -14926,7 +17137,7 @@
                 <w:sz w:val="20"/>
                 <w:szCs w:val="20"/>
               </w:rPr>
-              <w:t>POReturns</w:t>
+              <w:t>PORequisitions</w:t>
             </w:r>
           </w:p>
         </w:tc>
@@ -14952,7 +17163,7 @@
                 <w:sz w:val="20"/>
                 <w:szCs w:val="20"/>
               </w:rPr>
-              <w:t>PO0731 PORETH</w:t>
+              <w:t>PO0760 PORQNH</w:t>
             </w:r>
           </w:p>
         </w:tc>
@@ -15032,6 +17243,184 @@
           <w:tcPr>
             <w:tcW w:w="891" w:type="dxa"/>
             <w:vAlign w:val="center"/>
+          </w:tcPr>
+          <w:p>
+            <w:pPr>
+              <w:pStyle w:val="SAGEBodyText"/>
+              <w:jc w:val="center"/>
+              <w:rPr>
+                <w:rFonts w:eastAsia="Times New Roman"/>
+                <w:color w:val="000000"/>
+                <w:sz w:val="20"/>
+                <w:szCs w:val="20"/>
+              </w:rPr>
+            </w:pPr>
+          </w:p>
+        </w:tc>
+        <w:tc>
+          <w:tcPr>
+            <w:tcW w:w="891" w:type="dxa"/>
+          </w:tcPr>
+          <w:p>
+            <w:pPr>
+              <w:pStyle w:val="SAGEBodyText"/>
+              <w:jc w:val="center"/>
+              <w:rPr>
+                <w:rFonts w:eastAsia="Times New Roman"/>
+                <w:color w:val="000000"/>
+                <w:sz w:val="20"/>
+                <w:szCs w:val="20"/>
+              </w:rPr>
+            </w:pPr>
+          </w:p>
+        </w:tc>
+      </w:tr>
+      <w:tr>
+        <w:tc>
+          <w:tcPr>
+            <w:tcW w:w="3595" w:type="dxa"/>
+            <w:vAlign w:val="bottom"/>
+          </w:tcPr>
+          <w:p>
+            <w:pPr>
+              <w:pStyle w:val="SAGEBodyText"/>
+              <w:rPr>
+                <w:rFonts w:eastAsia="Times New Roman"/>
+                <w:color w:val="000000"/>
+                <w:sz w:val="20"/>
+                <w:szCs w:val="20"/>
+              </w:rPr>
+            </w:pPr>
+            <w:r>
+              <w:rPr>
+                <w:rFonts w:eastAsia="Times New Roman"/>
+                <w:color w:val="000000"/>
+                <w:sz w:val="20"/>
+                <w:szCs w:val="20"/>
+              </w:rPr>
+              <w:t>POReturns</w:t>
+            </w:r>
+          </w:p>
+        </w:tc>
+        <w:tc>
+          <w:tcPr>
+            <w:tcW w:w="2160" w:type="dxa"/>
+            <w:vAlign w:val="center"/>
+          </w:tcPr>
+          <w:p>
+            <w:pPr>
+              <w:pStyle w:val="SAGEBodyText"/>
+              <w:rPr>
+                <w:rFonts w:eastAsia="Times New Roman"/>
+                <w:color w:val="000000"/>
+                <w:sz w:val="20"/>
+                <w:szCs w:val="20"/>
+              </w:rPr>
+            </w:pPr>
+            <w:r>
+              <w:rPr>
+                <w:rFonts w:eastAsia="Times New Roman"/>
+                <w:color w:val="000000"/>
+                <w:sz w:val="20"/>
+                <w:szCs w:val="20"/>
+              </w:rPr>
+              <w:t>PO0731 PORETH</w:t>
+            </w:r>
+          </w:p>
+        </w:tc>
+        <w:tc>
+          <w:tcPr>
+            <w:tcW w:w="873" w:type="dxa"/>
+            <w:vAlign w:val="bottom"/>
+          </w:tcPr>
+          <w:p>
+            <w:pPr>
+              <w:pStyle w:val="SAGEBodyText"/>
+              <w:jc w:val="center"/>
+              <w:rPr>
+                <w:rFonts w:eastAsia="Times New Roman"/>
+                <w:color w:val="000000"/>
+                <w:sz w:val="20"/>
+                <w:szCs w:val="20"/>
+              </w:rPr>
+            </w:pPr>
+            <w:r>
+              <w:rPr>
+                <w:rFonts w:eastAsia="Times New Roman"/>
+                <w:color w:val="000000"/>
+                <w:sz w:val="20"/>
+                <w:szCs w:val="20"/>
+              </w:rPr>
+              <w:t>x</w:t>
+            </w:r>
+          </w:p>
+        </w:tc>
+        <w:tc>
+          <w:tcPr>
+            <w:tcW w:w="873" w:type="dxa"/>
+            <w:vAlign w:val="bottom"/>
+          </w:tcPr>
+          <w:p>
+            <w:pPr>
+              <w:pStyle w:val="SAGEBodyText"/>
+              <w:jc w:val="center"/>
+              <w:rPr>
+                <w:rFonts w:eastAsia="Times New Roman"/>
+                <w:color w:val="000000"/>
+                <w:sz w:val="20"/>
+                <w:szCs w:val="20"/>
+              </w:rPr>
+            </w:pPr>
+            <w:r>
+              <w:rPr>
+                <w:rFonts w:eastAsia="Times New Roman"/>
+                <w:color w:val="000000"/>
+                <w:sz w:val="20"/>
+                <w:szCs w:val="20"/>
+              </w:rPr>
+              <w:t>x</w:t>
+            </w:r>
+          </w:p>
+        </w:tc>
+        <w:tc>
+          <w:tcPr>
+            <w:tcW w:w="873" w:type="dxa"/>
+            <w:vAlign w:val="center"/>
+          </w:tcPr>
+          <w:p>
+            <w:pPr>
+              <w:pStyle w:val="SAGEBodyText"/>
+              <w:jc w:val="center"/>
+              <w:rPr>
+                <w:rFonts w:eastAsia="Times New Roman"/>
+                <w:color w:val="000000"/>
+                <w:sz w:val="20"/>
+                <w:szCs w:val="20"/>
+              </w:rPr>
+            </w:pPr>
+          </w:p>
+        </w:tc>
+        <w:tc>
+          <w:tcPr>
+            <w:tcW w:w="891" w:type="dxa"/>
+            <w:vAlign w:val="center"/>
+          </w:tcPr>
+          <w:p>
+            <w:pPr>
+              <w:pStyle w:val="SAGEBodyText"/>
+              <w:jc w:val="center"/>
+              <w:rPr>
+                <w:rFonts w:eastAsia="Times New Roman"/>
+                <w:color w:val="000000"/>
+                <w:sz w:val="20"/>
+                <w:szCs w:val="20"/>
+              </w:rPr>
+            </w:pPr>
+          </w:p>
+        </w:tc>
+        <w:tc>
+          <w:tcPr>
+            <w:tcW w:w="891" w:type="dxa"/>
           </w:tcPr>
           <w:p>
             <w:pPr>
@@ -15070,7 +17459,7 @@
         <w:pStyle w:val="SAGEHeading1"/>
         <w:framePr w:wrap="around"/>
       </w:pPr>
-      <w:bookmarkStart w:id="6" w:name="_Toc455394207"/>
+      <w:bookmarkStart w:id="5" w:name="_Toc455394207"/>
       <w:r>
         <w:lastRenderedPageBreak/>
         <w:t xml:space="preserve">Process </w:t>
@@ -15081,7 +17470,7 @@
       <w:r>
         <w:t>ndpoints</w:t>
       </w:r>
-      <w:bookmarkEnd w:id="6"/>
+      <w:bookmarkEnd w:id="5"/>
     </w:p>
     <w:p>
       <w:pPr>
@@ -15123,7 +17512,31 @@
         <w:rPr>
           <w:rStyle w:val="SAGETextCodeinline"/>
         </w:rPr>
-        <w:t>($template)</w:t>
+        <w:t>(</w:t>
+      </w:r>
+      <w:r>
+        <w:rPr>
+          <w:rStyle w:val="SAGETextCodeinline"/>
+        </w:rPr>
+        <w:t>‘</w:t>
+      </w:r>
+      <w:r>
+        <w:rPr>
+          <w:rStyle w:val="SAGETextCodeinline"/>
+        </w:rPr>
+        <w:t>$template</w:t>
+      </w:r>
+      <w:r>
+        <w:rPr>
+          <w:rStyle w:val="SAGETextCodeinline"/>
+        </w:rPr>
+        <w:t>’</w:t>
+      </w:r>
+      <w:r>
+        <w:rPr>
+          <w:rStyle w:val="SAGETextCodeinline"/>
+        </w:rPr>
+        <w:t>)</w:t>
       </w:r>
       <w:r>
         <w:t xml:space="preserve"> </w:t>
@@ -15154,13 +17567,37 @@
         <w:t xml:space="preserve">POST </w:t>
       </w:r>
       <w:r>
-        <w:t>http://localhost/Sage300WebApi/-/</w:t>
+        <w:t>http://localhost/Sage300WebApi/</w:t>
+      </w:r>
+      <w:r>
+        <w:t>v1.0/</w:t>
+      </w:r>
+      <w:r>
+        <w:t>-/</w:t>
       </w:r>
       <w:r>
         <w:t>SAM</w:t>
       </w:r>
       <w:r>
-        <w:t>LTD/AR/PostInvoices($template)</w:t>
+        <w:t>LTD/AR/</w:t>
+      </w:r>
+      <w:r>
+        <w:t>AR</w:t>
+      </w:r>
+      <w:r>
+        <w:t>PostInvoices(</w:t>
+      </w:r>
+      <w:r>
+        <w:t>‘</w:t>
+      </w:r>
+      <w:r>
+        <w:t>$template</w:t>
+      </w:r>
+      <w:r>
+        <w:t>’</w:t>
+      </w:r>
+      <w:r>
+        <w:t>)</w:t>
       </w:r>
     </w:p>
     <w:p>
@@ -15195,7 +17632,31 @@
         <w:rPr>
           <w:rStyle w:val="SAGETextCodeinline"/>
         </w:rPr>
-        <w:t>($process)</w:t>
+        <w:t>(</w:t>
+      </w:r>
+      <w:r>
+        <w:rPr>
+          <w:rStyle w:val="SAGETextCodeinline"/>
+        </w:rPr>
+        <w:t>‘</w:t>
+      </w:r>
+      <w:r>
+        <w:rPr>
+          <w:rStyle w:val="SAGETextCodeinline"/>
+        </w:rPr>
+        <w:t>$process</w:t>
+      </w:r>
+      <w:r>
+        <w:rPr>
+          <w:rStyle w:val="SAGETextCodeinline"/>
+        </w:rPr>
+        <w:t>’</w:t>
+      </w:r>
+      <w:r>
+        <w:rPr>
+          <w:rStyle w:val="SAGETextCodeinline"/>
+        </w:rPr>
+        <w:t>)</w:t>
       </w:r>
       <w:r>
         <w:t xml:space="preserve"> at the end of the URL.</w:t>
@@ -15223,13 +17684,37 @@
         <w:t xml:space="preserve">POST </w:t>
       </w:r>
       <w:r>
-        <w:t>http://localhost/Sage300WebApi/-/</w:t>
+        <w:t>http://localhost/Sage300WebApi/</w:t>
+      </w:r>
+      <w:r>
+        <w:t>v1.0/</w:t>
+      </w:r>
+      <w:r>
+        <w:t>-/</w:t>
       </w:r>
       <w:r>
         <w:t>SAM</w:t>
       </w:r>
       <w:r>
-        <w:t>LTD/AR/PostInvoices($process)</w:t>
+        <w:t>LTD/AR/</w:t>
+      </w:r>
+      <w:r>
+        <w:t>AR</w:t>
+      </w:r>
+      <w:r>
+        <w:t>PostInvoices(</w:t>
+      </w:r>
+      <w:r>
+        <w:t>‘</w:t>
+      </w:r>
+      <w:r>
+        <w:t>$process</w:t>
+      </w:r>
+      <w:r>
+        <w:t>’</w:t>
+      </w:r>
+      <w:r>
+        <w:t>)</w:t>
       </w:r>
     </w:p>
     <w:p>
@@ -18235,7 +20720,7 @@
         <w:pStyle w:val="SAGEHeading1"/>
         <w:framePr w:wrap="around"/>
       </w:pPr>
-      <w:bookmarkStart w:id="7" w:name="_Toc455394208"/>
+      <w:bookmarkStart w:id="6" w:name="_Toc455394208"/>
       <w:r>
         <w:lastRenderedPageBreak/>
         <w:t>GET</w:t>
@@ -18246,7 +20731,7 @@
       <w:r>
         <w:t>ndpoints</w:t>
       </w:r>
-      <w:bookmarkEnd w:id="7"/>
+      <w:bookmarkEnd w:id="6"/>
     </w:p>
     <w:p>
       <w:pPr>
@@ -21456,7 +23941,7 @@
       <w:pPr>
         <w:pStyle w:val="SAGEBodyText"/>
         <w:rPr>
-          <w:rFonts w:eastAsiaTheme="minorEastAsia" w:hint="eastAsia"/>
+          <w:rFonts w:eastAsiaTheme="minorEastAsia"/>
           <w:lang w:eastAsia="zh-CN"/>
         </w:rPr>
       </w:pPr>
@@ -21473,7 +23958,7 @@
 </file>
 
 <file path=word/endnotes.xml><?xml version="1.0" encoding="utf-8"?>
-<w:endnotes xmlns:wpc="http://schemas.microsoft.com/office/word/2010/wordprocessingCanvas" xmlns:cx="http://schemas.microsoft.com/office/drawing/2014/chartex" xmlns:cx1="http://schemas.microsoft.com/office/drawing/2015/9/8/chartex" xmlns:cx2="http://schemas.microsoft.com/office/drawing/2015/10/21/chartex" xmlns:cx3="http://schemas.microsoft.com/office/drawing/2016/5/9/chartex" xmlns:cx4="http://schemas.microsoft.com/office/drawing/2016/5/10/chartex" xmlns:cx5="http://schemas.microsoft.com/office/drawing/2016/5/11/chartex" xmlns:cx6="http://schemas.microsoft.com/office/drawing/2016/5/12/chartex" xmlns:cx7="http://schemas.microsoft.com/office/drawing/2016/5/13/chartex" xmlns:cx8="http://schemas.microsoft.com/office/drawing/2016/5/14/chartex" xmlns:mc="http://schemas.openxmlformats.org/markup-compatibility/2006" xmlns:aink="http://schemas.microsoft.com/office/drawing/2016/ink" xmlns:am3d="http://schemas.microsoft.com/office/drawing/2017/model3d" xmlns:o="urn:schemas-microsoft-com:office:office" xmlns:r="http://schemas.openxmlformats.org/officeDocument/2006/relationships" xmlns:m="http://schemas.openxmlformats.org/officeDocument/2006/math" xmlns:v="urn:schemas-microsoft-com:vml" xmlns:wp14="http://schemas.microsoft.com/office/word/2010/wordprocessingDrawing" xmlns:wp="http://schemas.openxmlformats.org/drawingml/2006/wordprocessingDrawing" xmlns:w10="urn:schemas-microsoft-com:office:word" xmlns:w="http://schemas.openxmlformats.org/wordprocessingml/2006/main" xmlns:w14="http://schemas.microsoft.com/office/word/2010/wordml" xmlns:w15="http://schemas.microsoft.com/office/word/2012/wordml" xmlns:w16cid="http://schemas.microsoft.com/office/word/2016/wordml/cid" xmlns:w16se="http://schemas.microsoft.com/office/word/2015/wordml/symex" xmlns:wpg="http://schemas.microsoft.com/office/word/2010/wordprocessingGroup" xmlns:wpi="http://schemas.microsoft.com/office/word/2010/wordprocessingInk" xmlns:wne="http://schemas.microsoft.com/office/word/2006/wordml" xmlns:wps="http://schemas.microsoft.com/office/word/2010/wordprocessingShape" mc:Ignorable="w14 w15 w16se w16cid wp14">
+<w:endnotes xmlns:wpc="http://schemas.microsoft.com/office/word/2010/wordprocessingCanvas" xmlns:cx="http://schemas.microsoft.com/office/drawing/2014/chartex" xmlns:cx1="http://schemas.microsoft.com/office/drawing/2015/9/8/chartex" xmlns:cx2="http://schemas.microsoft.com/office/drawing/2015/10/21/chartex" xmlns:cx3="http://schemas.microsoft.com/office/drawing/2016/5/9/chartex" xmlns:cx4="http://schemas.microsoft.com/office/drawing/2016/5/10/chartex" xmlns:cx5="http://schemas.microsoft.com/office/drawing/2016/5/11/chartex" xmlns:cx6="http://schemas.microsoft.com/office/drawing/2016/5/12/chartex" xmlns:cx7="http://schemas.microsoft.com/office/drawing/2016/5/13/chartex" xmlns:cx8="http://schemas.microsoft.com/office/drawing/2016/5/14/chartex" xmlns:mc="http://schemas.openxmlformats.org/markup-compatibility/2006" xmlns:aink="http://schemas.microsoft.com/office/drawing/2016/ink" xmlns:am3d="http://schemas.microsoft.com/office/drawing/2017/model3d" xmlns:o="urn:schemas-microsoft-com:office:office" xmlns:r="http://schemas.openxmlformats.org/officeDocument/2006/relationships" xmlns:m="http://schemas.openxmlformats.org/officeDocument/2006/math" xmlns:v="urn:schemas-microsoft-com:vml" xmlns:wp14="http://schemas.microsoft.com/office/word/2010/wordprocessingDrawing" xmlns:wp="http://schemas.openxmlformats.org/drawingml/2006/wordprocessingDrawing" xmlns:w10="urn:schemas-microsoft-com:office:word" xmlns:w="http://schemas.openxmlformats.org/wordprocessingml/2006/main" xmlns:w14="http://schemas.microsoft.com/office/word/2010/wordml" xmlns:w15="http://schemas.microsoft.com/office/word/2012/wordml" xmlns:w16cex="http://schemas.microsoft.com/office/word/2018/wordml/cex" xmlns:w16cid="http://schemas.microsoft.com/office/word/2016/wordml/cid" xmlns:w16="http://schemas.microsoft.com/office/word/2018/wordml" xmlns:w16se="http://schemas.microsoft.com/office/word/2015/wordml/symex" xmlns:wpg="http://schemas.microsoft.com/office/word/2010/wordprocessingGroup" xmlns:wpi="http://schemas.microsoft.com/office/word/2010/wordprocessingInk" xmlns:wne="http://schemas.microsoft.com/office/word/2006/wordml" xmlns:wps="http://schemas.microsoft.com/office/word/2010/wordprocessingShape" mc:Ignorable="w14 w15 w16se w16cid w16 w16cex wp14">
   <w:endnote w:type="separator" w:id="-1">
     <w:p>
       <w:pPr>
@@ -21500,7 +23985,7 @@
 </file>
 
 <file path=word/footer1.xml><?xml version="1.0" encoding="utf-8"?>
-<w:ftr xmlns:wpc="http://schemas.microsoft.com/office/word/2010/wordprocessingCanvas" xmlns:cx="http://schemas.microsoft.com/office/drawing/2014/chartex" xmlns:cx1="http://schemas.microsoft.com/office/drawing/2015/9/8/chartex" xmlns:cx2="http://schemas.microsoft.com/office/drawing/2015/10/21/chartex" xmlns:cx3="http://schemas.microsoft.com/office/drawing/2016/5/9/chartex" xmlns:cx4="http://schemas.microsoft.com/office/drawing/2016/5/10/chartex" xmlns:cx5="http://schemas.microsoft.com/office/drawing/2016/5/11/chartex" xmlns:cx6="http://schemas.microsoft.com/office/drawing/2016/5/12/chartex" xmlns:cx7="http://schemas.microsoft.com/office/drawing/2016/5/13/chartex" xmlns:cx8="http://schemas.microsoft.com/office/drawing/2016/5/14/chartex" xmlns:mc="http://schemas.openxmlformats.org/markup-compatibility/2006" xmlns:aink="http://schemas.microsoft.com/office/drawing/2016/ink" xmlns:am3d="http://schemas.microsoft.com/office/drawing/2017/model3d" xmlns:o="urn:schemas-microsoft-com:office:office" xmlns:r="http://schemas.openxmlformats.org/officeDocument/2006/relationships" xmlns:m="http://schemas.openxmlformats.org/officeDocument/2006/math" xmlns:v="urn:schemas-microsoft-com:vml" xmlns:wp14="http://schemas.microsoft.com/office/word/2010/wordprocessingDrawing" xmlns:wp="http://schemas.openxmlformats.org/drawingml/2006/wordprocessingDrawing" xmlns:w10="urn:schemas-microsoft-com:office:word" xmlns:w="http://schemas.openxmlformats.org/wordprocessingml/2006/main" xmlns:w14="http://schemas.microsoft.com/office/word/2010/wordml" xmlns:w15="http://schemas.microsoft.com/office/word/2012/wordml" xmlns:w16cid="http://schemas.microsoft.com/office/word/2016/wordml/cid" xmlns:w16se="http://schemas.microsoft.com/office/word/2015/wordml/symex" xmlns:wpg="http://schemas.microsoft.com/office/word/2010/wordprocessingGroup" xmlns:wpi="http://schemas.microsoft.com/office/word/2010/wordprocessingInk" xmlns:wne="http://schemas.microsoft.com/office/word/2006/wordml" xmlns:wps="http://schemas.microsoft.com/office/word/2010/wordprocessingShape" mc:Ignorable="w14 w15 w16se w16cid wp14">
+<w:ftr xmlns:wpc="http://schemas.microsoft.com/office/word/2010/wordprocessingCanvas" xmlns:cx="http://schemas.microsoft.com/office/drawing/2014/chartex" xmlns:cx1="http://schemas.microsoft.com/office/drawing/2015/9/8/chartex" xmlns:cx2="http://schemas.microsoft.com/office/drawing/2015/10/21/chartex" xmlns:cx3="http://schemas.microsoft.com/office/drawing/2016/5/9/chartex" xmlns:cx4="http://schemas.microsoft.com/office/drawing/2016/5/10/chartex" xmlns:cx5="http://schemas.microsoft.com/office/drawing/2016/5/11/chartex" xmlns:cx6="http://schemas.microsoft.com/office/drawing/2016/5/12/chartex" xmlns:cx7="http://schemas.microsoft.com/office/drawing/2016/5/13/chartex" xmlns:cx8="http://schemas.microsoft.com/office/drawing/2016/5/14/chartex" xmlns:mc="http://schemas.openxmlformats.org/markup-compatibility/2006" xmlns:aink="http://schemas.microsoft.com/office/drawing/2016/ink" xmlns:am3d="http://schemas.microsoft.com/office/drawing/2017/model3d" xmlns:o="urn:schemas-microsoft-com:office:office" xmlns:r="http://schemas.openxmlformats.org/officeDocument/2006/relationships" xmlns:m="http://schemas.openxmlformats.org/officeDocument/2006/math" xmlns:v="urn:schemas-microsoft-com:vml" xmlns:wp14="http://schemas.microsoft.com/office/word/2010/wordprocessingDrawing" xmlns:wp="http://schemas.openxmlformats.org/drawingml/2006/wordprocessingDrawing" xmlns:w10="urn:schemas-microsoft-com:office:word" xmlns:w="http://schemas.openxmlformats.org/wordprocessingml/2006/main" xmlns:w14="http://schemas.microsoft.com/office/word/2010/wordml" xmlns:w15="http://schemas.microsoft.com/office/word/2012/wordml" xmlns:w16cex="http://schemas.microsoft.com/office/word/2018/wordml/cex" xmlns:w16cid="http://schemas.microsoft.com/office/word/2016/wordml/cid" xmlns:w16="http://schemas.microsoft.com/office/word/2018/wordml" xmlns:w16se="http://schemas.microsoft.com/office/word/2015/wordml/symex" xmlns:wpg="http://schemas.microsoft.com/office/word/2010/wordprocessingGroup" xmlns:wpi="http://schemas.microsoft.com/office/word/2010/wordprocessingInk" xmlns:wne="http://schemas.microsoft.com/office/word/2006/wordml" xmlns:wps="http://schemas.microsoft.com/office/word/2010/wordprocessingShape" mc:Ignorable="w14 w15 w16se w16cid w16 w16cex wp14">
   <w:p>
     <w:pPr>
       <w:pStyle w:val="SAGEFooter"/>
@@ -21612,7 +24097,7 @@
 </file>
 
 <file path=word/footer2.xml><?xml version="1.0" encoding="utf-8"?>
-<w:ftr xmlns:wpc="http://schemas.microsoft.com/office/word/2010/wordprocessingCanvas" xmlns:cx="http://schemas.microsoft.com/office/drawing/2014/chartex" xmlns:cx1="http://schemas.microsoft.com/office/drawing/2015/9/8/chartex" xmlns:cx2="http://schemas.microsoft.com/office/drawing/2015/10/21/chartex" xmlns:cx3="http://schemas.microsoft.com/office/drawing/2016/5/9/chartex" xmlns:cx4="http://schemas.microsoft.com/office/drawing/2016/5/10/chartex" xmlns:cx5="http://schemas.microsoft.com/office/drawing/2016/5/11/chartex" xmlns:cx6="http://schemas.microsoft.com/office/drawing/2016/5/12/chartex" xmlns:cx7="http://schemas.microsoft.com/office/drawing/2016/5/13/chartex" xmlns:cx8="http://schemas.microsoft.com/office/drawing/2016/5/14/chartex" xmlns:mc="http://schemas.openxmlformats.org/markup-compatibility/2006" xmlns:aink="http://schemas.microsoft.com/office/drawing/2016/ink" xmlns:am3d="http://schemas.microsoft.com/office/drawing/2017/model3d" xmlns:o="urn:schemas-microsoft-com:office:office" xmlns:r="http://schemas.openxmlformats.org/officeDocument/2006/relationships" xmlns:m="http://schemas.openxmlformats.org/officeDocument/2006/math" xmlns:v="urn:schemas-microsoft-com:vml" xmlns:wp14="http://schemas.microsoft.com/office/word/2010/wordprocessingDrawing" xmlns:wp="http://schemas.openxmlformats.org/drawingml/2006/wordprocessingDrawing" xmlns:w10="urn:schemas-microsoft-com:office:word" xmlns:w="http://schemas.openxmlformats.org/wordprocessingml/2006/main" xmlns:w14="http://schemas.microsoft.com/office/word/2010/wordml" xmlns:w15="http://schemas.microsoft.com/office/word/2012/wordml" xmlns:w16cid="http://schemas.microsoft.com/office/word/2016/wordml/cid" xmlns:w16se="http://schemas.microsoft.com/office/word/2015/wordml/symex" xmlns:wpg="http://schemas.microsoft.com/office/word/2010/wordprocessingGroup" xmlns:wpi="http://schemas.microsoft.com/office/word/2010/wordprocessingInk" xmlns:wne="http://schemas.microsoft.com/office/word/2006/wordml" xmlns:wps="http://schemas.microsoft.com/office/word/2010/wordprocessingShape" mc:Ignorable="w14 w15 w16se w16cid wp14">
+<w:ftr xmlns:wpc="http://schemas.microsoft.com/office/word/2010/wordprocessingCanvas" xmlns:cx="http://schemas.microsoft.com/office/drawing/2014/chartex" xmlns:cx1="http://schemas.microsoft.com/office/drawing/2015/9/8/chartex" xmlns:cx2="http://schemas.microsoft.com/office/drawing/2015/10/21/chartex" xmlns:cx3="http://schemas.microsoft.com/office/drawing/2016/5/9/chartex" xmlns:cx4="http://schemas.microsoft.com/office/drawing/2016/5/10/chartex" xmlns:cx5="http://schemas.microsoft.com/office/drawing/2016/5/11/chartex" xmlns:cx6="http://schemas.microsoft.com/office/drawing/2016/5/12/chartex" xmlns:cx7="http://schemas.microsoft.com/office/drawing/2016/5/13/chartex" xmlns:cx8="http://schemas.microsoft.com/office/drawing/2016/5/14/chartex" xmlns:mc="http://schemas.openxmlformats.org/markup-compatibility/2006" xmlns:aink="http://schemas.microsoft.com/office/drawing/2016/ink" xmlns:am3d="http://schemas.microsoft.com/office/drawing/2017/model3d" xmlns:o="urn:schemas-microsoft-com:office:office" xmlns:r="http://schemas.openxmlformats.org/officeDocument/2006/relationships" xmlns:m="http://schemas.openxmlformats.org/officeDocument/2006/math" xmlns:v="urn:schemas-microsoft-com:vml" xmlns:wp14="http://schemas.microsoft.com/office/word/2010/wordprocessingDrawing" xmlns:wp="http://schemas.openxmlformats.org/drawingml/2006/wordprocessingDrawing" xmlns:w10="urn:schemas-microsoft-com:office:word" xmlns:w="http://schemas.openxmlformats.org/wordprocessingml/2006/main" xmlns:w14="http://schemas.microsoft.com/office/word/2010/wordml" xmlns:w15="http://schemas.microsoft.com/office/word/2012/wordml" xmlns:w16cex="http://schemas.microsoft.com/office/word/2018/wordml/cex" xmlns:w16cid="http://schemas.microsoft.com/office/word/2016/wordml/cid" xmlns:w16="http://schemas.microsoft.com/office/word/2018/wordml" xmlns:w16se="http://schemas.microsoft.com/office/word/2015/wordml/symex" xmlns:wpg="http://schemas.microsoft.com/office/word/2010/wordprocessingGroup" xmlns:wpi="http://schemas.microsoft.com/office/word/2010/wordprocessingInk" xmlns:wne="http://schemas.microsoft.com/office/word/2006/wordml" xmlns:wps="http://schemas.microsoft.com/office/word/2010/wordprocessingShape" mc:Ignorable="w14 w15 w16se w16cid w16 w16cex wp14">
   <w:p>
     <w:pPr>
       <w:pStyle w:val="Footer"/>
@@ -21623,7 +24108,7 @@
 </file>
 
 <file path=word/footer3.xml><?xml version="1.0" encoding="utf-8"?>
-<w:ftr xmlns:wpc="http://schemas.microsoft.com/office/word/2010/wordprocessingCanvas" xmlns:cx="http://schemas.microsoft.com/office/drawing/2014/chartex" xmlns:cx1="http://schemas.microsoft.com/office/drawing/2015/9/8/chartex" xmlns:cx2="http://schemas.microsoft.com/office/drawing/2015/10/21/chartex" xmlns:cx3="http://schemas.microsoft.com/office/drawing/2016/5/9/chartex" xmlns:cx4="http://schemas.microsoft.com/office/drawing/2016/5/10/chartex" xmlns:cx5="http://schemas.microsoft.com/office/drawing/2016/5/11/chartex" xmlns:cx6="http://schemas.microsoft.com/office/drawing/2016/5/12/chartex" xmlns:cx7="http://schemas.microsoft.com/office/drawing/2016/5/13/chartex" xmlns:cx8="http://schemas.microsoft.com/office/drawing/2016/5/14/chartex" xmlns:mc="http://schemas.openxmlformats.org/markup-compatibility/2006" xmlns:aink="http://schemas.microsoft.com/office/drawing/2016/ink" xmlns:am3d="http://schemas.microsoft.com/office/drawing/2017/model3d" xmlns:o="urn:schemas-microsoft-com:office:office" xmlns:r="http://schemas.openxmlformats.org/officeDocument/2006/relationships" xmlns:m="http://schemas.openxmlformats.org/officeDocument/2006/math" xmlns:v="urn:schemas-microsoft-com:vml" xmlns:wp14="http://schemas.microsoft.com/office/word/2010/wordprocessingDrawing" xmlns:wp="http://schemas.openxmlformats.org/drawingml/2006/wordprocessingDrawing" xmlns:w10="urn:schemas-microsoft-com:office:word" xmlns:w="http://schemas.openxmlformats.org/wordprocessingml/2006/main" xmlns:w14="http://schemas.microsoft.com/office/word/2010/wordml" xmlns:w15="http://schemas.microsoft.com/office/word/2012/wordml" xmlns:w16cid="http://schemas.microsoft.com/office/word/2016/wordml/cid" xmlns:w16se="http://schemas.microsoft.com/office/word/2015/wordml/symex" xmlns:wpg="http://schemas.microsoft.com/office/word/2010/wordprocessingGroup" xmlns:wpi="http://schemas.microsoft.com/office/word/2010/wordprocessingInk" xmlns:wne="http://schemas.microsoft.com/office/word/2006/wordml" xmlns:wps="http://schemas.microsoft.com/office/word/2010/wordprocessingShape" mc:Ignorable="w14 w15 w16se w16cid wp14">
+<w:ftr xmlns:wpc="http://schemas.microsoft.com/office/word/2010/wordprocessingCanvas" xmlns:cx="http://schemas.microsoft.com/office/drawing/2014/chartex" xmlns:cx1="http://schemas.microsoft.com/office/drawing/2015/9/8/chartex" xmlns:cx2="http://schemas.microsoft.com/office/drawing/2015/10/21/chartex" xmlns:cx3="http://schemas.microsoft.com/office/drawing/2016/5/9/chartex" xmlns:cx4="http://schemas.microsoft.com/office/drawing/2016/5/10/chartex" xmlns:cx5="http://schemas.microsoft.com/office/drawing/2016/5/11/chartex" xmlns:cx6="http://schemas.microsoft.com/office/drawing/2016/5/12/chartex" xmlns:cx7="http://schemas.microsoft.com/office/drawing/2016/5/13/chartex" xmlns:cx8="http://schemas.microsoft.com/office/drawing/2016/5/14/chartex" xmlns:mc="http://schemas.openxmlformats.org/markup-compatibility/2006" xmlns:aink="http://schemas.microsoft.com/office/drawing/2016/ink" xmlns:am3d="http://schemas.microsoft.com/office/drawing/2017/model3d" xmlns:o="urn:schemas-microsoft-com:office:office" xmlns:r="http://schemas.openxmlformats.org/officeDocument/2006/relationships" xmlns:m="http://schemas.openxmlformats.org/officeDocument/2006/math" xmlns:v="urn:schemas-microsoft-com:vml" xmlns:wp14="http://schemas.microsoft.com/office/word/2010/wordprocessingDrawing" xmlns:wp="http://schemas.openxmlformats.org/drawingml/2006/wordprocessingDrawing" xmlns:w10="urn:schemas-microsoft-com:office:word" xmlns:w="http://schemas.openxmlformats.org/wordprocessingml/2006/main" xmlns:w14="http://schemas.microsoft.com/office/word/2010/wordml" xmlns:w15="http://schemas.microsoft.com/office/word/2012/wordml" xmlns:w16cex="http://schemas.microsoft.com/office/word/2018/wordml/cex" xmlns:w16cid="http://schemas.microsoft.com/office/word/2016/wordml/cid" xmlns:w16="http://schemas.microsoft.com/office/word/2018/wordml" xmlns:w16se="http://schemas.microsoft.com/office/word/2015/wordml/symex" xmlns:wpg="http://schemas.microsoft.com/office/word/2010/wordprocessingGroup" xmlns:wpi="http://schemas.microsoft.com/office/word/2010/wordprocessingInk" xmlns:wne="http://schemas.microsoft.com/office/word/2006/wordml" xmlns:wps="http://schemas.microsoft.com/office/word/2010/wordprocessingShape" mc:Ignorable="w14 w15 w16se w16cid w16 w16cex wp14">
   <w:tbl>
     <w:tblPr>
       <w:tblStyle w:val="TableGrid"/>
@@ -21656,14 +24141,27 @@
           <w:pPr>
             <w:pStyle w:val="SAGEFooter"/>
           </w:pPr>
-          <w:fldSimple w:instr=" STYLEREF  SAGE_Title  \* MERGEFORMAT ">
-            <w:r>
-              <w:rPr>
-                <w:noProof/>
-              </w:rPr>
-              <w:t>Sage 300 Web API</w:t>
-            </w:r>
-          </w:fldSimple>
+          <w:r>
+            <w:fldChar w:fldCharType="begin"/>
+          </w:r>
+          <w:r>
+            <w:instrText xml:space="preserve"> STYLEREF  SAGE_Title  \* MERGEFORMAT </w:instrText>
+          </w:r>
+          <w:r>
+            <w:fldChar w:fldCharType="separate"/>
+          </w:r>
+          <w:r>
+            <w:rPr>
+              <w:noProof/>
+            </w:rPr>
+            <w:t>Sage 300 Web API</w:t>
+          </w:r>
+          <w:r>
+            <w:rPr>
+              <w:noProof/>
+            </w:rPr>
+            <w:fldChar w:fldCharType="end"/>
+          </w:r>
           <w:r>
             <w:rPr>
               <w:noProof/>
@@ -21685,6 +24183,7 @@
               <w:docPartUnique/>
             </w:docPartObj>
           </w:sdtPr>
+          <w:sdtEndPr/>
           <w:sdtContent>
             <w:p>
               <w:pPr>
@@ -21769,7 +24268,7 @@
 </file>
 
 <file path=word/footer4.xml><?xml version="1.0" encoding="utf-8"?>
-<w:ftr xmlns:wpc="http://schemas.microsoft.com/office/word/2010/wordprocessingCanvas" xmlns:cx="http://schemas.microsoft.com/office/drawing/2014/chartex" xmlns:cx1="http://schemas.microsoft.com/office/drawing/2015/9/8/chartex" xmlns:cx2="http://schemas.microsoft.com/office/drawing/2015/10/21/chartex" xmlns:cx3="http://schemas.microsoft.com/office/drawing/2016/5/9/chartex" xmlns:cx4="http://schemas.microsoft.com/office/drawing/2016/5/10/chartex" xmlns:cx5="http://schemas.microsoft.com/office/drawing/2016/5/11/chartex" xmlns:cx6="http://schemas.microsoft.com/office/drawing/2016/5/12/chartex" xmlns:cx7="http://schemas.microsoft.com/office/drawing/2016/5/13/chartex" xmlns:cx8="http://schemas.microsoft.com/office/drawing/2016/5/14/chartex" xmlns:mc="http://schemas.openxmlformats.org/markup-compatibility/2006" xmlns:aink="http://schemas.microsoft.com/office/drawing/2016/ink" xmlns:am3d="http://schemas.microsoft.com/office/drawing/2017/model3d" xmlns:o="urn:schemas-microsoft-com:office:office" xmlns:r="http://schemas.openxmlformats.org/officeDocument/2006/relationships" xmlns:m="http://schemas.openxmlformats.org/officeDocument/2006/math" xmlns:v="urn:schemas-microsoft-com:vml" xmlns:wp14="http://schemas.microsoft.com/office/word/2010/wordprocessingDrawing" xmlns:wp="http://schemas.openxmlformats.org/drawingml/2006/wordprocessingDrawing" xmlns:w10="urn:schemas-microsoft-com:office:word" xmlns:w="http://schemas.openxmlformats.org/wordprocessingml/2006/main" xmlns:w14="http://schemas.microsoft.com/office/word/2010/wordml" xmlns:w15="http://schemas.microsoft.com/office/word/2012/wordml" xmlns:w16cid="http://schemas.microsoft.com/office/word/2016/wordml/cid" xmlns:w16se="http://schemas.microsoft.com/office/word/2015/wordml/symex" xmlns:wpg="http://schemas.microsoft.com/office/word/2010/wordprocessingGroup" xmlns:wpi="http://schemas.microsoft.com/office/word/2010/wordprocessingInk" xmlns:wne="http://schemas.microsoft.com/office/word/2006/wordml" xmlns:wps="http://schemas.microsoft.com/office/word/2010/wordprocessingShape" mc:Ignorable="w14 w15 w16se w16cid wp14">
+<w:ftr xmlns:wpc="http://schemas.microsoft.com/office/word/2010/wordprocessingCanvas" xmlns:cx="http://schemas.microsoft.com/office/drawing/2014/chartex" xmlns:cx1="http://schemas.microsoft.com/office/drawing/2015/9/8/chartex" xmlns:cx2="http://schemas.microsoft.com/office/drawing/2015/10/21/chartex" xmlns:cx3="http://schemas.microsoft.com/office/drawing/2016/5/9/chartex" xmlns:cx4="http://schemas.microsoft.com/office/drawing/2016/5/10/chartex" xmlns:cx5="http://schemas.microsoft.com/office/drawing/2016/5/11/chartex" xmlns:cx6="http://schemas.microsoft.com/office/drawing/2016/5/12/chartex" xmlns:cx7="http://schemas.microsoft.com/office/drawing/2016/5/13/chartex" xmlns:cx8="http://schemas.microsoft.com/office/drawing/2016/5/14/chartex" xmlns:mc="http://schemas.openxmlformats.org/markup-compatibility/2006" xmlns:aink="http://schemas.microsoft.com/office/drawing/2016/ink" xmlns:am3d="http://schemas.microsoft.com/office/drawing/2017/model3d" xmlns:o="urn:schemas-microsoft-com:office:office" xmlns:r="http://schemas.openxmlformats.org/officeDocument/2006/relationships" xmlns:m="http://schemas.openxmlformats.org/officeDocument/2006/math" xmlns:v="urn:schemas-microsoft-com:vml" xmlns:wp14="http://schemas.microsoft.com/office/word/2010/wordprocessingDrawing" xmlns:wp="http://schemas.openxmlformats.org/drawingml/2006/wordprocessingDrawing" xmlns:w10="urn:schemas-microsoft-com:office:word" xmlns:w="http://schemas.openxmlformats.org/wordprocessingml/2006/main" xmlns:w14="http://schemas.microsoft.com/office/word/2010/wordml" xmlns:w15="http://schemas.microsoft.com/office/word/2012/wordml" xmlns:w16cex="http://schemas.microsoft.com/office/word/2018/wordml/cex" xmlns:w16cid="http://schemas.microsoft.com/office/word/2016/wordml/cid" xmlns:w16="http://schemas.microsoft.com/office/word/2018/wordml" xmlns:w16se="http://schemas.microsoft.com/office/word/2015/wordml/symex" xmlns:wpg="http://schemas.microsoft.com/office/word/2010/wordprocessingGroup" xmlns:wpi="http://schemas.microsoft.com/office/word/2010/wordprocessingInk" xmlns:wne="http://schemas.microsoft.com/office/word/2006/wordml" xmlns:wps="http://schemas.microsoft.com/office/word/2010/wordprocessingShape" mc:Ignorable="w14 w15 w16se w16cid w16 w16cex wp14">
   <w:tbl>
     <w:tblPr>
       <w:tblStyle w:val="TableGrid"/>
@@ -21826,7 +24325,7 @@
 </file>
 
 <file path=word/footer5.xml><?xml version="1.0" encoding="utf-8"?>
-<w:ftr xmlns:wpc="http://schemas.microsoft.com/office/word/2010/wordprocessingCanvas" xmlns:cx="http://schemas.microsoft.com/office/drawing/2014/chartex" xmlns:cx1="http://schemas.microsoft.com/office/drawing/2015/9/8/chartex" xmlns:cx2="http://schemas.microsoft.com/office/drawing/2015/10/21/chartex" xmlns:cx3="http://schemas.microsoft.com/office/drawing/2016/5/9/chartex" xmlns:cx4="http://schemas.microsoft.com/office/drawing/2016/5/10/chartex" xmlns:cx5="http://schemas.microsoft.com/office/drawing/2016/5/11/chartex" xmlns:cx6="http://schemas.microsoft.com/office/drawing/2016/5/12/chartex" xmlns:cx7="http://schemas.microsoft.com/office/drawing/2016/5/13/chartex" xmlns:cx8="http://schemas.microsoft.com/office/drawing/2016/5/14/chartex" xmlns:mc="http://schemas.openxmlformats.org/markup-compatibility/2006" xmlns:aink="http://schemas.microsoft.com/office/drawing/2016/ink" xmlns:am3d="http://schemas.microsoft.com/office/drawing/2017/model3d" xmlns:o="urn:schemas-microsoft-com:office:office" xmlns:r="http://schemas.openxmlformats.org/officeDocument/2006/relationships" xmlns:m="http://schemas.openxmlformats.org/officeDocument/2006/math" xmlns:v="urn:schemas-microsoft-com:vml" xmlns:wp14="http://schemas.microsoft.com/office/word/2010/wordprocessingDrawing" xmlns:wp="http://schemas.openxmlformats.org/drawingml/2006/wordprocessingDrawing" xmlns:w10="urn:schemas-microsoft-com:office:word" xmlns:w="http://schemas.openxmlformats.org/wordprocessingml/2006/main" xmlns:w14="http://schemas.microsoft.com/office/word/2010/wordml" xmlns:w15="http://schemas.microsoft.com/office/word/2012/wordml" xmlns:w16cid="http://schemas.microsoft.com/office/word/2016/wordml/cid" xmlns:w16se="http://schemas.microsoft.com/office/word/2015/wordml/symex" xmlns:wpg="http://schemas.microsoft.com/office/word/2010/wordprocessingGroup" xmlns:wpi="http://schemas.microsoft.com/office/word/2010/wordprocessingInk" xmlns:wne="http://schemas.microsoft.com/office/word/2006/wordml" xmlns:wps="http://schemas.microsoft.com/office/word/2010/wordprocessingShape" mc:Ignorable="w14 w15 w16se w16cid wp14">
+<w:ftr xmlns:wpc="http://schemas.microsoft.com/office/word/2010/wordprocessingCanvas" xmlns:cx="http://schemas.microsoft.com/office/drawing/2014/chartex" xmlns:cx1="http://schemas.microsoft.com/office/drawing/2015/9/8/chartex" xmlns:cx2="http://schemas.microsoft.com/office/drawing/2015/10/21/chartex" xmlns:cx3="http://schemas.microsoft.com/office/drawing/2016/5/9/chartex" xmlns:cx4="http://schemas.microsoft.com/office/drawing/2016/5/10/chartex" xmlns:cx5="http://schemas.microsoft.com/office/drawing/2016/5/11/chartex" xmlns:cx6="http://schemas.microsoft.com/office/drawing/2016/5/12/chartex" xmlns:cx7="http://schemas.microsoft.com/office/drawing/2016/5/13/chartex" xmlns:cx8="http://schemas.microsoft.com/office/drawing/2016/5/14/chartex" xmlns:mc="http://schemas.openxmlformats.org/markup-compatibility/2006" xmlns:aink="http://schemas.microsoft.com/office/drawing/2016/ink" xmlns:am3d="http://schemas.microsoft.com/office/drawing/2017/model3d" xmlns:o="urn:schemas-microsoft-com:office:office" xmlns:r="http://schemas.openxmlformats.org/officeDocument/2006/relationships" xmlns:m="http://schemas.openxmlformats.org/officeDocument/2006/math" xmlns:v="urn:schemas-microsoft-com:vml" xmlns:wp14="http://schemas.microsoft.com/office/word/2010/wordprocessingDrawing" xmlns:wp="http://schemas.openxmlformats.org/drawingml/2006/wordprocessingDrawing" xmlns:w10="urn:schemas-microsoft-com:office:word" xmlns:w="http://schemas.openxmlformats.org/wordprocessingml/2006/main" xmlns:w14="http://schemas.microsoft.com/office/word/2010/wordml" xmlns:w15="http://schemas.microsoft.com/office/word/2012/wordml" xmlns:w16cex="http://schemas.microsoft.com/office/word/2018/wordml/cex" xmlns:w16cid="http://schemas.microsoft.com/office/word/2016/wordml/cid" xmlns:w16="http://schemas.microsoft.com/office/word/2018/wordml" xmlns:w16se="http://schemas.microsoft.com/office/word/2015/wordml/symex" xmlns:wpg="http://schemas.microsoft.com/office/word/2010/wordprocessingGroup" xmlns:wpi="http://schemas.microsoft.com/office/word/2010/wordprocessingInk" xmlns:wne="http://schemas.microsoft.com/office/word/2006/wordml" xmlns:wps="http://schemas.microsoft.com/office/word/2010/wordprocessingShape" mc:Ignorable="w14 w15 w16se w16cid w16 w16cex wp14">
   <w:tbl>
     <w:tblPr>
       <w:tblStyle w:val="TableGrid"/>
@@ -21859,14 +24358,27 @@
           <w:pPr>
             <w:pStyle w:val="SAGEFooter"/>
           </w:pPr>
-          <w:fldSimple w:instr=" STYLEREF  SAGE_Title  \* MERGEFORMAT ">
-            <w:r>
-              <w:rPr>
-                <w:noProof/>
-              </w:rPr>
-              <w:t>Sage 300 Web API</w:t>
-            </w:r>
-          </w:fldSimple>
+          <w:r>
+            <w:fldChar w:fldCharType="begin"/>
+          </w:r>
+          <w:r>
+            <w:instrText xml:space="preserve"> STYLEREF  SAGE_Title  \* MERGEFORMAT </w:instrText>
+          </w:r>
+          <w:r>
+            <w:fldChar w:fldCharType="separate"/>
+          </w:r>
+          <w:r>
+            <w:rPr>
+              <w:noProof/>
+            </w:rPr>
+            <w:t>Sage 300 Web API</w:t>
+          </w:r>
+          <w:r>
+            <w:rPr>
+              <w:noProof/>
+            </w:rPr>
+            <w:fldChar w:fldCharType="end"/>
+          </w:r>
           <w:r>
             <w:rPr>
               <w:noProof/>
@@ -21888,6 +24400,7 @@
               <w:docPartUnique/>
             </w:docPartObj>
           </w:sdtPr>
+          <w:sdtEndPr/>
           <w:sdtContent>
             <w:p>
               <w:pPr>
@@ -21965,7 +24478,7 @@
 </file>
 
 <file path=word/footer6.xml><?xml version="1.0" encoding="utf-8"?>
-<w:ftr xmlns:wpc="http://schemas.microsoft.com/office/word/2010/wordprocessingCanvas" xmlns:cx="http://schemas.microsoft.com/office/drawing/2014/chartex" xmlns:cx1="http://schemas.microsoft.com/office/drawing/2015/9/8/chartex" xmlns:cx2="http://schemas.microsoft.com/office/drawing/2015/10/21/chartex" xmlns:cx3="http://schemas.microsoft.com/office/drawing/2016/5/9/chartex" xmlns:cx4="http://schemas.microsoft.com/office/drawing/2016/5/10/chartex" xmlns:cx5="http://schemas.microsoft.com/office/drawing/2016/5/11/chartex" xmlns:cx6="http://schemas.microsoft.com/office/drawing/2016/5/12/chartex" xmlns:cx7="http://schemas.microsoft.com/office/drawing/2016/5/13/chartex" xmlns:cx8="http://schemas.microsoft.com/office/drawing/2016/5/14/chartex" xmlns:mc="http://schemas.openxmlformats.org/markup-compatibility/2006" xmlns:aink="http://schemas.microsoft.com/office/drawing/2016/ink" xmlns:am3d="http://schemas.microsoft.com/office/drawing/2017/model3d" xmlns:o="urn:schemas-microsoft-com:office:office" xmlns:r="http://schemas.openxmlformats.org/officeDocument/2006/relationships" xmlns:m="http://schemas.openxmlformats.org/officeDocument/2006/math" xmlns:v="urn:schemas-microsoft-com:vml" xmlns:wp14="http://schemas.microsoft.com/office/word/2010/wordprocessingDrawing" xmlns:wp="http://schemas.openxmlformats.org/drawingml/2006/wordprocessingDrawing" xmlns:w10="urn:schemas-microsoft-com:office:word" xmlns:w="http://schemas.openxmlformats.org/wordprocessingml/2006/main" xmlns:w14="http://schemas.microsoft.com/office/word/2010/wordml" xmlns:w15="http://schemas.microsoft.com/office/word/2012/wordml" xmlns:w16cid="http://schemas.microsoft.com/office/word/2016/wordml/cid" xmlns:w16se="http://schemas.microsoft.com/office/word/2015/wordml/symex" xmlns:wpg="http://schemas.microsoft.com/office/word/2010/wordprocessingGroup" xmlns:wpi="http://schemas.microsoft.com/office/word/2010/wordprocessingInk" xmlns:wne="http://schemas.microsoft.com/office/word/2006/wordml" xmlns:wps="http://schemas.microsoft.com/office/word/2010/wordprocessingShape" mc:Ignorable="w14 w15 w16se w16cid wp14">
+<w:ftr xmlns:wpc="http://schemas.microsoft.com/office/word/2010/wordprocessingCanvas" xmlns:cx="http://schemas.microsoft.com/office/drawing/2014/chartex" xmlns:cx1="http://schemas.microsoft.com/office/drawing/2015/9/8/chartex" xmlns:cx2="http://schemas.microsoft.com/office/drawing/2015/10/21/chartex" xmlns:cx3="http://schemas.microsoft.com/office/drawing/2016/5/9/chartex" xmlns:cx4="http://schemas.microsoft.com/office/drawing/2016/5/10/chartex" xmlns:cx5="http://schemas.microsoft.com/office/drawing/2016/5/11/chartex" xmlns:cx6="http://schemas.microsoft.com/office/drawing/2016/5/12/chartex" xmlns:cx7="http://schemas.microsoft.com/office/drawing/2016/5/13/chartex" xmlns:cx8="http://schemas.microsoft.com/office/drawing/2016/5/14/chartex" xmlns:mc="http://schemas.openxmlformats.org/markup-compatibility/2006" xmlns:aink="http://schemas.microsoft.com/office/drawing/2016/ink" xmlns:am3d="http://schemas.microsoft.com/office/drawing/2017/model3d" xmlns:o="urn:schemas-microsoft-com:office:office" xmlns:r="http://schemas.openxmlformats.org/officeDocument/2006/relationships" xmlns:m="http://schemas.openxmlformats.org/officeDocument/2006/math" xmlns:v="urn:schemas-microsoft-com:vml" xmlns:wp14="http://schemas.microsoft.com/office/word/2010/wordprocessingDrawing" xmlns:wp="http://schemas.openxmlformats.org/drawingml/2006/wordprocessingDrawing" xmlns:w10="urn:schemas-microsoft-com:office:word" xmlns:w="http://schemas.openxmlformats.org/wordprocessingml/2006/main" xmlns:w14="http://schemas.microsoft.com/office/word/2010/wordml" xmlns:w15="http://schemas.microsoft.com/office/word/2012/wordml" xmlns:w16cex="http://schemas.microsoft.com/office/word/2018/wordml/cex" xmlns:w16cid="http://schemas.microsoft.com/office/word/2016/wordml/cid" xmlns:w16="http://schemas.microsoft.com/office/word/2018/wordml" xmlns:w16se="http://schemas.microsoft.com/office/word/2015/wordml/symex" xmlns:wpg="http://schemas.microsoft.com/office/word/2010/wordprocessingGroup" xmlns:wpi="http://schemas.microsoft.com/office/word/2010/wordprocessingInk" xmlns:wne="http://schemas.microsoft.com/office/word/2006/wordml" xmlns:wps="http://schemas.microsoft.com/office/word/2010/wordprocessingShape" mc:Ignorable="w14 w15 w16se w16cid w16 w16cex wp14">
   <w:tbl>
     <w:tblPr>
       <w:tblStyle w:val="TableGrid"/>
@@ -21998,14 +24511,27 @@
           <w:pPr>
             <w:pStyle w:val="SAGEFooter"/>
           </w:pPr>
-          <w:fldSimple w:instr=" STYLEREF  SAGE_Title  \* MERGEFORMAT ">
-            <w:r>
-              <w:rPr>
-                <w:noProof/>
-              </w:rPr>
-              <w:t>Sage 300 Web API</w:t>
-            </w:r>
-          </w:fldSimple>
+          <w:r>
+            <w:fldChar w:fldCharType="begin"/>
+          </w:r>
+          <w:r>
+            <w:instrText xml:space="preserve"> STYLEREF  SAGE_Title  \* MERGEFORMAT </w:instrText>
+          </w:r>
+          <w:r>
+            <w:fldChar w:fldCharType="separate"/>
+          </w:r>
+          <w:r>
+            <w:rPr>
+              <w:noProof/>
+            </w:rPr>
+            <w:t>Sage 300 Web API</w:t>
+          </w:r>
+          <w:r>
+            <w:rPr>
+              <w:noProof/>
+            </w:rPr>
+            <w:fldChar w:fldCharType="end"/>
+          </w:r>
           <w:r>
             <w:rPr>
               <w:noProof/>
@@ -22027,6 +24553,7 @@
               <w:docPartUnique/>
             </w:docPartObj>
           </w:sdtPr>
+          <w:sdtEndPr/>
           <w:sdtContent>
             <w:p>
               <w:pPr>
@@ -22104,7 +24631,7 @@
 </file>
 
 <file path=word/footnotes.xml><?xml version="1.0" encoding="utf-8"?>
-<w:footnotes xmlns:wpc="http://schemas.microsoft.com/office/word/2010/wordprocessingCanvas" xmlns:cx="http://schemas.microsoft.com/office/drawing/2014/chartex" xmlns:cx1="http://schemas.microsoft.com/office/drawing/2015/9/8/chartex" xmlns:cx2="http://schemas.microsoft.com/office/drawing/2015/10/21/chartex" xmlns:cx3="http://schemas.microsoft.com/office/drawing/2016/5/9/chartex" xmlns:cx4="http://schemas.microsoft.com/office/drawing/2016/5/10/chartex" xmlns:cx5="http://schemas.microsoft.com/office/drawing/2016/5/11/chartex" xmlns:cx6="http://schemas.microsoft.com/office/drawing/2016/5/12/chartex" xmlns:cx7="http://schemas.microsoft.com/office/drawing/2016/5/13/chartex" xmlns:cx8="http://schemas.microsoft.com/office/drawing/2016/5/14/chartex" xmlns:mc="http://schemas.openxmlformats.org/markup-compatibility/2006" xmlns:aink="http://schemas.microsoft.com/office/drawing/2016/ink" xmlns:am3d="http://schemas.microsoft.com/office/drawing/2017/model3d" xmlns:o="urn:schemas-microsoft-com:office:office" xmlns:r="http://schemas.openxmlformats.org/officeDocument/2006/relationships" xmlns:m="http://schemas.openxmlformats.org/officeDocument/2006/math" xmlns:v="urn:schemas-microsoft-com:vml" xmlns:wp14="http://schemas.microsoft.com/office/word/2010/wordprocessingDrawing" xmlns:wp="http://schemas.openxmlformats.org/drawingml/2006/wordprocessingDrawing" xmlns:w10="urn:schemas-microsoft-com:office:word" xmlns:w="http://schemas.openxmlformats.org/wordprocessingml/2006/main" xmlns:w14="http://schemas.microsoft.com/office/word/2010/wordml" xmlns:w15="http://schemas.microsoft.com/office/word/2012/wordml" xmlns:w16cid="http://schemas.microsoft.com/office/word/2016/wordml/cid" xmlns:w16se="http://schemas.microsoft.com/office/word/2015/wordml/symex" xmlns:wpg="http://schemas.microsoft.com/office/word/2010/wordprocessingGroup" xmlns:wpi="http://schemas.microsoft.com/office/word/2010/wordprocessingInk" xmlns:wne="http://schemas.microsoft.com/office/word/2006/wordml" xmlns:wps="http://schemas.microsoft.com/office/word/2010/wordprocessingShape" mc:Ignorable="w14 w15 w16se w16cid wp14">
+<w:footnotes xmlns:wpc="http://schemas.microsoft.com/office/word/2010/wordprocessingCanvas" xmlns:cx="http://schemas.microsoft.com/office/drawing/2014/chartex" xmlns:cx1="http://schemas.microsoft.com/office/drawing/2015/9/8/chartex" xmlns:cx2="http://schemas.microsoft.com/office/drawing/2015/10/21/chartex" xmlns:cx3="http://schemas.microsoft.com/office/drawing/2016/5/9/chartex" xmlns:cx4="http://schemas.microsoft.com/office/drawing/2016/5/10/chartex" xmlns:cx5="http://schemas.microsoft.com/office/drawing/2016/5/11/chartex" xmlns:cx6="http://schemas.microsoft.com/office/drawing/2016/5/12/chartex" xmlns:cx7="http://schemas.microsoft.com/office/drawing/2016/5/13/chartex" xmlns:cx8="http://schemas.microsoft.com/office/drawing/2016/5/14/chartex" xmlns:mc="http://schemas.openxmlformats.org/markup-compatibility/2006" xmlns:aink="http://schemas.microsoft.com/office/drawing/2016/ink" xmlns:am3d="http://schemas.microsoft.com/office/drawing/2017/model3d" xmlns:o="urn:schemas-microsoft-com:office:office" xmlns:r="http://schemas.openxmlformats.org/officeDocument/2006/relationships" xmlns:m="http://schemas.openxmlformats.org/officeDocument/2006/math" xmlns:v="urn:schemas-microsoft-com:vml" xmlns:wp14="http://schemas.microsoft.com/office/word/2010/wordprocessingDrawing" xmlns:wp="http://schemas.openxmlformats.org/drawingml/2006/wordprocessingDrawing" xmlns:w10="urn:schemas-microsoft-com:office:word" xmlns:w="http://schemas.openxmlformats.org/wordprocessingml/2006/main" xmlns:w14="http://schemas.microsoft.com/office/word/2010/wordml" xmlns:w15="http://schemas.microsoft.com/office/word/2012/wordml" xmlns:w16cex="http://schemas.microsoft.com/office/word/2018/wordml/cex" xmlns:w16cid="http://schemas.microsoft.com/office/word/2016/wordml/cid" xmlns:w16="http://schemas.microsoft.com/office/word/2018/wordml" xmlns:w16se="http://schemas.microsoft.com/office/word/2015/wordml/symex" xmlns:wpg="http://schemas.microsoft.com/office/word/2010/wordprocessingGroup" xmlns:wpi="http://schemas.microsoft.com/office/word/2010/wordprocessingInk" xmlns:wne="http://schemas.microsoft.com/office/word/2006/wordml" xmlns:wps="http://schemas.microsoft.com/office/word/2010/wordprocessingShape" mc:Ignorable="w14 w15 w16se w16cid w16 w16cex wp14">
   <w:footnote w:type="separator" w:id="-1">
     <w:p>
       <w:pPr>
@@ -22133,7 +24660,7 @@
 </file>
 
 <file path=word/header1.xml><?xml version="1.0" encoding="utf-8"?>
-<w:hdr xmlns:wpc="http://schemas.microsoft.com/office/word/2010/wordprocessingCanvas" xmlns:cx="http://schemas.microsoft.com/office/drawing/2014/chartex" xmlns:cx1="http://schemas.microsoft.com/office/drawing/2015/9/8/chartex" xmlns:cx2="http://schemas.microsoft.com/office/drawing/2015/10/21/chartex" xmlns:cx3="http://schemas.microsoft.com/office/drawing/2016/5/9/chartex" xmlns:cx4="http://schemas.microsoft.com/office/drawing/2016/5/10/chartex" xmlns:cx5="http://schemas.microsoft.com/office/drawing/2016/5/11/chartex" xmlns:cx6="http://schemas.microsoft.com/office/drawing/2016/5/12/chartex" xmlns:cx7="http://schemas.microsoft.com/office/drawing/2016/5/13/chartex" xmlns:cx8="http://schemas.microsoft.com/office/drawing/2016/5/14/chartex" xmlns:mc="http://schemas.openxmlformats.org/markup-compatibility/2006" xmlns:aink="http://schemas.microsoft.com/office/drawing/2016/ink" xmlns:am3d="http://schemas.microsoft.com/office/drawing/2017/model3d" xmlns:o="urn:schemas-microsoft-com:office:office" xmlns:r="http://schemas.openxmlformats.org/officeDocument/2006/relationships" xmlns:m="http://schemas.openxmlformats.org/officeDocument/2006/math" xmlns:v="urn:schemas-microsoft-com:vml" xmlns:wp14="http://schemas.microsoft.com/office/word/2010/wordprocessingDrawing" xmlns:wp="http://schemas.openxmlformats.org/drawingml/2006/wordprocessingDrawing" xmlns:w10="urn:schemas-microsoft-com:office:word" xmlns:w="http://schemas.openxmlformats.org/wordprocessingml/2006/main" xmlns:w14="http://schemas.microsoft.com/office/word/2010/wordml" xmlns:w15="http://schemas.microsoft.com/office/word/2012/wordml" xmlns:w16cid="http://schemas.microsoft.com/office/word/2016/wordml/cid" xmlns:w16se="http://schemas.microsoft.com/office/word/2015/wordml/symex" xmlns:wpg="http://schemas.microsoft.com/office/word/2010/wordprocessingGroup" xmlns:wpi="http://schemas.microsoft.com/office/word/2010/wordprocessingInk" xmlns:wne="http://schemas.microsoft.com/office/word/2006/wordml" xmlns:wps="http://schemas.microsoft.com/office/word/2010/wordprocessingShape" mc:Ignorable="w14 w15 w16se w16cid wp14">
+<w:hdr xmlns:wpc="http://schemas.microsoft.com/office/word/2010/wordprocessingCanvas" xmlns:cx="http://schemas.microsoft.com/office/drawing/2014/chartex" xmlns:cx1="http://schemas.microsoft.com/office/drawing/2015/9/8/chartex" xmlns:cx2="http://schemas.microsoft.com/office/drawing/2015/10/21/chartex" xmlns:cx3="http://schemas.microsoft.com/office/drawing/2016/5/9/chartex" xmlns:cx4="http://schemas.microsoft.com/office/drawing/2016/5/10/chartex" xmlns:cx5="http://schemas.microsoft.com/office/drawing/2016/5/11/chartex" xmlns:cx6="http://schemas.microsoft.com/office/drawing/2016/5/12/chartex" xmlns:cx7="http://schemas.microsoft.com/office/drawing/2016/5/13/chartex" xmlns:cx8="http://schemas.microsoft.com/office/drawing/2016/5/14/chartex" xmlns:mc="http://schemas.openxmlformats.org/markup-compatibility/2006" xmlns:aink="http://schemas.microsoft.com/office/drawing/2016/ink" xmlns:am3d="http://schemas.microsoft.com/office/drawing/2017/model3d" xmlns:o="urn:schemas-microsoft-com:office:office" xmlns:r="http://schemas.openxmlformats.org/officeDocument/2006/relationships" xmlns:m="http://schemas.openxmlformats.org/officeDocument/2006/math" xmlns:v="urn:schemas-microsoft-com:vml" xmlns:wp14="http://schemas.microsoft.com/office/word/2010/wordprocessingDrawing" xmlns:wp="http://schemas.openxmlformats.org/drawingml/2006/wordprocessingDrawing" xmlns:w10="urn:schemas-microsoft-com:office:word" xmlns:w="http://schemas.openxmlformats.org/wordprocessingml/2006/main" xmlns:w14="http://schemas.microsoft.com/office/word/2010/wordml" xmlns:w15="http://schemas.microsoft.com/office/word/2012/wordml" xmlns:w16cex="http://schemas.microsoft.com/office/word/2018/wordml/cex" xmlns:w16cid="http://schemas.microsoft.com/office/word/2016/wordml/cid" xmlns:w16="http://schemas.microsoft.com/office/word/2018/wordml" xmlns:w16se="http://schemas.microsoft.com/office/word/2015/wordml/symex" xmlns:wpg="http://schemas.microsoft.com/office/word/2010/wordprocessingGroup" xmlns:wpi="http://schemas.microsoft.com/office/word/2010/wordprocessingInk" xmlns:wne="http://schemas.microsoft.com/office/word/2006/wordml" xmlns:wps="http://schemas.microsoft.com/office/word/2010/wordprocessingShape" mc:Ignorable="w14 w15 w16se w16cid w16 w16cex wp14">
   <w:p>
     <w:pPr>
       <w:pStyle w:val="Header"/>
@@ -22212,7 +24739,7 @@
 </file>
 
 <file path=word/header2.xml><?xml version="1.0" encoding="utf-8"?>
-<w:hdr xmlns:wpc="http://schemas.microsoft.com/office/word/2010/wordprocessingCanvas" xmlns:cx="http://schemas.microsoft.com/office/drawing/2014/chartex" xmlns:cx1="http://schemas.microsoft.com/office/drawing/2015/9/8/chartex" xmlns:cx2="http://schemas.microsoft.com/office/drawing/2015/10/21/chartex" xmlns:cx3="http://schemas.microsoft.com/office/drawing/2016/5/9/chartex" xmlns:cx4="http://schemas.microsoft.com/office/drawing/2016/5/10/chartex" xmlns:cx5="http://schemas.microsoft.com/office/drawing/2016/5/11/chartex" xmlns:cx6="http://schemas.microsoft.com/office/drawing/2016/5/12/chartex" xmlns:cx7="http://schemas.microsoft.com/office/drawing/2016/5/13/chartex" xmlns:cx8="http://schemas.microsoft.com/office/drawing/2016/5/14/chartex" xmlns:mc="http://schemas.openxmlformats.org/markup-compatibility/2006" xmlns:aink="http://schemas.microsoft.com/office/drawing/2016/ink" xmlns:am3d="http://schemas.microsoft.com/office/drawing/2017/model3d" xmlns:o="urn:schemas-microsoft-com:office:office" xmlns:r="http://schemas.openxmlformats.org/officeDocument/2006/relationships" xmlns:m="http://schemas.openxmlformats.org/officeDocument/2006/math" xmlns:v="urn:schemas-microsoft-com:vml" xmlns:wp14="http://schemas.microsoft.com/office/word/2010/wordprocessingDrawing" xmlns:wp="http://schemas.openxmlformats.org/drawingml/2006/wordprocessingDrawing" xmlns:w10="urn:schemas-microsoft-com:office:word" xmlns:w="http://schemas.openxmlformats.org/wordprocessingml/2006/main" xmlns:w14="http://schemas.microsoft.com/office/word/2010/wordml" xmlns:w15="http://schemas.microsoft.com/office/word/2012/wordml" xmlns:w16cid="http://schemas.microsoft.com/office/word/2016/wordml/cid" xmlns:w16se="http://schemas.microsoft.com/office/word/2015/wordml/symex" xmlns:wpg="http://schemas.microsoft.com/office/word/2010/wordprocessingGroup" xmlns:wpi="http://schemas.microsoft.com/office/word/2010/wordprocessingInk" xmlns:wne="http://schemas.microsoft.com/office/word/2006/wordml" xmlns:wps="http://schemas.microsoft.com/office/word/2010/wordprocessingShape" mc:Ignorable="w14 w15 w16se w16cid wp14">
+<w:hdr xmlns:wpc="http://schemas.microsoft.com/office/word/2010/wordprocessingCanvas" xmlns:cx="http://schemas.microsoft.com/office/drawing/2014/chartex" xmlns:cx1="http://schemas.microsoft.com/office/drawing/2015/9/8/chartex" xmlns:cx2="http://schemas.microsoft.com/office/drawing/2015/10/21/chartex" xmlns:cx3="http://schemas.microsoft.com/office/drawing/2016/5/9/chartex" xmlns:cx4="http://schemas.microsoft.com/office/drawing/2016/5/10/chartex" xmlns:cx5="http://schemas.microsoft.com/office/drawing/2016/5/11/chartex" xmlns:cx6="http://schemas.microsoft.com/office/drawing/2016/5/12/chartex" xmlns:cx7="http://schemas.microsoft.com/office/drawing/2016/5/13/chartex" xmlns:cx8="http://schemas.microsoft.com/office/drawing/2016/5/14/chartex" xmlns:mc="http://schemas.openxmlformats.org/markup-compatibility/2006" xmlns:aink="http://schemas.microsoft.com/office/drawing/2016/ink" xmlns:am3d="http://schemas.microsoft.com/office/drawing/2017/model3d" xmlns:o="urn:schemas-microsoft-com:office:office" xmlns:r="http://schemas.openxmlformats.org/officeDocument/2006/relationships" xmlns:m="http://schemas.openxmlformats.org/officeDocument/2006/math" xmlns:v="urn:schemas-microsoft-com:vml" xmlns:wp14="http://schemas.microsoft.com/office/word/2010/wordprocessingDrawing" xmlns:wp="http://schemas.openxmlformats.org/drawingml/2006/wordprocessingDrawing" xmlns:w10="urn:schemas-microsoft-com:office:word" xmlns:w="http://schemas.openxmlformats.org/wordprocessingml/2006/main" xmlns:w14="http://schemas.microsoft.com/office/word/2010/wordml" xmlns:w15="http://schemas.microsoft.com/office/word/2012/wordml" xmlns:w16cex="http://schemas.microsoft.com/office/word/2018/wordml/cex" xmlns:w16cid="http://schemas.microsoft.com/office/word/2016/wordml/cid" xmlns:w16="http://schemas.microsoft.com/office/word/2018/wordml" xmlns:w16se="http://schemas.microsoft.com/office/word/2015/wordml/symex" xmlns:wpg="http://schemas.microsoft.com/office/word/2010/wordprocessingGroup" xmlns:wpi="http://schemas.microsoft.com/office/word/2010/wordprocessingInk" xmlns:wne="http://schemas.microsoft.com/office/word/2006/wordml" xmlns:wps="http://schemas.microsoft.com/office/word/2010/wordprocessingShape" mc:Ignorable="w14 w15 w16se w16cid w16 w16cex wp14">
   <w:p>
     <w:pPr>
       <w:pStyle w:val="Header"/>
@@ -22223,7 +24750,7 @@
 </file>
 
 <file path=word/header3.xml><?xml version="1.0" encoding="utf-8"?>
-<w:hdr xmlns:wpc="http://schemas.microsoft.com/office/word/2010/wordprocessingCanvas" xmlns:cx="http://schemas.microsoft.com/office/drawing/2014/chartex" xmlns:cx1="http://schemas.microsoft.com/office/drawing/2015/9/8/chartex" xmlns:cx2="http://schemas.microsoft.com/office/drawing/2015/10/21/chartex" xmlns:cx3="http://schemas.microsoft.com/office/drawing/2016/5/9/chartex" xmlns:cx4="http://schemas.microsoft.com/office/drawing/2016/5/10/chartex" xmlns:cx5="http://schemas.microsoft.com/office/drawing/2016/5/11/chartex" xmlns:cx6="http://schemas.microsoft.com/office/drawing/2016/5/12/chartex" xmlns:cx7="http://schemas.microsoft.com/office/drawing/2016/5/13/chartex" xmlns:cx8="http://schemas.microsoft.com/office/drawing/2016/5/14/chartex" xmlns:mc="http://schemas.openxmlformats.org/markup-compatibility/2006" xmlns:aink="http://schemas.microsoft.com/office/drawing/2016/ink" xmlns:am3d="http://schemas.microsoft.com/office/drawing/2017/model3d" xmlns:o="urn:schemas-microsoft-com:office:office" xmlns:r="http://schemas.openxmlformats.org/officeDocument/2006/relationships" xmlns:m="http://schemas.openxmlformats.org/officeDocument/2006/math" xmlns:v="urn:schemas-microsoft-com:vml" xmlns:wp14="http://schemas.microsoft.com/office/word/2010/wordprocessingDrawing" xmlns:wp="http://schemas.openxmlformats.org/drawingml/2006/wordprocessingDrawing" xmlns:w10="urn:schemas-microsoft-com:office:word" xmlns:w="http://schemas.openxmlformats.org/wordprocessingml/2006/main" xmlns:w14="http://schemas.microsoft.com/office/word/2010/wordml" xmlns:w15="http://schemas.microsoft.com/office/word/2012/wordml" xmlns:w16cid="http://schemas.microsoft.com/office/word/2016/wordml/cid" xmlns:w16se="http://schemas.microsoft.com/office/word/2015/wordml/symex" xmlns:wpg="http://schemas.microsoft.com/office/word/2010/wordprocessingGroup" xmlns:wpi="http://schemas.microsoft.com/office/word/2010/wordprocessingInk" xmlns:wne="http://schemas.microsoft.com/office/word/2006/wordml" xmlns:wps="http://schemas.microsoft.com/office/word/2010/wordprocessingShape" mc:Ignorable="w14 w15 w16se w16cid wp14">
+<w:hdr xmlns:wpc="http://schemas.microsoft.com/office/word/2010/wordprocessingCanvas" xmlns:cx="http://schemas.microsoft.com/office/drawing/2014/chartex" xmlns:cx1="http://schemas.microsoft.com/office/drawing/2015/9/8/chartex" xmlns:cx2="http://schemas.microsoft.com/office/drawing/2015/10/21/chartex" xmlns:cx3="http://schemas.microsoft.com/office/drawing/2016/5/9/chartex" xmlns:cx4="http://schemas.microsoft.com/office/drawing/2016/5/10/chartex" xmlns:cx5="http://schemas.microsoft.com/office/drawing/2016/5/11/chartex" xmlns:cx6="http://schemas.microsoft.com/office/drawing/2016/5/12/chartex" xmlns:cx7="http://schemas.microsoft.com/office/drawing/2016/5/13/chartex" xmlns:cx8="http://schemas.microsoft.com/office/drawing/2016/5/14/chartex" xmlns:mc="http://schemas.openxmlformats.org/markup-compatibility/2006" xmlns:aink="http://schemas.microsoft.com/office/drawing/2016/ink" xmlns:am3d="http://schemas.microsoft.com/office/drawing/2017/model3d" xmlns:o="urn:schemas-microsoft-com:office:office" xmlns:r="http://schemas.openxmlformats.org/officeDocument/2006/relationships" xmlns:m="http://schemas.openxmlformats.org/officeDocument/2006/math" xmlns:v="urn:schemas-microsoft-com:vml" xmlns:wp14="http://schemas.microsoft.com/office/word/2010/wordprocessingDrawing" xmlns:wp="http://schemas.openxmlformats.org/drawingml/2006/wordprocessingDrawing" xmlns:w10="urn:schemas-microsoft-com:office:word" xmlns:w="http://schemas.openxmlformats.org/wordprocessingml/2006/main" xmlns:w14="http://schemas.microsoft.com/office/word/2010/wordml" xmlns:w15="http://schemas.microsoft.com/office/word/2012/wordml" xmlns:w16cex="http://schemas.microsoft.com/office/word/2018/wordml/cex" xmlns:w16cid="http://schemas.microsoft.com/office/word/2016/wordml/cid" xmlns:w16="http://schemas.microsoft.com/office/word/2018/wordml" xmlns:w16se="http://schemas.microsoft.com/office/word/2015/wordml/symex" xmlns:wpg="http://schemas.microsoft.com/office/word/2010/wordprocessingGroup" xmlns:wpi="http://schemas.microsoft.com/office/word/2010/wordprocessingInk" xmlns:wne="http://schemas.microsoft.com/office/word/2006/wordml" xmlns:wps="http://schemas.microsoft.com/office/word/2010/wordprocessingShape" mc:Ignorable="w14 w15 w16se w16cid w16 w16cex wp14">
   <w:p>
     <w:pPr>
       <w:pStyle w:val="Header"/>
@@ -22233,7 +24760,7 @@
 </file>
 
 <file path=word/header4.xml><?xml version="1.0" encoding="utf-8"?>
-<w:hdr xmlns:wpc="http://schemas.microsoft.com/office/word/2010/wordprocessingCanvas" xmlns:cx="http://schemas.microsoft.com/office/drawing/2014/chartex" xmlns:cx1="http://schemas.microsoft.com/office/drawing/2015/9/8/chartex" xmlns:cx2="http://schemas.microsoft.com/office/drawing/2015/10/21/chartex" xmlns:cx3="http://schemas.microsoft.com/office/drawing/2016/5/9/chartex" xmlns:cx4="http://schemas.microsoft.com/office/drawing/2016/5/10/chartex" xmlns:cx5="http://schemas.microsoft.com/office/drawing/2016/5/11/chartex" xmlns:cx6="http://schemas.microsoft.com/office/drawing/2016/5/12/chartex" xmlns:cx7="http://schemas.microsoft.com/office/drawing/2016/5/13/chartex" xmlns:cx8="http://schemas.microsoft.com/office/drawing/2016/5/14/chartex" xmlns:mc="http://schemas.openxmlformats.org/markup-compatibility/2006" xmlns:aink="http://schemas.microsoft.com/office/drawing/2016/ink" xmlns:am3d="http://schemas.microsoft.com/office/drawing/2017/model3d" xmlns:o="urn:schemas-microsoft-com:office:office" xmlns:r="http://schemas.openxmlformats.org/officeDocument/2006/relationships" xmlns:m="http://schemas.openxmlformats.org/officeDocument/2006/math" xmlns:v="urn:schemas-microsoft-com:vml" xmlns:wp14="http://schemas.microsoft.com/office/word/2010/wordprocessingDrawing" xmlns:wp="http://schemas.openxmlformats.org/drawingml/2006/wordprocessingDrawing" xmlns:w10="urn:schemas-microsoft-com:office:word" xmlns:w="http://schemas.openxmlformats.org/wordprocessingml/2006/main" xmlns:w14="http://schemas.microsoft.com/office/word/2010/wordml" xmlns:w15="http://schemas.microsoft.com/office/word/2012/wordml" xmlns:w16cid="http://schemas.microsoft.com/office/word/2016/wordml/cid" xmlns:w16se="http://schemas.microsoft.com/office/word/2015/wordml/symex" xmlns:wpg="http://schemas.microsoft.com/office/word/2010/wordprocessingGroup" xmlns:wpi="http://schemas.microsoft.com/office/word/2010/wordprocessingInk" xmlns:wne="http://schemas.microsoft.com/office/word/2006/wordml" xmlns:wps="http://schemas.microsoft.com/office/word/2010/wordprocessingShape" mc:Ignorable="w14 w15 w16se w16cid wp14">
+<w:hdr xmlns:wpc="http://schemas.microsoft.com/office/word/2010/wordprocessingCanvas" xmlns:cx="http://schemas.microsoft.com/office/drawing/2014/chartex" xmlns:cx1="http://schemas.microsoft.com/office/drawing/2015/9/8/chartex" xmlns:cx2="http://schemas.microsoft.com/office/drawing/2015/10/21/chartex" xmlns:cx3="http://schemas.microsoft.com/office/drawing/2016/5/9/chartex" xmlns:cx4="http://schemas.microsoft.com/office/drawing/2016/5/10/chartex" xmlns:cx5="http://schemas.microsoft.com/office/drawing/2016/5/11/chartex" xmlns:cx6="http://schemas.microsoft.com/office/drawing/2016/5/12/chartex" xmlns:cx7="http://schemas.microsoft.com/office/drawing/2016/5/13/chartex" xmlns:cx8="http://schemas.microsoft.com/office/drawing/2016/5/14/chartex" xmlns:mc="http://schemas.openxmlformats.org/markup-compatibility/2006" xmlns:aink="http://schemas.microsoft.com/office/drawing/2016/ink" xmlns:am3d="http://schemas.microsoft.com/office/drawing/2017/model3d" xmlns:o="urn:schemas-microsoft-com:office:office" xmlns:r="http://schemas.openxmlformats.org/officeDocument/2006/relationships" xmlns:m="http://schemas.openxmlformats.org/officeDocument/2006/math" xmlns:v="urn:schemas-microsoft-com:vml" xmlns:wp14="http://schemas.microsoft.com/office/word/2010/wordprocessingDrawing" xmlns:wp="http://schemas.openxmlformats.org/drawingml/2006/wordprocessingDrawing" xmlns:w10="urn:schemas-microsoft-com:office:word" xmlns:w="http://schemas.openxmlformats.org/wordprocessingml/2006/main" xmlns:w14="http://schemas.microsoft.com/office/word/2010/wordml" xmlns:w15="http://schemas.microsoft.com/office/word/2012/wordml" xmlns:w16cex="http://schemas.microsoft.com/office/word/2018/wordml/cex" xmlns:w16cid="http://schemas.microsoft.com/office/word/2016/wordml/cid" xmlns:w16="http://schemas.microsoft.com/office/word/2018/wordml" xmlns:w16se="http://schemas.microsoft.com/office/word/2015/wordml/symex" xmlns:wpg="http://schemas.microsoft.com/office/word/2010/wordprocessingGroup" xmlns:wpi="http://schemas.microsoft.com/office/word/2010/wordprocessingInk" xmlns:wne="http://schemas.microsoft.com/office/word/2006/wordml" xmlns:wps="http://schemas.microsoft.com/office/word/2010/wordprocessingShape" mc:Ignorable="w14 w15 w16se w16cid w16 w16cex wp14">
   <w:p>
     <w:pPr>
       <w:pStyle w:val="Header"/>
@@ -22243,7 +24770,7 @@
 </file>
 
 <file path=word/numbering.xml><?xml version="1.0" encoding="utf-8"?>
-<w:numbering xmlns:wpc="http://schemas.microsoft.com/office/word/2010/wordprocessingCanvas" xmlns:cx="http://schemas.microsoft.com/office/drawing/2014/chartex" xmlns:cx1="http://schemas.microsoft.com/office/drawing/2015/9/8/chartex" xmlns:cx2="http://schemas.microsoft.com/office/drawing/2015/10/21/chartex" xmlns:cx3="http://schemas.microsoft.com/office/drawing/2016/5/9/chartex" xmlns:cx4="http://schemas.microsoft.com/office/drawing/2016/5/10/chartex" xmlns:cx5="http://schemas.microsoft.com/office/drawing/2016/5/11/chartex" xmlns:cx6="http://schemas.microsoft.com/office/drawing/2016/5/12/chartex" xmlns:cx7="http://schemas.microsoft.com/office/drawing/2016/5/13/chartex" xmlns:cx8="http://schemas.microsoft.com/office/drawing/2016/5/14/chartex" xmlns:mc="http://schemas.openxmlformats.org/markup-compatibility/2006" xmlns:aink="http://schemas.microsoft.com/office/drawing/2016/ink" xmlns:am3d="http://schemas.microsoft.com/office/drawing/2017/model3d" xmlns:o="urn:schemas-microsoft-com:office:office" xmlns:r="http://schemas.openxmlformats.org/officeDocument/2006/relationships" xmlns:m="http://schemas.openxmlformats.org/officeDocument/2006/math" xmlns:v="urn:schemas-microsoft-com:vml" xmlns:wp14="http://schemas.microsoft.com/office/word/2010/wordprocessingDrawing" xmlns:wp="http://schemas.openxmlformats.org/drawingml/2006/wordprocessingDrawing" xmlns:w10="urn:schemas-microsoft-com:office:word" xmlns:w="http://schemas.openxmlformats.org/wordprocessingml/2006/main" xmlns:w14="http://schemas.microsoft.com/office/word/2010/wordml" xmlns:w15="http://schemas.microsoft.com/office/word/2012/wordml" xmlns:w16cid="http://schemas.microsoft.com/office/word/2016/wordml/cid" xmlns:w16se="http://schemas.microsoft.com/office/word/2015/wordml/symex" xmlns:wpg="http://schemas.microsoft.com/office/word/2010/wordprocessingGroup" xmlns:wpi="http://schemas.microsoft.com/office/word/2010/wordprocessingInk" xmlns:wne="http://schemas.microsoft.com/office/word/2006/wordml" xmlns:wps="http://schemas.microsoft.com/office/word/2010/wordprocessingShape" mc:Ignorable="w14 w15 w16se w16cid wp14">
+<w:numbering xmlns:wpc="http://schemas.microsoft.com/office/word/2010/wordprocessingCanvas" xmlns:cx="http://schemas.microsoft.com/office/drawing/2014/chartex" xmlns:cx1="http://schemas.microsoft.com/office/drawing/2015/9/8/chartex" xmlns:cx2="http://schemas.microsoft.com/office/drawing/2015/10/21/chartex" xmlns:cx3="http://schemas.microsoft.com/office/drawing/2016/5/9/chartex" xmlns:cx4="http://schemas.microsoft.com/office/drawing/2016/5/10/chartex" xmlns:cx5="http://schemas.microsoft.com/office/drawing/2016/5/11/chartex" xmlns:cx6="http://schemas.microsoft.com/office/drawing/2016/5/12/chartex" xmlns:cx7="http://schemas.microsoft.com/office/drawing/2016/5/13/chartex" xmlns:cx8="http://schemas.microsoft.com/office/drawing/2016/5/14/chartex" xmlns:mc="http://schemas.openxmlformats.org/markup-compatibility/2006" xmlns:aink="http://schemas.microsoft.com/office/drawing/2016/ink" xmlns:am3d="http://schemas.microsoft.com/office/drawing/2017/model3d" xmlns:o="urn:schemas-microsoft-com:office:office" xmlns:r="http://schemas.openxmlformats.org/officeDocument/2006/relationships" xmlns:m="http://schemas.openxmlformats.org/officeDocument/2006/math" xmlns:v="urn:schemas-microsoft-com:vml" xmlns:wp14="http://schemas.microsoft.com/office/word/2010/wordprocessingDrawing" xmlns:wp="http://schemas.openxmlformats.org/drawingml/2006/wordprocessingDrawing" xmlns:w10="urn:schemas-microsoft-com:office:word" xmlns:w="http://schemas.openxmlformats.org/wordprocessingml/2006/main" xmlns:w14="http://schemas.microsoft.com/office/word/2010/wordml" xmlns:w15="http://schemas.microsoft.com/office/word/2012/wordml" xmlns:w16cex="http://schemas.microsoft.com/office/word/2018/wordml/cex" xmlns:w16cid="http://schemas.microsoft.com/office/word/2016/wordml/cid" xmlns:w16="http://schemas.microsoft.com/office/word/2018/wordml" xmlns:w16se="http://schemas.microsoft.com/office/word/2015/wordml/symex" xmlns:wpg="http://schemas.microsoft.com/office/word/2010/wordprocessingGroup" xmlns:wpi="http://schemas.microsoft.com/office/word/2010/wordprocessingInk" xmlns:wne="http://schemas.microsoft.com/office/word/2006/wordml" xmlns:wps="http://schemas.microsoft.com/office/word/2010/wordprocessingShape" mc:Ignorable="w14 w15 w16se w16cid w16 w16cex wp14">
   <w:numPicBullet w:numPicBulletId="0">
     <w:pict>
       <v:shapetype id="_x0000_t75" coordsize="21600,21600" o:spt="75" o:preferrelative="t" path="m@4@5l@4@11@9@11@9@5xe" filled="f" stroked="f">
@@ -22265,7 +24792,7 @@
         <v:path o:extrusionok="f" gradientshapeok="t" o:connecttype="rect"/>
         <o:lock v:ext="edit" aspectratio="t"/>
       </v:shapetype>
-      <v:shape id="_x0000_i1056" type="#_x0000_t75" style="width:20.25pt;height:20.25pt" o:bullet="t">
+      <v:shape id="_x0000_i1157" type="#_x0000_t75" style="width:20.5pt;height:20.5pt" o:bullet="t">
         <v:imagedata r:id="rId1" o:title="clip_image001"/>
       </v:shape>
     </w:pict>
@@ -25361,7 +27888,7 @@
 </file>
 
 <file path=word/styles.xml><?xml version="1.0" encoding="utf-8"?>
-<w:styles xmlns:mc="http://schemas.openxmlformats.org/markup-compatibility/2006" xmlns:r="http://schemas.openxmlformats.org/officeDocument/2006/relationships" xmlns:w="http://schemas.openxmlformats.org/wordprocessingml/2006/main" xmlns:w14="http://schemas.microsoft.com/office/word/2010/wordml" xmlns:w15="http://schemas.microsoft.com/office/word/2012/wordml" xmlns:w16cid="http://schemas.microsoft.com/office/word/2016/wordml/cid" xmlns:w16se="http://schemas.microsoft.com/office/word/2015/wordml/symex" mc:Ignorable="w14 w15 w16se w16cid">
+<w:styles xmlns:mc="http://schemas.openxmlformats.org/markup-compatibility/2006" xmlns:r="http://schemas.openxmlformats.org/officeDocument/2006/relationships" xmlns:w="http://schemas.openxmlformats.org/wordprocessingml/2006/main" xmlns:w14="http://schemas.microsoft.com/office/word/2010/wordml" xmlns:w15="http://schemas.microsoft.com/office/word/2012/wordml" xmlns:w16cex="http://schemas.microsoft.com/office/word/2018/wordml/cex" xmlns:w16cid="http://schemas.microsoft.com/office/word/2016/wordml/cid" xmlns:w16="http://schemas.microsoft.com/office/word/2018/wordml" xmlns:w16se="http://schemas.microsoft.com/office/word/2015/wordml/symex" mc:Ignorable="w14 w15 w16se w16cid w16 w16cex">
   <w:docDefaults>
     <w:rPrDefault>
       <w:rPr>

</xml_diff>

<commit_message>
First batch of updates as follows: - Updated CommonCore.chm - Synchronized language resources - Updated Sage300SDK_2022_2UpgradeGuide.docx - Synchronized framework files in all samples - Synchronized all templates for all wizards - Updated/Simplified \samples\CleanAllSamples.bat - Updated the Sage300UpgradeWizardPackage.vsix for 2022.2 - Rebuild all other Wizards. - Updated Sage300_WebAPI_EndpointReference.docx (POReceipts split into POReceipts and POGetReceipts)
</commit_message>
<xml_diff>
--- a/docs/webapi/Sage300_WebAPI_EndpointReference.docx
+++ b/docs/webapi/Sage300_WebAPI_EndpointReference.docx
@@ -1,6 +1,6 @@
 
 <file path=word/document.xml><?xml version="1.0" encoding="utf-8"?>
-<w:document xmlns:wpc="http://schemas.microsoft.com/office/word/2010/wordprocessingCanvas" xmlns:cx="http://schemas.microsoft.com/office/drawing/2014/chartex" xmlns:cx1="http://schemas.microsoft.com/office/drawing/2015/9/8/chartex" xmlns:cx2="http://schemas.microsoft.com/office/drawing/2015/10/21/chartex" xmlns:cx3="http://schemas.microsoft.com/office/drawing/2016/5/9/chartex" xmlns:cx4="http://schemas.microsoft.com/office/drawing/2016/5/10/chartex" xmlns:cx5="http://schemas.microsoft.com/office/drawing/2016/5/11/chartex" xmlns:cx6="http://schemas.microsoft.com/office/drawing/2016/5/12/chartex" xmlns:cx7="http://schemas.microsoft.com/office/drawing/2016/5/13/chartex" xmlns:cx8="http://schemas.microsoft.com/office/drawing/2016/5/14/chartex" xmlns:mc="http://schemas.openxmlformats.org/markup-compatibility/2006" xmlns:aink="http://schemas.microsoft.com/office/drawing/2016/ink" xmlns:am3d="http://schemas.microsoft.com/office/drawing/2017/model3d" xmlns:o="urn:schemas-microsoft-com:office:office" xmlns:r="http://schemas.openxmlformats.org/officeDocument/2006/relationships" xmlns:m="http://schemas.openxmlformats.org/officeDocument/2006/math" xmlns:v="urn:schemas-microsoft-com:vml" xmlns:wp14="http://schemas.microsoft.com/office/word/2010/wordprocessingDrawing" xmlns:wp="http://schemas.openxmlformats.org/drawingml/2006/wordprocessingDrawing" xmlns:w10="urn:schemas-microsoft-com:office:word" xmlns:w="http://schemas.openxmlformats.org/wordprocessingml/2006/main" xmlns:w14="http://schemas.microsoft.com/office/word/2010/wordml" xmlns:w15="http://schemas.microsoft.com/office/word/2012/wordml" xmlns:w16cex="http://schemas.microsoft.com/office/word/2018/wordml/cex" xmlns:w16cid="http://schemas.microsoft.com/office/word/2016/wordml/cid" xmlns:w16="http://schemas.microsoft.com/office/word/2018/wordml" xmlns:w16se="http://schemas.microsoft.com/office/word/2015/wordml/symex" xmlns:wpg="http://schemas.microsoft.com/office/word/2010/wordprocessingGroup" xmlns:wpi="http://schemas.microsoft.com/office/word/2010/wordprocessingInk" xmlns:wne="http://schemas.microsoft.com/office/word/2006/wordml" xmlns:wps="http://schemas.microsoft.com/office/word/2010/wordprocessingShape" mc:Ignorable="w14 w15 w16se w16cid w16 w16cex wp14">
+<w:document xmlns:wpc="http://schemas.microsoft.com/office/word/2010/wordprocessingCanvas" xmlns:cx="http://schemas.microsoft.com/office/drawing/2014/chartex" xmlns:cx1="http://schemas.microsoft.com/office/drawing/2015/9/8/chartex" xmlns:cx2="http://schemas.microsoft.com/office/drawing/2015/10/21/chartex" xmlns:cx3="http://schemas.microsoft.com/office/drawing/2016/5/9/chartex" xmlns:cx4="http://schemas.microsoft.com/office/drawing/2016/5/10/chartex" xmlns:cx5="http://schemas.microsoft.com/office/drawing/2016/5/11/chartex" xmlns:cx6="http://schemas.microsoft.com/office/drawing/2016/5/12/chartex" xmlns:cx7="http://schemas.microsoft.com/office/drawing/2016/5/13/chartex" xmlns:cx8="http://schemas.microsoft.com/office/drawing/2016/5/14/chartex" xmlns:mc="http://schemas.openxmlformats.org/markup-compatibility/2006" xmlns:aink="http://schemas.microsoft.com/office/drawing/2016/ink" xmlns:am3d="http://schemas.microsoft.com/office/drawing/2017/model3d" xmlns:o="urn:schemas-microsoft-com:office:office" xmlns:r="http://schemas.openxmlformats.org/officeDocument/2006/relationships" xmlns:m="http://schemas.openxmlformats.org/officeDocument/2006/math" xmlns:v="urn:schemas-microsoft-com:vml" xmlns:wp14="http://schemas.microsoft.com/office/word/2010/wordprocessingDrawing" xmlns:wp="http://schemas.openxmlformats.org/drawingml/2006/wordprocessingDrawing" xmlns:w10="urn:schemas-microsoft-com:office:word" xmlns:w="http://schemas.openxmlformats.org/wordprocessingml/2006/main" xmlns:w14="http://schemas.microsoft.com/office/word/2010/wordml" xmlns:w15="http://schemas.microsoft.com/office/word/2012/wordml" xmlns:w16cex="http://schemas.microsoft.com/office/word/2018/wordml/cex" xmlns:w16cid="http://schemas.microsoft.com/office/word/2016/wordml/cid" xmlns:w16="http://schemas.microsoft.com/office/word/2018/wordml" xmlns:w16sdtdh="http://schemas.microsoft.com/office/word/2020/wordml/sdtdatahash" xmlns:w16se="http://schemas.microsoft.com/office/word/2015/wordml/symex" xmlns:wpg="http://schemas.microsoft.com/office/word/2010/wordprocessingGroup" xmlns:wpi="http://schemas.microsoft.com/office/word/2010/wordprocessingInk" xmlns:wne="http://schemas.microsoft.com/office/word/2006/wordml" xmlns:wps="http://schemas.microsoft.com/office/word/2010/wordprocessingShape" mc:Ignorable="w14 w15 w16se w16cid w16 w16cex w16sdtdh wp14">
   <w:body>
     <w:p>
       <w:pPr>
@@ -54,13 +54,7 @@
         </w:sectPr>
       </w:pPr>
       <w:r>
-        <w:t>August</w:t>
-      </w:r>
-      <w:r>
-        <w:t xml:space="preserve"> 20</w:t>
-      </w:r>
-      <w:r>
-        <w:t>20</w:t>
+        <w:t>April 2022</w:t>
       </w:r>
     </w:p>
     <w:p>
@@ -218,10 +212,10 @@
         <w:pStyle w:val="SAGEBodyText"/>
       </w:pPr>
       <w:r>
-        <w:t>© 201</w:t>
+        <w:t>© 20</w:t>
       </w:r>
       <w:r>
-        <w:t>9</w:t>
+        <w:t>22</w:t>
       </w:r>
       <w:r>
         <w:t xml:space="preserve"> The Sage Group plc or its licensors. All rights reserved. Sage, Sage logos, and Sage product and service names mentioned herein are the trademarks of The Sage Group plc or its licensors. All other trademarks are the property of their respective owners.</w:t>
@@ -1581,6 +1575,7 @@
                 <w:rStyle w:val="SAGETextCodeinline"/>
               </w:rPr>
             </w:pPr>
+            <w:proofErr w:type="spellStart"/>
             <w:r>
               <w:rPr>
                 <w:rStyle w:val="SAGETextCodeinline"/>
@@ -1591,12 +1586,20 @@
               <w:rPr>
                 <w:rStyle w:val="SAGETextCodeinline"/>
               </w:rPr>
-              <w:t xml:space="preserve">Customers, </w:t>
-            </w:r>
+              <w:t>Customers</w:t>
+            </w:r>
+            <w:proofErr w:type="spellEnd"/>
             <w:r>
               <w:rPr>
                 <w:rStyle w:val="SAGETextCodeinline"/>
               </w:rPr>
+              <w:t xml:space="preserve">, </w:t>
+            </w:r>
+            <w:proofErr w:type="spellStart"/>
+            <w:r>
+              <w:rPr>
+                <w:rStyle w:val="SAGETextCodeinline"/>
+              </w:rPr>
               <w:t>GL</w:t>
             </w:r>
             <w:r>
@@ -1605,6 +1608,7 @@
               </w:rPr>
               <w:t>Accounts</w:t>
             </w:r>
+            <w:proofErr w:type="spellEnd"/>
           </w:p>
         </w:tc>
       </w:tr>
@@ -2151,6 +2155,7 @@
                 <w:szCs w:val="20"/>
               </w:rPr>
             </w:pPr>
+            <w:proofErr w:type="spellStart"/>
             <w:r>
               <w:rPr>
                 <w:rFonts w:eastAsia="Times New Roman"/>
@@ -2160,6 +2165,7 @@
               </w:rPr>
               <w:t>APAccountSets</w:t>
             </w:r>
+            <w:proofErr w:type="spellEnd"/>
           </w:p>
         </w:tc>
         <w:tc>
@@ -2339,6 +2345,7 @@
                 <w:szCs w:val="20"/>
               </w:rPr>
             </w:pPr>
+            <w:proofErr w:type="spellStart"/>
             <w:r>
               <w:rPr>
                 <w:rFonts w:eastAsia="Times New Roman"/>
@@ -2348,6 +2355,7 @@
               </w:rPr>
               <w:t>APDistributionCodes</w:t>
             </w:r>
+            <w:proofErr w:type="spellEnd"/>
           </w:p>
         </w:tc>
         <w:tc>
@@ -2527,6 +2535,7 @@
                 <w:szCs w:val="20"/>
               </w:rPr>
             </w:pPr>
+            <w:proofErr w:type="spellStart"/>
             <w:r>
               <w:rPr>
                 <w:rFonts w:eastAsia="Times New Roman"/>
@@ -2536,6 +2545,7 @@
               </w:rPr>
               <w:t>APDistributionSets</w:t>
             </w:r>
+            <w:proofErr w:type="spellEnd"/>
           </w:p>
         </w:tc>
         <w:tc>
@@ -2715,6 +2725,7 @@
                 <w:szCs w:val="20"/>
               </w:rPr>
             </w:pPr>
+            <w:proofErr w:type="spellStart"/>
             <w:r>
               <w:rPr>
                 <w:rFonts w:eastAsia="Times New Roman"/>
@@ -2724,6 +2735,7 @@
               </w:rPr>
               <w:t>APPaymentCodes</w:t>
             </w:r>
+            <w:proofErr w:type="spellEnd"/>
           </w:p>
         </w:tc>
         <w:tc>
@@ -2903,6 +2915,7 @@
                 <w:szCs w:val="20"/>
               </w:rPr>
             </w:pPr>
+            <w:proofErr w:type="spellStart"/>
             <w:r>
               <w:rPr>
                 <w:rFonts w:eastAsia="Times New Roman"/>
@@ -2912,6 +2925,7 @@
               </w:rPr>
               <w:t>APRecurringPayables</w:t>
             </w:r>
+            <w:proofErr w:type="spellEnd"/>
           </w:p>
         </w:tc>
         <w:tc>
@@ -3091,6 +3105,7 @@
                 <w:szCs w:val="20"/>
               </w:rPr>
             </w:pPr>
+            <w:proofErr w:type="spellStart"/>
             <w:r>
               <w:rPr>
                 <w:rFonts w:eastAsia="Times New Roman"/>
@@ -3100,6 +3115,7 @@
               </w:rPr>
               <w:t>APRemitToLocations</w:t>
             </w:r>
+            <w:proofErr w:type="spellEnd"/>
           </w:p>
         </w:tc>
         <w:tc>
@@ -3279,6 +3295,7 @@
                 <w:szCs w:val="20"/>
               </w:rPr>
             </w:pPr>
+            <w:proofErr w:type="spellStart"/>
             <w:r>
               <w:rPr>
                 <w:rFonts w:eastAsia="Times New Roman"/>
@@ -3288,6 +3305,7 @@
               </w:rPr>
               <w:t>APTerms</w:t>
             </w:r>
+            <w:proofErr w:type="spellEnd"/>
           </w:p>
         </w:tc>
         <w:tc>
@@ -3467,6 +3485,7 @@
                 <w:szCs w:val="20"/>
               </w:rPr>
             </w:pPr>
+            <w:proofErr w:type="spellStart"/>
             <w:r>
               <w:rPr>
                 <w:rFonts w:eastAsia="Times New Roman"/>
@@ -3476,6 +3495,7 @@
               </w:rPr>
               <w:t>APVendorGroups</w:t>
             </w:r>
+            <w:proofErr w:type="spellEnd"/>
           </w:p>
         </w:tc>
         <w:tc>
@@ -3655,6 +3675,7 @@
                 <w:szCs w:val="20"/>
               </w:rPr>
             </w:pPr>
+            <w:proofErr w:type="spellStart"/>
             <w:r>
               <w:rPr>
                 <w:rFonts w:eastAsia="Times New Roman"/>
@@ -3664,6 +3685,7 @@
               </w:rPr>
               <w:t>APVendors</w:t>
             </w:r>
+            <w:proofErr w:type="spellEnd"/>
           </w:p>
         </w:tc>
         <w:tc>
@@ -3843,6 +3865,7 @@
                 <w:szCs w:val="20"/>
               </w:rPr>
             </w:pPr>
+            <w:proofErr w:type="spellStart"/>
             <w:r>
               <w:rPr>
                 <w:rFonts w:eastAsia="Times New Roman"/>
@@ -3852,6 +3875,7 @@
               </w:rPr>
               <w:t>ARAccountSets</w:t>
             </w:r>
+            <w:proofErr w:type="spellEnd"/>
           </w:p>
         </w:tc>
         <w:tc>
@@ -4031,6 +4055,7 @@
                 <w:szCs w:val="20"/>
               </w:rPr>
             </w:pPr>
+            <w:proofErr w:type="spellStart"/>
             <w:r>
               <w:rPr>
                 <w:rFonts w:eastAsia="Times New Roman"/>
@@ -4040,6 +4065,7 @@
               </w:rPr>
               <w:t>ARBillingCycles</w:t>
             </w:r>
+            <w:proofErr w:type="spellEnd"/>
           </w:p>
         </w:tc>
         <w:tc>
@@ -4219,6 +4245,7 @@
                 <w:szCs w:val="20"/>
               </w:rPr>
             </w:pPr>
+            <w:proofErr w:type="spellStart"/>
             <w:r>
               <w:rPr>
                 <w:rFonts w:eastAsia="Times New Roman"/>
@@ -4228,6 +4255,7 @@
               </w:rPr>
               <w:t>ARCommentTypes</w:t>
             </w:r>
+            <w:proofErr w:type="spellEnd"/>
           </w:p>
         </w:tc>
         <w:tc>
@@ -4407,6 +4435,7 @@
                 <w:szCs w:val="20"/>
               </w:rPr>
             </w:pPr>
+            <w:proofErr w:type="spellStart"/>
             <w:r>
               <w:rPr>
                 <w:rFonts w:eastAsia="Times New Roman"/>
@@ -4416,6 +4445,7 @@
               </w:rPr>
               <w:t>ARCustomerGroups</w:t>
             </w:r>
+            <w:proofErr w:type="spellEnd"/>
           </w:p>
         </w:tc>
         <w:tc>
@@ -4595,6 +4625,7 @@
                 <w:szCs w:val="20"/>
               </w:rPr>
             </w:pPr>
+            <w:proofErr w:type="spellStart"/>
             <w:r>
               <w:rPr>
                 <w:rFonts w:eastAsia="Times New Roman"/>
@@ -4604,6 +4635,7 @@
               </w:rPr>
               <w:t>ARCustomers</w:t>
             </w:r>
+            <w:proofErr w:type="spellEnd"/>
           </w:p>
         </w:tc>
         <w:tc>
@@ -4783,6 +4815,7 @@
                 <w:szCs w:val="20"/>
               </w:rPr>
             </w:pPr>
+            <w:proofErr w:type="spellStart"/>
             <w:r>
               <w:rPr>
                 <w:rFonts w:eastAsia="Times New Roman"/>
@@ -4792,6 +4825,7 @@
               </w:rPr>
               <w:t>ARDistributionCodes</w:t>
             </w:r>
+            <w:proofErr w:type="spellEnd"/>
           </w:p>
         </w:tc>
         <w:tc>
@@ -4971,6 +5005,7 @@
                 <w:szCs w:val="20"/>
               </w:rPr>
             </w:pPr>
+            <w:proofErr w:type="spellStart"/>
             <w:r>
               <w:rPr>
                 <w:rFonts w:eastAsia="Times New Roman"/>
@@ -4980,6 +5015,7 @@
               </w:rPr>
               <w:t>ARDunningMessages</w:t>
             </w:r>
+            <w:proofErr w:type="spellEnd"/>
           </w:p>
         </w:tc>
         <w:tc>
@@ -5159,6 +5195,7 @@
                 <w:szCs w:val="20"/>
               </w:rPr>
             </w:pPr>
+            <w:proofErr w:type="spellStart"/>
             <w:r>
               <w:rPr>
                 <w:rFonts w:eastAsia="Times New Roman"/>
@@ -5168,6 +5205,7 @@
               </w:rPr>
               <w:t>ARItems</w:t>
             </w:r>
+            <w:proofErr w:type="spellEnd"/>
           </w:p>
         </w:tc>
         <w:tc>
@@ -5347,6 +5385,7 @@
                 <w:szCs w:val="20"/>
               </w:rPr>
             </w:pPr>
+            <w:proofErr w:type="spellStart"/>
             <w:r>
               <w:rPr>
                 <w:rFonts w:eastAsia="Times New Roman"/>
@@ -5356,6 +5395,7 @@
               </w:rPr>
               <w:t>ARNationalAccounts</w:t>
             </w:r>
+            <w:proofErr w:type="spellEnd"/>
           </w:p>
         </w:tc>
         <w:tc>
@@ -5535,6 +5575,7 @@
                 <w:szCs w:val="20"/>
               </w:rPr>
             </w:pPr>
+            <w:proofErr w:type="spellStart"/>
             <w:r>
               <w:rPr>
                 <w:rFonts w:eastAsia="Times New Roman"/>
@@ -5545,6 +5586,7 @@
               <w:lastRenderedPageBreak/>
               <w:t>ARPaymentCodes</w:t>
             </w:r>
+            <w:proofErr w:type="spellEnd"/>
           </w:p>
         </w:tc>
         <w:tc>
@@ -5724,6 +5766,7 @@
                 <w:szCs w:val="20"/>
               </w:rPr>
             </w:pPr>
+            <w:proofErr w:type="spellStart"/>
             <w:r>
               <w:rPr>
                 <w:rFonts w:eastAsia="Times New Roman"/>
@@ -5733,6 +5776,7 @@
               </w:rPr>
               <w:t>ARRecurringCharges</w:t>
             </w:r>
+            <w:proofErr w:type="spellEnd"/>
           </w:p>
         </w:tc>
         <w:tc>
@@ -5912,6 +5956,7 @@
                 <w:szCs w:val="20"/>
               </w:rPr>
             </w:pPr>
+            <w:proofErr w:type="spellStart"/>
             <w:r>
               <w:rPr>
                 <w:rFonts w:eastAsia="Times New Roman"/>
@@ -5921,6 +5966,7 @@
               </w:rPr>
               <w:t>ARSalespersons</w:t>
             </w:r>
+            <w:proofErr w:type="spellEnd"/>
           </w:p>
         </w:tc>
         <w:tc>
@@ -6100,6 +6146,7 @@
                 <w:szCs w:val="20"/>
               </w:rPr>
             </w:pPr>
+            <w:proofErr w:type="spellStart"/>
             <w:r>
               <w:rPr>
                 <w:rFonts w:eastAsia="Times New Roman"/>
@@ -6109,6 +6156,7 @@
               </w:rPr>
               <w:t>ARSalespersonStatistics</w:t>
             </w:r>
+            <w:proofErr w:type="spellEnd"/>
           </w:p>
         </w:tc>
         <w:tc>
@@ -6252,6 +6300,7 @@
                 <w:szCs w:val="20"/>
               </w:rPr>
             </w:pPr>
+            <w:proofErr w:type="spellStart"/>
             <w:r>
               <w:rPr>
                 <w:rFonts w:eastAsia="Times New Roman"/>
@@ -6261,6 +6310,7 @@
               </w:rPr>
               <w:t>ARShipToLocations</w:t>
             </w:r>
+            <w:proofErr w:type="spellEnd"/>
           </w:p>
         </w:tc>
         <w:tc>
@@ -6440,6 +6490,7 @@
                 <w:szCs w:val="20"/>
               </w:rPr>
             </w:pPr>
+            <w:proofErr w:type="spellStart"/>
             <w:r>
               <w:rPr>
                 <w:rFonts w:eastAsia="Times New Roman"/>
@@ -6449,6 +6500,7 @@
               </w:rPr>
               <w:t>ARTerms</w:t>
             </w:r>
+            <w:proofErr w:type="spellEnd"/>
           </w:p>
         </w:tc>
         <w:tc>
@@ -6628,6 +6680,7 @@
                 <w:szCs w:val="20"/>
               </w:rPr>
             </w:pPr>
+            <w:proofErr w:type="spellStart"/>
             <w:r>
               <w:rPr>
                 <w:rFonts w:eastAsia="Times New Roman"/>
@@ -6637,6 +6690,7 @@
               </w:rPr>
               <w:t>BKBankDistributionCodes</w:t>
             </w:r>
+            <w:proofErr w:type="spellEnd"/>
           </w:p>
         </w:tc>
         <w:tc>
@@ -6816,6 +6870,7 @@
                 <w:szCs w:val="20"/>
               </w:rPr>
             </w:pPr>
+            <w:proofErr w:type="spellStart"/>
             <w:r>
               <w:rPr>
                 <w:rFonts w:eastAsia="Times New Roman"/>
@@ -6825,6 +6880,7 @@
               </w:rPr>
               <w:t>BKBanks</w:t>
             </w:r>
+            <w:proofErr w:type="spellEnd"/>
           </w:p>
         </w:tc>
         <w:tc>
@@ -7004,6 +7060,7 @@
                 <w:szCs w:val="20"/>
               </w:rPr>
             </w:pPr>
+            <w:proofErr w:type="spellStart"/>
             <w:r>
               <w:rPr>
                 <w:rFonts w:eastAsia="Times New Roman"/>
@@ -7013,6 +7070,7 @@
               </w:rPr>
               <w:t>BKCreditCardTypes</w:t>
             </w:r>
+            <w:proofErr w:type="spellEnd"/>
           </w:p>
         </w:tc>
         <w:tc>
@@ -7192,6 +7250,7 @@
                 <w:szCs w:val="20"/>
               </w:rPr>
             </w:pPr>
+            <w:proofErr w:type="spellStart"/>
             <w:r>
               <w:rPr>
                 <w:rFonts w:eastAsia="Times New Roman"/>
@@ -7201,6 +7260,7 @@
               </w:rPr>
               <w:t>CSCompanyProfile</w:t>
             </w:r>
+            <w:proofErr w:type="spellEnd"/>
           </w:p>
         </w:tc>
         <w:tc>
@@ -7371,6 +7431,7 @@
                 <w:szCs w:val="20"/>
               </w:rPr>
             </w:pPr>
+            <w:proofErr w:type="spellStart"/>
             <w:r>
               <w:rPr>
                 <w:rFonts w:eastAsia="Times New Roman"/>
@@ -7380,6 +7441,7 @@
               </w:rPr>
               <w:t>CSCurrencyCodes</w:t>
             </w:r>
+            <w:proofErr w:type="spellEnd"/>
           </w:p>
         </w:tc>
         <w:tc>
@@ -7559,6 +7621,7 @@
                 <w:szCs w:val="20"/>
               </w:rPr>
             </w:pPr>
+            <w:proofErr w:type="spellStart"/>
             <w:r>
               <w:rPr>
                 <w:rFonts w:eastAsia="Times New Roman"/>
@@ -7568,6 +7631,7 @@
               </w:rPr>
               <w:t>CSCurrencyRates</w:t>
             </w:r>
+            <w:proofErr w:type="spellEnd"/>
           </w:p>
         </w:tc>
         <w:tc>
@@ -7747,6 +7811,7 @@
                 <w:szCs w:val="20"/>
               </w:rPr>
             </w:pPr>
+            <w:proofErr w:type="spellStart"/>
             <w:r>
               <w:rPr>
                 <w:rFonts w:eastAsia="Times New Roman"/>
@@ -7756,6 +7821,7 @@
               </w:rPr>
               <w:t>CSCurrencyRateTypes</w:t>
             </w:r>
+            <w:proofErr w:type="spellEnd"/>
           </w:p>
         </w:tc>
         <w:tc>
@@ -7935,6 +8001,7 @@
                 <w:szCs w:val="20"/>
               </w:rPr>
             </w:pPr>
+            <w:proofErr w:type="spellStart"/>
             <w:r>
               <w:rPr>
                 <w:rFonts w:eastAsia="Times New Roman"/>
@@ -7944,6 +8011,7 @@
               </w:rPr>
               <w:t>CSFiscalCalendars</w:t>
             </w:r>
+            <w:proofErr w:type="spellEnd"/>
           </w:p>
         </w:tc>
         <w:tc>
@@ -8087,6 +8155,7 @@
                 <w:szCs w:val="20"/>
               </w:rPr>
             </w:pPr>
+            <w:proofErr w:type="spellStart"/>
             <w:r>
               <w:rPr>
                 <w:rFonts w:eastAsia="Times New Roman"/>
@@ -8096,6 +8165,7 @@
               </w:rPr>
               <w:t>CSSchedules</w:t>
             </w:r>
+            <w:proofErr w:type="spellEnd"/>
           </w:p>
         </w:tc>
         <w:tc>
@@ -8275,6 +8345,7 @@
                 <w:szCs w:val="20"/>
               </w:rPr>
             </w:pPr>
+            <w:proofErr w:type="spellStart"/>
             <w:r>
               <w:rPr>
                 <w:rFonts w:eastAsia="Times New Roman"/>
@@ -8284,6 +8355,7 @@
               </w:rPr>
               <w:t>GLAccountGroups</w:t>
             </w:r>
+            <w:proofErr w:type="spellEnd"/>
           </w:p>
         </w:tc>
         <w:tc>
@@ -8463,6 +8535,7 @@
                 <w:szCs w:val="20"/>
               </w:rPr>
             </w:pPr>
+            <w:proofErr w:type="spellStart"/>
             <w:r>
               <w:rPr>
                 <w:rFonts w:eastAsia="Times New Roman"/>
@@ -8472,6 +8545,7 @@
               </w:rPr>
               <w:t>GLAccounts</w:t>
             </w:r>
+            <w:proofErr w:type="spellEnd"/>
           </w:p>
         </w:tc>
         <w:tc>
@@ -8651,6 +8725,7 @@
                 <w:szCs w:val="20"/>
               </w:rPr>
             </w:pPr>
+            <w:proofErr w:type="spellStart"/>
             <w:r>
               <w:rPr>
                 <w:rFonts w:eastAsia="Times New Roman"/>
@@ -8660,6 +8735,7 @@
               </w:rPr>
               <w:t>GLRevaluationCodes</w:t>
             </w:r>
+            <w:proofErr w:type="spellEnd"/>
           </w:p>
         </w:tc>
         <w:tc>
@@ -8839,6 +8915,7 @@
                 <w:szCs w:val="20"/>
               </w:rPr>
             </w:pPr>
+            <w:proofErr w:type="spellStart"/>
             <w:r>
               <w:rPr>
                 <w:rFonts w:eastAsia="Times New Roman"/>
@@ -8848,6 +8925,7 @@
               </w:rPr>
               <w:t>GLSegmentCodes</w:t>
             </w:r>
+            <w:proofErr w:type="spellEnd"/>
           </w:p>
         </w:tc>
         <w:tc>
@@ -9027,6 +9105,7 @@
                 <w:szCs w:val="20"/>
               </w:rPr>
             </w:pPr>
+            <w:proofErr w:type="spellStart"/>
             <w:r>
               <w:rPr>
                 <w:rFonts w:eastAsia="Times New Roman"/>
@@ -9036,6 +9115,7 @@
               </w:rPr>
               <w:t>GLSourceCodes</w:t>
             </w:r>
+            <w:proofErr w:type="spellEnd"/>
           </w:p>
         </w:tc>
         <w:tc>
@@ -9215,6 +9295,7 @@
                 <w:szCs w:val="20"/>
               </w:rPr>
             </w:pPr>
+            <w:proofErr w:type="spellStart"/>
             <w:r>
               <w:rPr>
                 <w:rFonts w:eastAsia="Times New Roman"/>
@@ -9224,6 +9305,7 @@
               </w:rPr>
               <w:t>ICAccountSets</w:t>
             </w:r>
+            <w:proofErr w:type="spellEnd"/>
           </w:p>
         </w:tc>
         <w:tc>
@@ -9403,6 +9485,7 @@
                 <w:szCs w:val="20"/>
               </w:rPr>
             </w:pPr>
+            <w:proofErr w:type="spellStart"/>
             <w:r>
               <w:rPr>
                 <w:rFonts w:eastAsia="Times New Roman"/>
@@ -9412,6 +9495,7 @@
               </w:rPr>
               <w:t>ICBillsOfMaterial</w:t>
             </w:r>
+            <w:proofErr w:type="spellEnd"/>
           </w:p>
         </w:tc>
         <w:tc>
@@ -9555,6 +9639,7 @@
                 <w:szCs w:val="20"/>
               </w:rPr>
             </w:pPr>
+            <w:proofErr w:type="spellStart"/>
             <w:r>
               <w:rPr>
                 <w:rFonts w:eastAsia="Times New Roman"/>
@@ -9564,6 +9649,7 @@
               </w:rPr>
               <w:t>ICCategories</w:t>
             </w:r>
+            <w:proofErr w:type="spellEnd"/>
           </w:p>
         </w:tc>
         <w:tc>
@@ -9743,6 +9829,7 @@
                 <w:szCs w:val="20"/>
               </w:rPr>
             </w:pPr>
+            <w:proofErr w:type="spellStart"/>
             <w:r>
               <w:rPr>
                 <w:rFonts w:eastAsia="Times New Roman"/>
@@ -9752,6 +9839,7 @@
               </w:rPr>
               <w:t>ICItemPricing</w:t>
             </w:r>
+            <w:proofErr w:type="spellEnd"/>
           </w:p>
         </w:tc>
         <w:tc>
@@ -9931,6 +10019,7 @@
                 <w:szCs w:val="20"/>
               </w:rPr>
             </w:pPr>
+            <w:proofErr w:type="spellStart"/>
             <w:r>
               <w:rPr>
                 <w:rFonts w:eastAsia="Times New Roman"/>
@@ -9940,6 +10029,7 @@
               </w:rPr>
               <w:t>ICItems</w:t>
             </w:r>
+            <w:proofErr w:type="spellEnd"/>
           </w:p>
         </w:tc>
         <w:tc>
@@ -10119,6 +10209,7 @@
                 <w:szCs w:val="20"/>
               </w:rPr>
             </w:pPr>
+            <w:proofErr w:type="spellStart"/>
             <w:r>
               <w:rPr>
                 <w:rFonts w:eastAsia="Times New Roman"/>
@@ -10128,6 +10219,7 @@
               </w:rPr>
               <w:t>ICItemStructures</w:t>
             </w:r>
+            <w:proofErr w:type="spellEnd"/>
           </w:p>
         </w:tc>
         <w:tc>
@@ -10307,6 +10399,7 @@
                 <w:szCs w:val="20"/>
               </w:rPr>
             </w:pPr>
+            <w:proofErr w:type="spellStart"/>
             <w:r>
               <w:rPr>
                 <w:rFonts w:eastAsia="Times New Roman"/>
@@ -10317,6 +10410,7 @@
               <w:lastRenderedPageBreak/>
               <w:t>ICLocations</w:t>
             </w:r>
+            <w:proofErr w:type="spellEnd"/>
           </w:p>
         </w:tc>
         <w:tc>
@@ -10496,6 +10590,7 @@
                 <w:szCs w:val="20"/>
               </w:rPr>
             </w:pPr>
+            <w:proofErr w:type="spellStart"/>
             <w:r>
               <w:rPr>
                 <w:rFonts w:eastAsia="Times New Roman"/>
@@ -10505,6 +10600,7 @@
               </w:rPr>
               <w:t>ICPriceListCodes</w:t>
             </w:r>
+            <w:proofErr w:type="spellEnd"/>
           </w:p>
         </w:tc>
         <w:tc>
@@ -10684,6 +10780,7 @@
                 <w:szCs w:val="20"/>
               </w:rPr>
             </w:pPr>
+            <w:proofErr w:type="spellStart"/>
             <w:r>
               <w:rPr>
                 <w:rFonts w:eastAsia="Times New Roman"/>
@@ -10693,6 +10790,7 @@
               </w:rPr>
               <w:t>ICUnitsOfMeasure</w:t>
             </w:r>
+            <w:proofErr w:type="spellEnd"/>
           </w:p>
         </w:tc>
         <w:tc>
@@ -10872,6 +10970,7 @@
                 <w:szCs w:val="20"/>
               </w:rPr>
             </w:pPr>
+            <w:proofErr w:type="spellStart"/>
             <w:r>
               <w:rPr>
                 <w:rFonts w:eastAsia="Times New Roman"/>
@@ -10881,6 +10980,7 @@
               </w:rPr>
               <w:t>ICWeightUnitsOfMeasure</w:t>
             </w:r>
+            <w:proofErr w:type="spellEnd"/>
           </w:p>
         </w:tc>
         <w:tc>
@@ -11060,6 +11160,7 @@
                 <w:szCs w:val="20"/>
               </w:rPr>
             </w:pPr>
+            <w:proofErr w:type="spellStart"/>
             <w:r>
               <w:rPr>
                 <w:rFonts w:eastAsia="Times New Roman"/>
@@ -11069,6 +11170,7 @@
               </w:rPr>
               <w:t>MTContactForms</w:t>
             </w:r>
+            <w:proofErr w:type="spellEnd"/>
           </w:p>
         </w:tc>
         <w:tc>
@@ -11221,6 +11323,7 @@
                 <w:szCs w:val="20"/>
               </w:rPr>
             </w:pPr>
+            <w:proofErr w:type="spellStart"/>
             <w:r>
               <w:rPr>
                 <w:rFonts w:eastAsia="Times New Roman"/>
@@ -11230,6 +11333,7 @@
               </w:rPr>
               <w:t>MTContacts</w:t>
             </w:r>
+            <w:proofErr w:type="spellEnd"/>
           </w:p>
         </w:tc>
         <w:tc>
@@ -11409,6 +11513,7 @@
                 <w:szCs w:val="20"/>
               </w:rPr>
             </w:pPr>
+            <w:proofErr w:type="spellStart"/>
             <w:r>
               <w:rPr>
                 <w:rFonts w:eastAsia="Times New Roman"/>
@@ -11418,6 +11523,7 @@
               </w:rPr>
               <w:t>OEMiscellaneousCharges</w:t>
             </w:r>
+            <w:proofErr w:type="spellEnd"/>
           </w:p>
         </w:tc>
         <w:tc>
@@ -11597,6 +11703,7 @@
                 <w:szCs w:val="20"/>
               </w:rPr>
             </w:pPr>
+            <w:proofErr w:type="spellStart"/>
             <w:r>
               <w:rPr>
                 <w:rFonts w:eastAsia="Times New Roman"/>
@@ -11606,6 +11713,7 @@
               </w:rPr>
               <w:t>OEShipViaCodes</w:t>
             </w:r>
+            <w:proofErr w:type="spellEnd"/>
           </w:p>
         </w:tc>
         <w:tc>
@@ -11785,6 +11893,7 @@
                 <w:szCs w:val="20"/>
               </w:rPr>
             </w:pPr>
+            <w:proofErr w:type="spellStart"/>
             <w:r>
               <w:rPr>
                 <w:rFonts w:eastAsia="Times New Roman"/>
@@ -11794,6 +11903,7 @@
               </w:rPr>
               <w:t>OETemplates</w:t>
             </w:r>
+            <w:proofErr w:type="spellEnd"/>
           </w:p>
         </w:tc>
         <w:tc>
@@ -11973,6 +12083,7 @@
                 <w:szCs w:val="20"/>
               </w:rPr>
             </w:pPr>
+            <w:proofErr w:type="spellStart"/>
             <w:r>
               <w:rPr>
                 <w:rFonts w:eastAsia="Times New Roman"/>
@@ -11982,6 +12093,7 @@
               </w:rPr>
               <w:t>POAccountSets</w:t>
             </w:r>
+            <w:proofErr w:type="spellEnd"/>
           </w:p>
         </w:tc>
         <w:tc>
@@ -12161,6 +12273,7 @@
                 <w:szCs w:val="20"/>
               </w:rPr>
             </w:pPr>
+            <w:proofErr w:type="spellStart"/>
             <w:r>
               <w:rPr>
                 <w:rFonts w:eastAsia="Times New Roman"/>
@@ -12170,6 +12283,7 @@
               </w:rPr>
               <w:t>POAdditionalCosts</w:t>
             </w:r>
+            <w:proofErr w:type="spellEnd"/>
           </w:p>
         </w:tc>
         <w:tc>
@@ -12349,6 +12463,7 @@
                 <w:szCs w:val="20"/>
               </w:rPr>
             </w:pPr>
+            <w:proofErr w:type="spellStart"/>
             <w:r>
               <w:rPr>
                 <w:rFonts w:eastAsia="Times New Roman"/>
@@ -12358,6 +12473,7 @@
               </w:rPr>
               <w:t>POTemplates</w:t>
             </w:r>
+            <w:proofErr w:type="spellEnd"/>
           </w:p>
         </w:tc>
         <w:tc>
@@ -12537,6 +12653,7 @@
                 <w:szCs w:val="20"/>
               </w:rPr>
             </w:pPr>
+            <w:proofErr w:type="spellStart"/>
             <w:r>
               <w:rPr>
                 <w:rFonts w:eastAsia="Times New Roman"/>
@@ -12546,6 +12663,7 @@
               </w:rPr>
               <w:t>POVendorContractCosts</w:t>
             </w:r>
+            <w:proofErr w:type="spellEnd"/>
           </w:p>
         </w:tc>
         <w:tc>
@@ -12725,6 +12843,7 @@
                 <w:szCs w:val="20"/>
               </w:rPr>
             </w:pPr>
+            <w:proofErr w:type="spellStart"/>
             <w:r>
               <w:rPr>
                 <w:rFonts w:eastAsia="Times New Roman"/>
@@ -12734,6 +12853,7 @@
               </w:rPr>
               <w:t>TXTaxAuthorities</w:t>
             </w:r>
+            <w:proofErr w:type="spellEnd"/>
           </w:p>
         </w:tc>
         <w:tc>
@@ -12877,6 +12997,7 @@
                 <w:szCs w:val="20"/>
               </w:rPr>
             </w:pPr>
+            <w:proofErr w:type="spellStart"/>
             <w:r>
               <w:rPr>
                 <w:rFonts w:eastAsia="Times New Roman"/>
@@ -12886,6 +13007,7 @@
               </w:rPr>
               <w:t>TXTaxGroups</w:t>
             </w:r>
+            <w:proofErr w:type="spellEnd"/>
           </w:p>
         </w:tc>
         <w:tc>
@@ -13029,6 +13151,7 @@
                 <w:szCs w:val="20"/>
               </w:rPr>
             </w:pPr>
+            <w:proofErr w:type="spellStart"/>
             <w:r>
               <w:rPr>
                 <w:rFonts w:eastAsia="Times New Roman"/>
@@ -13038,6 +13161,7 @@
               </w:rPr>
               <w:t>TXTaxRates</w:t>
             </w:r>
+            <w:proofErr w:type="spellEnd"/>
           </w:p>
         </w:tc>
         <w:tc>
@@ -13251,8 +13375,16 @@
         <w:rPr>
           <w:rStyle w:val="SAGETextBoldListItem"/>
         </w:rPr>
-        <w:t>AP PaymentAndAdjustmentBatches</w:t>
+        <w:t xml:space="preserve">AP </w:t>
       </w:r>
+      <w:proofErr w:type="spellStart"/>
+      <w:r>
+        <w:rPr>
+          <w:rStyle w:val="SAGETextBoldListItem"/>
+        </w:rPr>
+        <w:t>PaymentAndAdjustmentBatches</w:t>
+      </w:r>
+      <w:proofErr w:type="spellEnd"/>
       <w:r>
         <w:rPr>
           <w:rStyle w:val="SAGETextBoldListItem"/>
@@ -13262,12 +13394,14 @@
       <w:r>
         <w:t xml:space="preserve"> </w:t>
       </w:r>
+      <w:proofErr w:type="spellStart"/>
       <w:r>
         <w:rPr>
           <w:rStyle w:val="SAGETextCodeinline"/>
         </w:rPr>
         <w:t>BatchSelector</w:t>
       </w:r>
+      <w:proofErr w:type="spellEnd"/>
       <w:r>
         <w:t xml:space="preserve"> must </w:t>
       </w:r>
@@ -13317,8 +13451,16 @@
         <w:rPr>
           <w:rStyle w:val="SAGETextBoldListItem"/>
         </w:rPr>
-        <w:t>AR ReceiptAndAdjustmentBatches</w:t>
+        <w:t xml:space="preserve">AR </w:t>
       </w:r>
+      <w:proofErr w:type="spellStart"/>
+      <w:r>
+        <w:rPr>
+          <w:rStyle w:val="SAGETextBoldListItem"/>
+        </w:rPr>
+        <w:t>ReceiptAndAdjustmentBatches</w:t>
+      </w:r>
+      <w:proofErr w:type="spellEnd"/>
       <w:r>
         <w:rPr>
           <w:rStyle w:val="SAGETextBoldListItem"/>
@@ -13328,12 +13470,14 @@
       <w:r>
         <w:t xml:space="preserve"> </w:t>
       </w:r>
+      <w:proofErr w:type="spellStart"/>
       <w:r>
         <w:rPr>
           <w:rStyle w:val="SAGETextCodeinline"/>
         </w:rPr>
         <w:t>BatchRecordType</w:t>
       </w:r>
+      <w:proofErr w:type="spellEnd"/>
       <w:r>
         <w:t xml:space="preserve"> must </w:t>
       </w:r>
@@ -13659,6 +13803,7 @@
                 <w:szCs w:val="20"/>
               </w:rPr>
             </w:pPr>
+            <w:proofErr w:type="spellStart"/>
             <w:r>
               <w:rPr>
                 <w:rFonts w:eastAsia="Times New Roman"/>
@@ -13668,6 +13813,7 @@
               </w:rPr>
               <w:t>APInvoiceBatches</w:t>
             </w:r>
+            <w:proofErr w:type="spellEnd"/>
           </w:p>
         </w:tc>
         <w:tc>
@@ -13868,6 +14014,7 @@
                 <w:szCs w:val="20"/>
               </w:rPr>
             </w:pPr>
+            <w:proofErr w:type="spellStart"/>
             <w:r>
               <w:rPr>
                 <w:rFonts w:eastAsia="Times New Roman"/>
@@ -13877,6 +14024,7 @@
               </w:rPr>
               <w:t>APPaymentAndAdjustmentBatches</w:t>
             </w:r>
+            <w:proofErr w:type="spellEnd"/>
           </w:p>
         </w:tc>
         <w:tc>
@@ -14050,6 +14198,7 @@
                 <w:szCs w:val="20"/>
               </w:rPr>
             </w:pPr>
+            <w:proofErr w:type="spellStart"/>
             <w:r>
               <w:rPr>
                 <w:rFonts w:eastAsia="Times New Roman"/>
@@ -14059,6 +14208,7 @@
               </w:rPr>
               <w:t>ARInvoiceBatches</w:t>
             </w:r>
+            <w:proofErr w:type="spellEnd"/>
           </w:p>
         </w:tc>
         <w:tc>
@@ -14265,6 +14415,7 @@
                 <w:szCs w:val="20"/>
               </w:rPr>
             </w:pPr>
+            <w:proofErr w:type="spellStart"/>
             <w:r>
               <w:rPr>
                 <w:rFonts w:eastAsia="Times New Roman"/>
@@ -14274,6 +14425,7 @@
               </w:rPr>
               <w:t>ARReceiptAndAdjustmentBatches</w:t>
             </w:r>
+            <w:proofErr w:type="spellEnd"/>
           </w:p>
         </w:tc>
         <w:tc>
@@ -14453,6 +14605,7 @@
                 <w:szCs w:val="20"/>
               </w:rPr>
             </w:pPr>
+            <w:proofErr w:type="spellStart"/>
             <w:r>
               <w:rPr>
                 <w:rFonts w:eastAsia="Times New Roman"/>
@@ -14462,6 +14615,7 @@
               </w:rPr>
               <w:t>ARRefundBatches</w:t>
             </w:r>
+            <w:proofErr w:type="spellEnd"/>
           </w:p>
         </w:tc>
         <w:tc>
@@ -14668,6 +14822,7 @@
                 <w:szCs w:val="20"/>
               </w:rPr>
             </w:pPr>
+            <w:proofErr w:type="spellStart"/>
             <w:r>
               <w:rPr>
                 <w:rFonts w:eastAsia="Times New Roman"/>
@@ -14677,6 +14832,7 @@
               </w:rPr>
               <w:t>BKBankEntries</w:t>
             </w:r>
+            <w:proofErr w:type="spellEnd"/>
           </w:p>
         </w:tc>
         <w:tc>
@@ -14847,6 +15003,7 @@
                 <w:szCs w:val="20"/>
               </w:rPr>
             </w:pPr>
+            <w:proofErr w:type="spellStart"/>
             <w:r>
               <w:rPr>
                 <w:rFonts w:eastAsia="Times New Roman"/>
@@ -14856,6 +15013,7 @@
               </w:rPr>
               <w:t>GLJournalBatches</w:t>
             </w:r>
+            <w:proofErr w:type="spellEnd"/>
           </w:p>
         </w:tc>
         <w:tc>
@@ -15062,6 +15220,7 @@
                 <w:szCs w:val="20"/>
               </w:rPr>
             </w:pPr>
+            <w:proofErr w:type="spellStart"/>
             <w:r>
               <w:rPr>
                 <w:rFonts w:eastAsia="Times New Roman"/>
@@ -15071,6 +15230,7 @@
               </w:rPr>
               <w:t>ICAdjustments</w:t>
             </w:r>
+            <w:proofErr w:type="spellEnd"/>
           </w:p>
         </w:tc>
         <w:tc>
@@ -15241,6 +15401,7 @@
                 <w:szCs w:val="20"/>
               </w:rPr>
             </w:pPr>
+            <w:proofErr w:type="spellStart"/>
             <w:r>
               <w:rPr>
                 <w:rFonts w:eastAsia="Times New Roman"/>
@@ -15250,6 +15411,7 @@
               </w:rPr>
               <w:t>ICInternalUsages</w:t>
             </w:r>
+            <w:proofErr w:type="spellEnd"/>
           </w:p>
         </w:tc>
         <w:tc>
@@ -15402,6 +15564,7 @@
                 <w:szCs w:val="20"/>
               </w:rPr>
             </w:pPr>
+            <w:proofErr w:type="spellStart"/>
             <w:r>
               <w:rPr>
                 <w:rFonts w:eastAsia="Times New Roman"/>
@@ -15411,6 +15574,7 @@
               </w:rPr>
               <w:t>ICReceipts</w:t>
             </w:r>
+            <w:proofErr w:type="spellEnd"/>
           </w:p>
         </w:tc>
         <w:tc>
@@ -15581,6 +15745,7 @@
                 <w:szCs w:val="20"/>
               </w:rPr>
             </w:pPr>
+            <w:proofErr w:type="spellStart"/>
             <w:r>
               <w:rPr>
                 <w:rFonts w:eastAsia="Times New Roman"/>
@@ -15590,6 +15755,7 @@
               </w:rPr>
               <w:t>ICShipments</w:t>
             </w:r>
+            <w:proofErr w:type="spellEnd"/>
           </w:p>
         </w:tc>
         <w:tc>
@@ -15760,6 +15926,7 @@
                 <w:szCs w:val="20"/>
               </w:rPr>
             </w:pPr>
+            <w:proofErr w:type="spellStart"/>
             <w:r>
               <w:rPr>
                 <w:rFonts w:eastAsia="Times New Roman"/>
@@ -15769,6 +15936,7 @@
               </w:rPr>
               <w:t>ICTransfers</w:t>
             </w:r>
+            <w:proofErr w:type="spellEnd"/>
           </w:p>
         </w:tc>
         <w:tc>
@@ -15939,6 +16107,7 @@
                 <w:szCs w:val="20"/>
               </w:rPr>
             </w:pPr>
+            <w:proofErr w:type="spellStart"/>
             <w:r>
               <w:rPr>
                 <w:rFonts w:eastAsia="Times New Roman"/>
@@ -15948,6 +16117,7 @@
               </w:rPr>
               <w:t>OECreditDebitNotes</w:t>
             </w:r>
+            <w:proofErr w:type="spellEnd"/>
           </w:p>
         </w:tc>
         <w:tc>
@@ -16118,6 +16288,7 @@
                 <w:szCs w:val="20"/>
               </w:rPr>
             </w:pPr>
+            <w:proofErr w:type="spellStart"/>
             <w:r>
               <w:rPr>
                 <w:rFonts w:eastAsia="Times New Roman"/>
@@ -16127,6 +16298,7 @@
               </w:rPr>
               <w:t>OEInvoices</w:t>
             </w:r>
+            <w:proofErr w:type="spellEnd"/>
           </w:p>
         </w:tc>
         <w:tc>
@@ -16288,6 +16460,7 @@
                 <w:szCs w:val="20"/>
               </w:rPr>
             </w:pPr>
+            <w:proofErr w:type="spellStart"/>
             <w:r>
               <w:rPr>
                 <w:rFonts w:eastAsia="Times New Roman"/>
@@ -16297,6 +16470,7 @@
               </w:rPr>
               <w:t>OEOrders</w:t>
             </w:r>
+            <w:proofErr w:type="spellEnd"/>
           </w:p>
         </w:tc>
         <w:tc>
@@ -16467,6 +16641,7 @@
                 <w:szCs w:val="20"/>
               </w:rPr>
             </w:pPr>
+            <w:proofErr w:type="spellStart"/>
             <w:r>
               <w:rPr>
                 <w:rFonts w:eastAsia="Times New Roman"/>
@@ -16477,6 +16652,7 @@
               <w:lastRenderedPageBreak/>
               <w:t>POCreditDebitNotes</w:t>
             </w:r>
+            <w:proofErr w:type="spellEnd"/>
           </w:p>
         </w:tc>
         <w:tc>
@@ -16638,6 +16814,7 @@
                 <w:szCs w:val="20"/>
               </w:rPr>
             </w:pPr>
+            <w:proofErr w:type="spellStart"/>
             <w:r>
               <w:rPr>
                 <w:rFonts w:eastAsia="Times New Roman"/>
@@ -16647,6 +16824,7 @@
               </w:rPr>
               <w:t>POInvoices</w:t>
             </w:r>
+            <w:proofErr w:type="spellEnd"/>
           </w:p>
         </w:tc>
         <w:tc>
@@ -16808,6 +16986,7 @@
                 <w:szCs w:val="20"/>
               </w:rPr>
             </w:pPr>
+            <w:proofErr w:type="spellStart"/>
             <w:r>
               <w:rPr>
                 <w:rFonts w:eastAsia="Times New Roman"/>
@@ -16817,6 +16996,7 @@
               </w:rPr>
               <w:t>POPurchaseOrders</w:t>
             </w:r>
+            <w:proofErr w:type="spellEnd"/>
           </w:p>
         </w:tc>
         <w:tc>
@@ -16969,6 +17149,7 @@
                 <w:szCs w:val="20"/>
               </w:rPr>
             </w:pPr>
+            <w:proofErr w:type="spellStart"/>
             <w:r>
               <w:rPr>
                 <w:rFonts w:eastAsia="Times New Roman"/>
@@ -16978,6 +17159,7 @@
               </w:rPr>
               <w:t>POReceipts</w:t>
             </w:r>
+            <w:proofErr w:type="spellEnd"/>
           </w:p>
         </w:tc>
         <w:tc>
@@ -17022,15 +17204,6 @@
                 <w:szCs w:val="20"/>
               </w:rPr>
             </w:pPr>
-            <w:r>
-              <w:rPr>
-                <w:rFonts w:eastAsia="Times New Roman"/>
-                <w:color w:val="000000"/>
-                <w:sz w:val="20"/>
-                <w:szCs w:val="20"/>
-              </w:rPr>
-              <w:t>x</w:t>
-            </w:r>
           </w:p>
         </w:tc>
         <w:tc>
@@ -17130,15 +17303,17 @@
                 <w:szCs w:val="20"/>
               </w:rPr>
             </w:pPr>
-            <w:r>
-              <w:rPr>
-                <w:rFonts w:eastAsia="Times New Roman"/>
-                <w:color w:val="000000"/>
-                <w:sz w:val="20"/>
-                <w:szCs w:val="20"/>
-              </w:rPr>
-              <w:t>PORequisitions</w:t>
-            </w:r>
+            <w:proofErr w:type="spellStart"/>
+            <w:r>
+              <w:rPr>
+                <w:rFonts w:eastAsia="Times New Roman"/>
+                <w:color w:val="000000"/>
+                <w:sz w:val="20"/>
+                <w:szCs w:val="20"/>
+              </w:rPr>
+              <w:t>POGetReceipts</w:t>
+            </w:r>
+            <w:proofErr w:type="spellEnd"/>
           </w:p>
         </w:tc>
         <w:tc>
@@ -17163,7 +17338,7 @@
                 <w:sz w:val="20"/>
                 <w:szCs w:val="20"/>
               </w:rPr>
-              <w:t>PO0760 PORQNH</w:t>
+              <w:t>PO0700 PORCPH</w:t>
             </w:r>
           </w:p>
         </w:tc>
@@ -17210,15 +17385,6 @@
                 <w:szCs w:val="20"/>
               </w:rPr>
             </w:pPr>
-            <w:r>
-              <w:rPr>
-                <w:rFonts w:eastAsia="Times New Roman"/>
-                <w:color w:val="000000"/>
-                <w:sz w:val="20"/>
-                <w:szCs w:val="20"/>
-              </w:rPr>
-              <w:t>x</w:t>
-            </w:r>
           </w:p>
         </w:tc>
         <w:tc>
@@ -17291,6 +17457,170 @@
                 <w:szCs w:val="20"/>
               </w:rPr>
             </w:pPr>
+            <w:proofErr w:type="spellStart"/>
+            <w:r>
+              <w:rPr>
+                <w:rFonts w:eastAsia="Times New Roman"/>
+                <w:color w:val="000000"/>
+                <w:sz w:val="20"/>
+                <w:szCs w:val="20"/>
+              </w:rPr>
+              <w:t>PORequisitions</w:t>
+            </w:r>
+            <w:proofErr w:type="spellEnd"/>
+          </w:p>
+        </w:tc>
+        <w:tc>
+          <w:tcPr>
+            <w:tcW w:w="2160" w:type="dxa"/>
+            <w:vAlign w:val="center"/>
+          </w:tcPr>
+          <w:p>
+            <w:pPr>
+              <w:pStyle w:val="SAGEBodyText"/>
+              <w:rPr>
+                <w:rFonts w:eastAsia="Times New Roman"/>
+                <w:color w:val="000000"/>
+                <w:sz w:val="20"/>
+                <w:szCs w:val="20"/>
+              </w:rPr>
+            </w:pPr>
+            <w:r>
+              <w:rPr>
+                <w:rFonts w:eastAsia="Times New Roman"/>
+                <w:color w:val="000000"/>
+                <w:sz w:val="20"/>
+                <w:szCs w:val="20"/>
+              </w:rPr>
+              <w:t>PO0760 PORQNH</w:t>
+            </w:r>
+          </w:p>
+        </w:tc>
+        <w:tc>
+          <w:tcPr>
+            <w:tcW w:w="873" w:type="dxa"/>
+            <w:vAlign w:val="bottom"/>
+          </w:tcPr>
+          <w:p>
+            <w:pPr>
+              <w:pStyle w:val="SAGEBodyText"/>
+              <w:jc w:val="center"/>
+              <w:rPr>
+                <w:rFonts w:eastAsia="Times New Roman"/>
+                <w:color w:val="000000"/>
+                <w:sz w:val="20"/>
+                <w:szCs w:val="20"/>
+              </w:rPr>
+            </w:pPr>
+            <w:r>
+              <w:rPr>
+                <w:rFonts w:eastAsia="Times New Roman"/>
+                <w:color w:val="000000"/>
+                <w:sz w:val="20"/>
+                <w:szCs w:val="20"/>
+              </w:rPr>
+              <w:t>x</w:t>
+            </w:r>
+          </w:p>
+        </w:tc>
+        <w:tc>
+          <w:tcPr>
+            <w:tcW w:w="873" w:type="dxa"/>
+            <w:vAlign w:val="bottom"/>
+          </w:tcPr>
+          <w:p>
+            <w:pPr>
+              <w:pStyle w:val="SAGEBodyText"/>
+              <w:jc w:val="center"/>
+              <w:rPr>
+                <w:rFonts w:eastAsia="Times New Roman"/>
+                <w:color w:val="000000"/>
+                <w:sz w:val="20"/>
+                <w:szCs w:val="20"/>
+              </w:rPr>
+            </w:pPr>
+            <w:r>
+              <w:rPr>
+                <w:rFonts w:eastAsia="Times New Roman"/>
+                <w:color w:val="000000"/>
+                <w:sz w:val="20"/>
+                <w:szCs w:val="20"/>
+              </w:rPr>
+              <w:t>x</w:t>
+            </w:r>
+          </w:p>
+        </w:tc>
+        <w:tc>
+          <w:tcPr>
+            <w:tcW w:w="873" w:type="dxa"/>
+            <w:vAlign w:val="center"/>
+          </w:tcPr>
+          <w:p>
+            <w:pPr>
+              <w:pStyle w:val="SAGEBodyText"/>
+              <w:jc w:val="center"/>
+              <w:rPr>
+                <w:rFonts w:eastAsia="Times New Roman"/>
+                <w:color w:val="000000"/>
+                <w:sz w:val="20"/>
+                <w:szCs w:val="20"/>
+              </w:rPr>
+            </w:pPr>
+          </w:p>
+        </w:tc>
+        <w:tc>
+          <w:tcPr>
+            <w:tcW w:w="891" w:type="dxa"/>
+            <w:vAlign w:val="center"/>
+          </w:tcPr>
+          <w:p>
+            <w:pPr>
+              <w:pStyle w:val="SAGEBodyText"/>
+              <w:jc w:val="center"/>
+              <w:rPr>
+                <w:rFonts w:eastAsia="Times New Roman"/>
+                <w:color w:val="000000"/>
+                <w:sz w:val="20"/>
+                <w:szCs w:val="20"/>
+              </w:rPr>
+            </w:pPr>
+          </w:p>
+        </w:tc>
+        <w:tc>
+          <w:tcPr>
+            <w:tcW w:w="891" w:type="dxa"/>
+          </w:tcPr>
+          <w:p>
+            <w:pPr>
+              <w:pStyle w:val="SAGEBodyText"/>
+              <w:jc w:val="center"/>
+              <w:rPr>
+                <w:rFonts w:eastAsia="Times New Roman"/>
+                <w:color w:val="000000"/>
+                <w:sz w:val="20"/>
+                <w:szCs w:val="20"/>
+              </w:rPr>
+            </w:pPr>
+          </w:p>
+        </w:tc>
+      </w:tr>
+      <w:tr>
+        <w:tc>
+          <w:tcPr>
+            <w:tcW w:w="3595" w:type="dxa"/>
+            <w:vAlign w:val="bottom"/>
+          </w:tcPr>
+          <w:p>
+            <w:pPr>
+              <w:pStyle w:val="SAGEBodyText"/>
+              <w:rPr>
+                <w:rFonts w:eastAsia="Times New Roman"/>
+                <w:color w:val="000000"/>
+                <w:sz w:val="20"/>
+                <w:szCs w:val="20"/>
+              </w:rPr>
+            </w:pPr>
+            <w:proofErr w:type="spellStart"/>
             <w:r>
               <w:rPr>
                 <w:rFonts w:eastAsia="Times New Roman"/>
@@ -17300,6 +17630,7 @@
               </w:rPr>
               <w:t>POReturns</w:t>
             </w:r>
+            <w:proofErr w:type="spellEnd"/>
           </w:p>
         </w:tc>
         <w:tc>
@@ -17620,8 +17951,13 @@
         <w:t xml:space="preserve"> </w:t>
       </w:r>
       <w:r>
-        <w:t>a Sage 300 superview</w:t>
+        <w:t xml:space="preserve">a Sage 300 </w:t>
       </w:r>
+      <w:proofErr w:type="spellStart"/>
+      <w:r>
+        <w:t>superview</w:t>
+      </w:r>
+      <w:proofErr w:type="spellEnd"/>
       <w:r>
         <w:t xml:space="preserve"> process, </w:t>
       </w:r>
@@ -17976,6 +18312,7 @@
                 <w:szCs w:val="20"/>
               </w:rPr>
             </w:pPr>
+            <w:proofErr w:type="spellStart"/>
             <w:r>
               <w:rPr>
                 <w:sz w:val="20"/>
@@ -17983,6 +18320,7 @@
               </w:rPr>
               <w:t>APCreateGLBatch</w:t>
             </w:r>
+            <w:proofErr w:type="spellEnd"/>
           </w:p>
         </w:tc>
         <w:tc>
@@ -18123,6 +18461,7 @@
                 <w:szCs w:val="20"/>
               </w:rPr>
             </w:pPr>
+            <w:proofErr w:type="spellStart"/>
             <w:r>
               <w:rPr>
                 <w:sz w:val="20"/>
@@ -18130,6 +18469,7 @@
               </w:rPr>
               <w:t>APCreateRecurringPayableBatch</w:t>
             </w:r>
+            <w:proofErr w:type="spellEnd"/>
           </w:p>
         </w:tc>
         <w:tc>
@@ -18272,6 +18612,7 @@
                 <w:szCs w:val="20"/>
               </w:rPr>
             </w:pPr>
+            <w:proofErr w:type="spellStart"/>
             <w:r>
               <w:rPr>
                 <w:sz w:val="20"/>
@@ -18279,6 +18620,7 @@
               </w:rPr>
               <w:t>APCreateRetainageDocumentBatch</w:t>
             </w:r>
+            <w:proofErr w:type="spellEnd"/>
           </w:p>
         </w:tc>
         <w:tc>
@@ -18431,6 +18773,7 @@
                 <w:szCs w:val="20"/>
               </w:rPr>
             </w:pPr>
+            <w:proofErr w:type="spellStart"/>
             <w:r>
               <w:rPr>
                 <w:sz w:val="20"/>
@@ -18438,6 +18781,7 @@
               </w:rPr>
               <w:t>APDeleteInactiveRecords</w:t>
             </w:r>
+            <w:proofErr w:type="spellEnd"/>
           </w:p>
         </w:tc>
         <w:tc>
@@ -18590,6 +18934,7 @@
                 <w:szCs w:val="20"/>
               </w:rPr>
             </w:pPr>
+            <w:proofErr w:type="spellStart"/>
             <w:r>
               <w:rPr>
                 <w:sz w:val="20"/>
@@ -18597,6 +18942,7 @@
               </w:rPr>
               <w:t>APPostInvoices</w:t>
             </w:r>
+            <w:proofErr w:type="spellEnd"/>
           </w:p>
         </w:tc>
         <w:tc>
@@ -18749,6 +19095,7 @@
                 <w:szCs w:val="20"/>
               </w:rPr>
             </w:pPr>
+            <w:proofErr w:type="spellStart"/>
             <w:r>
               <w:rPr>
                 <w:sz w:val="20"/>
@@ -18756,6 +19103,7 @@
               </w:rPr>
               <w:t>APPostPaymentsAndAdjustments</w:t>
             </w:r>
+            <w:proofErr w:type="spellEnd"/>
           </w:p>
         </w:tc>
         <w:tc>
@@ -18908,6 +19256,7 @@
                 <w:szCs w:val="20"/>
               </w:rPr>
             </w:pPr>
+            <w:proofErr w:type="spellStart"/>
             <w:r>
               <w:rPr>
                 <w:sz w:val="20"/>
@@ -18915,6 +19264,7 @@
               </w:rPr>
               <w:t>ARCreateGLBatch</w:t>
             </w:r>
+            <w:proofErr w:type="spellEnd"/>
           </w:p>
         </w:tc>
         <w:tc>
@@ -19067,6 +19417,7 @@
                 <w:szCs w:val="20"/>
               </w:rPr>
             </w:pPr>
+            <w:proofErr w:type="spellStart"/>
             <w:r>
               <w:rPr>
                 <w:sz w:val="20"/>
@@ -19074,6 +19425,7 @@
               </w:rPr>
               <w:t>ARCreateRecurringCharge</w:t>
             </w:r>
+            <w:proofErr w:type="spellEnd"/>
           </w:p>
         </w:tc>
         <w:tc>
@@ -19226,6 +19578,7 @@
                 <w:szCs w:val="20"/>
               </w:rPr>
             </w:pPr>
+            <w:proofErr w:type="spellStart"/>
             <w:r>
               <w:rPr>
                 <w:sz w:val="20"/>
@@ -19233,6 +19586,7 @@
               </w:rPr>
               <w:t>ARCreateRetainageDocumentBatch</w:t>
             </w:r>
+            <w:proofErr w:type="spellEnd"/>
           </w:p>
         </w:tc>
         <w:tc>
@@ -19385,6 +19739,7 @@
                 <w:szCs w:val="20"/>
               </w:rPr>
             </w:pPr>
+            <w:proofErr w:type="spellStart"/>
             <w:r>
               <w:rPr>
                 <w:sz w:val="20"/>
@@ -19392,6 +19747,7 @@
               </w:rPr>
               <w:t>ARPostInvoices</w:t>
             </w:r>
+            <w:proofErr w:type="spellEnd"/>
           </w:p>
         </w:tc>
         <w:tc>
@@ -19544,6 +19900,7 @@
                 <w:szCs w:val="20"/>
               </w:rPr>
             </w:pPr>
+            <w:proofErr w:type="spellStart"/>
             <w:r>
               <w:rPr>
                 <w:sz w:val="20"/>
@@ -19551,6 +19908,7 @@
               </w:rPr>
               <w:t>ARPostReceiptsAndAdjustments</w:t>
             </w:r>
+            <w:proofErr w:type="spellEnd"/>
           </w:p>
         </w:tc>
         <w:tc>
@@ -19703,6 +20061,7 @@
                 <w:szCs w:val="20"/>
               </w:rPr>
             </w:pPr>
+            <w:proofErr w:type="spellStart"/>
             <w:r>
               <w:rPr>
                 <w:sz w:val="20"/>
@@ -19710,6 +20069,7 @@
               </w:rPr>
               <w:t>ARPostRefunds</w:t>
             </w:r>
+            <w:proofErr w:type="spellEnd"/>
           </w:p>
         </w:tc>
         <w:tc>
@@ -19862,6 +20222,7 @@
                 <w:szCs w:val="20"/>
               </w:rPr>
             </w:pPr>
+            <w:proofErr w:type="spellStart"/>
             <w:r>
               <w:rPr>
                 <w:sz w:val="20"/>
@@ -19869,6 +20230,7 @@
               </w:rPr>
               <w:t>GLPostJournal</w:t>
             </w:r>
+            <w:proofErr w:type="spellEnd"/>
           </w:p>
         </w:tc>
         <w:tc>
@@ -20021,6 +20383,7 @@
                 <w:szCs w:val="20"/>
               </w:rPr>
             </w:pPr>
+            <w:proofErr w:type="spellStart"/>
             <w:r>
               <w:rPr>
                 <w:sz w:val="20"/>
@@ -20028,6 +20391,7 @@
               </w:rPr>
               <w:t>ICCreateGLBatch</w:t>
             </w:r>
+            <w:proofErr w:type="spellEnd"/>
           </w:p>
         </w:tc>
         <w:tc>
@@ -20180,6 +20544,7 @@
                 <w:szCs w:val="20"/>
               </w:rPr>
             </w:pPr>
+            <w:proofErr w:type="spellStart"/>
             <w:r>
               <w:rPr>
                 <w:sz w:val="20"/>
@@ -20188,6 +20553,7 @@
               <w:lastRenderedPageBreak/>
               <w:t>ICDayEndProcessing</w:t>
             </w:r>
+            <w:proofErr w:type="spellEnd"/>
           </w:p>
         </w:tc>
         <w:tc>
@@ -20367,6 +20733,7 @@
                 <w:szCs w:val="20"/>
               </w:rPr>
             </w:pPr>
+            <w:proofErr w:type="spellStart"/>
             <w:r>
               <w:rPr>
                 <w:sz w:val="20"/>
@@ -20374,6 +20741,7 @@
               </w:rPr>
               <w:t>POCreateBatch</w:t>
             </w:r>
+            <w:proofErr w:type="spellEnd"/>
           </w:p>
         </w:tc>
         <w:tc>
@@ -20526,6 +20894,7 @@
                 <w:szCs w:val="20"/>
               </w:rPr>
             </w:pPr>
+            <w:proofErr w:type="spellStart"/>
             <w:r>
               <w:rPr>
                 <w:sz w:val="20"/>
@@ -20533,6 +20902,7 @@
               </w:rPr>
               <w:t>PODayEndProcessing</w:t>
             </w:r>
+            <w:proofErr w:type="spellEnd"/>
           </w:p>
         </w:tc>
         <w:tc>
@@ -21178,6 +21548,7 @@
                 <w:szCs w:val="20"/>
               </w:rPr>
             </w:pPr>
+            <w:proofErr w:type="spellStart"/>
             <w:r>
               <w:rPr>
                 <w:sz w:val="20"/>
@@ -21185,6 +21556,7 @@
               </w:rPr>
               <w:t>APPostedDocuments</w:t>
             </w:r>
+            <w:proofErr w:type="spellEnd"/>
           </w:p>
         </w:tc>
         <w:tc>
@@ -21332,6 +21704,7 @@
                 <w:szCs w:val="20"/>
               </w:rPr>
             </w:pPr>
+            <w:proofErr w:type="spellStart"/>
             <w:r>
               <w:rPr>
                 <w:sz w:val="20"/>
@@ -21339,6 +21712,7 @@
               </w:rPr>
               <w:t>APPostedPayments</w:t>
             </w:r>
+            <w:proofErr w:type="spellEnd"/>
           </w:p>
         </w:tc>
         <w:tc>
@@ -21486,6 +21860,7 @@
                 <w:szCs w:val="20"/>
               </w:rPr>
             </w:pPr>
+            <w:proofErr w:type="spellStart"/>
             <w:r>
               <w:rPr>
                 <w:sz w:val="20"/>
@@ -21493,6 +21868,7 @@
               </w:rPr>
               <w:t>APPostingErrorMessages</w:t>
             </w:r>
+            <w:proofErr w:type="spellEnd"/>
           </w:p>
         </w:tc>
         <w:tc>
@@ -21640,6 +22016,7 @@
                 <w:szCs w:val="20"/>
               </w:rPr>
             </w:pPr>
+            <w:proofErr w:type="spellStart"/>
             <w:r>
               <w:rPr>
                 <w:sz w:val="20"/>
@@ -21647,6 +22024,7 @@
               </w:rPr>
               <w:t>APVendorStatistics</w:t>
             </w:r>
+            <w:proofErr w:type="spellEnd"/>
           </w:p>
         </w:tc>
         <w:tc>
@@ -21794,6 +22172,7 @@
                 <w:szCs w:val="20"/>
               </w:rPr>
             </w:pPr>
+            <w:proofErr w:type="spellStart"/>
             <w:r>
               <w:rPr>
                 <w:sz w:val="20"/>
@@ -21801,6 +22180,7 @@
               </w:rPr>
               <w:t>ARItemStatistics</w:t>
             </w:r>
+            <w:proofErr w:type="spellEnd"/>
           </w:p>
         </w:tc>
         <w:tc>
@@ -21948,6 +22328,7 @@
                 <w:szCs w:val="20"/>
               </w:rPr>
             </w:pPr>
+            <w:proofErr w:type="spellStart"/>
             <w:r>
               <w:rPr>
                 <w:sz w:val="20"/>
@@ -21955,6 +22336,7 @@
               </w:rPr>
               <w:t>ARNationalAccountStatistics</w:t>
             </w:r>
+            <w:proofErr w:type="spellEnd"/>
           </w:p>
         </w:tc>
         <w:tc>
@@ -22102,6 +22484,7 @@
                 <w:szCs w:val="20"/>
               </w:rPr>
             </w:pPr>
+            <w:proofErr w:type="spellStart"/>
             <w:r>
               <w:rPr>
                 <w:sz w:val="20"/>
@@ -22109,6 +22492,7 @@
               </w:rPr>
               <w:t>ARPayments</w:t>
             </w:r>
+            <w:proofErr w:type="spellEnd"/>
           </w:p>
         </w:tc>
         <w:tc>
@@ -22256,6 +22640,7 @@
                 <w:szCs w:val="20"/>
               </w:rPr>
             </w:pPr>
+            <w:proofErr w:type="spellStart"/>
             <w:r>
               <w:rPr>
                 <w:sz w:val="20"/>
@@ -22263,6 +22648,7 @@
               </w:rPr>
               <w:t>ARPostedDocuments</w:t>
             </w:r>
+            <w:proofErr w:type="spellEnd"/>
           </w:p>
         </w:tc>
         <w:tc>
@@ -22410,6 +22796,7 @@
                 <w:szCs w:val="20"/>
               </w:rPr>
             </w:pPr>
+            <w:proofErr w:type="spellStart"/>
             <w:r>
               <w:rPr>
                 <w:sz w:val="20"/>
@@ -22417,6 +22804,7 @@
               </w:rPr>
               <w:t>ARPostedReceipts</w:t>
             </w:r>
+            <w:proofErr w:type="spellEnd"/>
           </w:p>
         </w:tc>
         <w:tc>
@@ -22564,6 +22952,7 @@
                 <w:szCs w:val="20"/>
               </w:rPr>
             </w:pPr>
+            <w:proofErr w:type="spellStart"/>
             <w:r>
               <w:rPr>
                 <w:sz w:val="20"/>
@@ -22571,6 +22960,7 @@
               </w:rPr>
               <w:t>GLAccountFiscalSets</w:t>
             </w:r>
+            <w:proofErr w:type="spellEnd"/>
           </w:p>
         </w:tc>
         <w:tc>
@@ -22718,6 +23108,7 @@
                 <w:szCs w:val="20"/>
               </w:rPr>
             </w:pPr>
+            <w:proofErr w:type="spellStart"/>
             <w:r>
               <w:rPr>
                 <w:sz w:val="20"/>
@@ -22725,6 +23116,7 @@
               </w:rPr>
               <w:t>GLPostedTransactions</w:t>
             </w:r>
+            <w:proofErr w:type="spellEnd"/>
           </w:p>
         </w:tc>
         <w:tc>
@@ -22872,6 +23264,7 @@
                 <w:szCs w:val="20"/>
               </w:rPr>
             </w:pPr>
+            <w:proofErr w:type="spellStart"/>
             <w:r>
               <w:rPr>
                 <w:sz w:val="20"/>
@@ -22879,6 +23272,7 @@
               </w:rPr>
               <w:t>GLPostingJournalDetails</w:t>
             </w:r>
+            <w:proofErr w:type="spellEnd"/>
           </w:p>
         </w:tc>
         <w:tc>
@@ -23026,6 +23420,7 @@
                 <w:szCs w:val="20"/>
               </w:rPr>
             </w:pPr>
+            <w:proofErr w:type="spellStart"/>
             <w:r>
               <w:rPr>
                 <w:sz w:val="20"/>
@@ -23033,6 +23428,7 @@
               </w:rPr>
               <w:t>GLProvisionalPostingErrors</w:t>
             </w:r>
+            <w:proofErr w:type="spellEnd"/>
           </w:p>
         </w:tc>
         <w:tc>
@@ -23180,6 +23576,7 @@
                 <w:szCs w:val="20"/>
               </w:rPr>
             </w:pPr>
+            <w:proofErr w:type="spellStart"/>
             <w:r>
               <w:rPr>
                 <w:sz w:val="20"/>
@@ -23187,6 +23584,7 @@
               </w:rPr>
               <w:t>OEPostingJournals</w:t>
             </w:r>
+            <w:proofErr w:type="spellEnd"/>
           </w:p>
         </w:tc>
         <w:tc>
@@ -23334,6 +23732,7 @@
                 <w:szCs w:val="20"/>
               </w:rPr>
             </w:pPr>
+            <w:proofErr w:type="spellStart"/>
             <w:r>
               <w:rPr>
                 <w:sz w:val="20"/>
@@ -23341,6 +23740,7 @@
               </w:rPr>
               <w:t>OESalesHistory</w:t>
             </w:r>
+            <w:proofErr w:type="spellEnd"/>
           </w:p>
         </w:tc>
         <w:tc>
@@ -23488,6 +23888,7 @@
                 <w:szCs w:val="20"/>
               </w:rPr>
             </w:pPr>
+            <w:proofErr w:type="spellStart"/>
             <w:r>
               <w:rPr>
                 <w:sz w:val="20"/>
@@ -23495,6 +23896,7 @@
               </w:rPr>
               <w:t>OESalesHistoryDetails</w:t>
             </w:r>
+            <w:proofErr w:type="spellEnd"/>
           </w:p>
         </w:tc>
         <w:tc>
@@ -23642,6 +24044,7 @@
                 <w:szCs w:val="20"/>
               </w:rPr>
             </w:pPr>
+            <w:proofErr w:type="spellStart"/>
             <w:r>
               <w:rPr>
                 <w:sz w:val="20"/>
@@ -23649,6 +24052,7 @@
               </w:rPr>
               <w:t>OESalesStatistics</w:t>
             </w:r>
+            <w:proofErr w:type="spellEnd"/>
           </w:p>
         </w:tc>
         <w:tc>
@@ -23796,6 +24200,7 @@
                 <w:szCs w:val="20"/>
               </w:rPr>
             </w:pPr>
+            <w:proofErr w:type="spellStart"/>
             <w:r>
               <w:rPr>
                 <w:sz w:val="20"/>
@@ -23803,6 +24208,7 @@
               </w:rPr>
               <w:t>TXTaxTracking</w:t>
             </w:r>
+            <w:proofErr w:type="spellEnd"/>
           </w:p>
         </w:tc>
         <w:tc>
@@ -23958,7 +24364,7 @@
 </file>
 
 <file path=word/endnotes.xml><?xml version="1.0" encoding="utf-8"?>
-<w:endnotes xmlns:wpc="http://schemas.microsoft.com/office/word/2010/wordprocessingCanvas" xmlns:cx="http://schemas.microsoft.com/office/drawing/2014/chartex" xmlns:cx1="http://schemas.microsoft.com/office/drawing/2015/9/8/chartex" xmlns:cx2="http://schemas.microsoft.com/office/drawing/2015/10/21/chartex" xmlns:cx3="http://schemas.microsoft.com/office/drawing/2016/5/9/chartex" xmlns:cx4="http://schemas.microsoft.com/office/drawing/2016/5/10/chartex" xmlns:cx5="http://schemas.microsoft.com/office/drawing/2016/5/11/chartex" xmlns:cx6="http://schemas.microsoft.com/office/drawing/2016/5/12/chartex" xmlns:cx7="http://schemas.microsoft.com/office/drawing/2016/5/13/chartex" xmlns:cx8="http://schemas.microsoft.com/office/drawing/2016/5/14/chartex" xmlns:mc="http://schemas.openxmlformats.org/markup-compatibility/2006" xmlns:aink="http://schemas.microsoft.com/office/drawing/2016/ink" xmlns:am3d="http://schemas.microsoft.com/office/drawing/2017/model3d" xmlns:o="urn:schemas-microsoft-com:office:office" xmlns:r="http://schemas.openxmlformats.org/officeDocument/2006/relationships" xmlns:m="http://schemas.openxmlformats.org/officeDocument/2006/math" xmlns:v="urn:schemas-microsoft-com:vml" xmlns:wp14="http://schemas.microsoft.com/office/word/2010/wordprocessingDrawing" xmlns:wp="http://schemas.openxmlformats.org/drawingml/2006/wordprocessingDrawing" xmlns:w10="urn:schemas-microsoft-com:office:word" xmlns:w="http://schemas.openxmlformats.org/wordprocessingml/2006/main" xmlns:w14="http://schemas.microsoft.com/office/word/2010/wordml" xmlns:w15="http://schemas.microsoft.com/office/word/2012/wordml" xmlns:w16cex="http://schemas.microsoft.com/office/word/2018/wordml/cex" xmlns:w16cid="http://schemas.microsoft.com/office/word/2016/wordml/cid" xmlns:w16="http://schemas.microsoft.com/office/word/2018/wordml" xmlns:w16se="http://schemas.microsoft.com/office/word/2015/wordml/symex" xmlns:wpg="http://schemas.microsoft.com/office/word/2010/wordprocessingGroup" xmlns:wpi="http://schemas.microsoft.com/office/word/2010/wordprocessingInk" xmlns:wne="http://schemas.microsoft.com/office/word/2006/wordml" xmlns:wps="http://schemas.microsoft.com/office/word/2010/wordprocessingShape" mc:Ignorable="w14 w15 w16se w16cid w16 w16cex wp14">
+<w:endnotes xmlns:wpc="http://schemas.microsoft.com/office/word/2010/wordprocessingCanvas" xmlns:cx="http://schemas.microsoft.com/office/drawing/2014/chartex" xmlns:cx1="http://schemas.microsoft.com/office/drawing/2015/9/8/chartex" xmlns:cx2="http://schemas.microsoft.com/office/drawing/2015/10/21/chartex" xmlns:cx3="http://schemas.microsoft.com/office/drawing/2016/5/9/chartex" xmlns:cx4="http://schemas.microsoft.com/office/drawing/2016/5/10/chartex" xmlns:cx5="http://schemas.microsoft.com/office/drawing/2016/5/11/chartex" xmlns:cx6="http://schemas.microsoft.com/office/drawing/2016/5/12/chartex" xmlns:cx7="http://schemas.microsoft.com/office/drawing/2016/5/13/chartex" xmlns:cx8="http://schemas.microsoft.com/office/drawing/2016/5/14/chartex" xmlns:mc="http://schemas.openxmlformats.org/markup-compatibility/2006" xmlns:aink="http://schemas.microsoft.com/office/drawing/2016/ink" xmlns:am3d="http://schemas.microsoft.com/office/drawing/2017/model3d" xmlns:o="urn:schemas-microsoft-com:office:office" xmlns:r="http://schemas.openxmlformats.org/officeDocument/2006/relationships" xmlns:m="http://schemas.openxmlformats.org/officeDocument/2006/math" xmlns:v="urn:schemas-microsoft-com:vml" xmlns:wp14="http://schemas.microsoft.com/office/word/2010/wordprocessingDrawing" xmlns:wp="http://schemas.openxmlformats.org/drawingml/2006/wordprocessingDrawing" xmlns:w10="urn:schemas-microsoft-com:office:word" xmlns:w="http://schemas.openxmlformats.org/wordprocessingml/2006/main" xmlns:w14="http://schemas.microsoft.com/office/word/2010/wordml" xmlns:w15="http://schemas.microsoft.com/office/word/2012/wordml" xmlns:w16cex="http://schemas.microsoft.com/office/word/2018/wordml/cex" xmlns:w16cid="http://schemas.microsoft.com/office/word/2016/wordml/cid" xmlns:w16="http://schemas.microsoft.com/office/word/2018/wordml" xmlns:w16sdtdh="http://schemas.microsoft.com/office/word/2020/wordml/sdtdatahash" xmlns:w16se="http://schemas.microsoft.com/office/word/2015/wordml/symex" xmlns:wpg="http://schemas.microsoft.com/office/word/2010/wordprocessingGroup" xmlns:wpi="http://schemas.microsoft.com/office/word/2010/wordprocessingInk" xmlns:wne="http://schemas.microsoft.com/office/word/2006/wordml" xmlns:wps="http://schemas.microsoft.com/office/word/2010/wordprocessingShape" mc:Ignorable="w14 w15 w16se w16cid w16 w16cex w16sdtdh wp14">
   <w:endnote w:type="separator" w:id="-1">
     <w:p>
       <w:pPr>
@@ -23985,7 +24391,7 @@
 </file>
 
 <file path=word/footer1.xml><?xml version="1.0" encoding="utf-8"?>
-<w:ftr xmlns:wpc="http://schemas.microsoft.com/office/word/2010/wordprocessingCanvas" xmlns:cx="http://schemas.microsoft.com/office/drawing/2014/chartex" xmlns:cx1="http://schemas.microsoft.com/office/drawing/2015/9/8/chartex" xmlns:cx2="http://schemas.microsoft.com/office/drawing/2015/10/21/chartex" xmlns:cx3="http://schemas.microsoft.com/office/drawing/2016/5/9/chartex" xmlns:cx4="http://schemas.microsoft.com/office/drawing/2016/5/10/chartex" xmlns:cx5="http://schemas.microsoft.com/office/drawing/2016/5/11/chartex" xmlns:cx6="http://schemas.microsoft.com/office/drawing/2016/5/12/chartex" xmlns:cx7="http://schemas.microsoft.com/office/drawing/2016/5/13/chartex" xmlns:cx8="http://schemas.microsoft.com/office/drawing/2016/5/14/chartex" xmlns:mc="http://schemas.openxmlformats.org/markup-compatibility/2006" xmlns:aink="http://schemas.microsoft.com/office/drawing/2016/ink" xmlns:am3d="http://schemas.microsoft.com/office/drawing/2017/model3d" xmlns:o="urn:schemas-microsoft-com:office:office" xmlns:r="http://schemas.openxmlformats.org/officeDocument/2006/relationships" xmlns:m="http://schemas.openxmlformats.org/officeDocument/2006/math" xmlns:v="urn:schemas-microsoft-com:vml" xmlns:wp14="http://schemas.microsoft.com/office/word/2010/wordprocessingDrawing" xmlns:wp="http://schemas.openxmlformats.org/drawingml/2006/wordprocessingDrawing" xmlns:w10="urn:schemas-microsoft-com:office:word" xmlns:w="http://schemas.openxmlformats.org/wordprocessingml/2006/main" xmlns:w14="http://schemas.microsoft.com/office/word/2010/wordml" xmlns:w15="http://schemas.microsoft.com/office/word/2012/wordml" xmlns:w16cex="http://schemas.microsoft.com/office/word/2018/wordml/cex" xmlns:w16cid="http://schemas.microsoft.com/office/word/2016/wordml/cid" xmlns:w16="http://schemas.microsoft.com/office/word/2018/wordml" xmlns:w16se="http://schemas.microsoft.com/office/word/2015/wordml/symex" xmlns:wpg="http://schemas.microsoft.com/office/word/2010/wordprocessingGroup" xmlns:wpi="http://schemas.microsoft.com/office/word/2010/wordprocessingInk" xmlns:wne="http://schemas.microsoft.com/office/word/2006/wordml" xmlns:wps="http://schemas.microsoft.com/office/word/2010/wordprocessingShape" mc:Ignorable="w14 w15 w16se w16cid w16 w16cex wp14">
+<w:ftr xmlns:wpc="http://schemas.microsoft.com/office/word/2010/wordprocessingCanvas" xmlns:cx="http://schemas.microsoft.com/office/drawing/2014/chartex" xmlns:cx1="http://schemas.microsoft.com/office/drawing/2015/9/8/chartex" xmlns:cx2="http://schemas.microsoft.com/office/drawing/2015/10/21/chartex" xmlns:cx3="http://schemas.microsoft.com/office/drawing/2016/5/9/chartex" xmlns:cx4="http://schemas.microsoft.com/office/drawing/2016/5/10/chartex" xmlns:cx5="http://schemas.microsoft.com/office/drawing/2016/5/11/chartex" xmlns:cx6="http://schemas.microsoft.com/office/drawing/2016/5/12/chartex" xmlns:cx7="http://schemas.microsoft.com/office/drawing/2016/5/13/chartex" xmlns:cx8="http://schemas.microsoft.com/office/drawing/2016/5/14/chartex" xmlns:mc="http://schemas.openxmlformats.org/markup-compatibility/2006" xmlns:aink="http://schemas.microsoft.com/office/drawing/2016/ink" xmlns:am3d="http://schemas.microsoft.com/office/drawing/2017/model3d" xmlns:o="urn:schemas-microsoft-com:office:office" xmlns:r="http://schemas.openxmlformats.org/officeDocument/2006/relationships" xmlns:m="http://schemas.openxmlformats.org/officeDocument/2006/math" xmlns:v="urn:schemas-microsoft-com:vml" xmlns:wp14="http://schemas.microsoft.com/office/word/2010/wordprocessingDrawing" xmlns:wp="http://schemas.openxmlformats.org/drawingml/2006/wordprocessingDrawing" xmlns:w10="urn:schemas-microsoft-com:office:word" xmlns:w="http://schemas.openxmlformats.org/wordprocessingml/2006/main" xmlns:w14="http://schemas.microsoft.com/office/word/2010/wordml" xmlns:w15="http://schemas.microsoft.com/office/word/2012/wordml" xmlns:w16cex="http://schemas.microsoft.com/office/word/2018/wordml/cex" xmlns:w16cid="http://schemas.microsoft.com/office/word/2016/wordml/cid" xmlns:w16="http://schemas.microsoft.com/office/word/2018/wordml" xmlns:w16sdtdh="http://schemas.microsoft.com/office/word/2020/wordml/sdtdatahash" xmlns:w16se="http://schemas.microsoft.com/office/word/2015/wordml/symex" xmlns:wpg="http://schemas.microsoft.com/office/word/2010/wordprocessingGroup" xmlns:wpi="http://schemas.microsoft.com/office/word/2010/wordprocessingInk" xmlns:wne="http://schemas.microsoft.com/office/word/2006/wordml" xmlns:wps="http://schemas.microsoft.com/office/word/2010/wordprocessingShape" mc:Ignorable="w14 w15 w16se w16cid w16 w16cex w16sdtdh wp14">
   <w:p>
     <w:pPr>
       <w:pStyle w:val="SAGEFooter"/>
@@ -24097,7 +24503,7 @@
 </file>
 
 <file path=word/footer2.xml><?xml version="1.0" encoding="utf-8"?>
-<w:ftr xmlns:wpc="http://schemas.microsoft.com/office/word/2010/wordprocessingCanvas" xmlns:cx="http://schemas.microsoft.com/office/drawing/2014/chartex" xmlns:cx1="http://schemas.microsoft.com/office/drawing/2015/9/8/chartex" xmlns:cx2="http://schemas.microsoft.com/office/drawing/2015/10/21/chartex" xmlns:cx3="http://schemas.microsoft.com/office/drawing/2016/5/9/chartex" xmlns:cx4="http://schemas.microsoft.com/office/drawing/2016/5/10/chartex" xmlns:cx5="http://schemas.microsoft.com/office/drawing/2016/5/11/chartex" xmlns:cx6="http://schemas.microsoft.com/office/drawing/2016/5/12/chartex" xmlns:cx7="http://schemas.microsoft.com/office/drawing/2016/5/13/chartex" xmlns:cx8="http://schemas.microsoft.com/office/drawing/2016/5/14/chartex" xmlns:mc="http://schemas.openxmlformats.org/markup-compatibility/2006" xmlns:aink="http://schemas.microsoft.com/office/drawing/2016/ink" xmlns:am3d="http://schemas.microsoft.com/office/drawing/2017/model3d" xmlns:o="urn:schemas-microsoft-com:office:office" xmlns:r="http://schemas.openxmlformats.org/officeDocument/2006/relationships" xmlns:m="http://schemas.openxmlformats.org/officeDocument/2006/math" xmlns:v="urn:schemas-microsoft-com:vml" xmlns:wp14="http://schemas.microsoft.com/office/word/2010/wordprocessingDrawing" xmlns:wp="http://schemas.openxmlformats.org/drawingml/2006/wordprocessingDrawing" xmlns:w10="urn:schemas-microsoft-com:office:word" xmlns:w="http://schemas.openxmlformats.org/wordprocessingml/2006/main" xmlns:w14="http://schemas.microsoft.com/office/word/2010/wordml" xmlns:w15="http://schemas.microsoft.com/office/word/2012/wordml" xmlns:w16cex="http://schemas.microsoft.com/office/word/2018/wordml/cex" xmlns:w16cid="http://schemas.microsoft.com/office/word/2016/wordml/cid" xmlns:w16="http://schemas.microsoft.com/office/word/2018/wordml" xmlns:w16se="http://schemas.microsoft.com/office/word/2015/wordml/symex" xmlns:wpg="http://schemas.microsoft.com/office/word/2010/wordprocessingGroup" xmlns:wpi="http://schemas.microsoft.com/office/word/2010/wordprocessingInk" xmlns:wne="http://schemas.microsoft.com/office/word/2006/wordml" xmlns:wps="http://schemas.microsoft.com/office/word/2010/wordprocessingShape" mc:Ignorable="w14 w15 w16se w16cid w16 w16cex wp14">
+<w:ftr xmlns:wpc="http://schemas.microsoft.com/office/word/2010/wordprocessingCanvas" xmlns:cx="http://schemas.microsoft.com/office/drawing/2014/chartex" xmlns:cx1="http://schemas.microsoft.com/office/drawing/2015/9/8/chartex" xmlns:cx2="http://schemas.microsoft.com/office/drawing/2015/10/21/chartex" xmlns:cx3="http://schemas.microsoft.com/office/drawing/2016/5/9/chartex" xmlns:cx4="http://schemas.microsoft.com/office/drawing/2016/5/10/chartex" xmlns:cx5="http://schemas.microsoft.com/office/drawing/2016/5/11/chartex" xmlns:cx6="http://schemas.microsoft.com/office/drawing/2016/5/12/chartex" xmlns:cx7="http://schemas.microsoft.com/office/drawing/2016/5/13/chartex" xmlns:cx8="http://schemas.microsoft.com/office/drawing/2016/5/14/chartex" xmlns:mc="http://schemas.openxmlformats.org/markup-compatibility/2006" xmlns:aink="http://schemas.microsoft.com/office/drawing/2016/ink" xmlns:am3d="http://schemas.microsoft.com/office/drawing/2017/model3d" xmlns:o="urn:schemas-microsoft-com:office:office" xmlns:r="http://schemas.openxmlformats.org/officeDocument/2006/relationships" xmlns:m="http://schemas.openxmlformats.org/officeDocument/2006/math" xmlns:v="urn:schemas-microsoft-com:vml" xmlns:wp14="http://schemas.microsoft.com/office/word/2010/wordprocessingDrawing" xmlns:wp="http://schemas.openxmlformats.org/drawingml/2006/wordprocessingDrawing" xmlns:w10="urn:schemas-microsoft-com:office:word" xmlns:w="http://schemas.openxmlformats.org/wordprocessingml/2006/main" xmlns:w14="http://schemas.microsoft.com/office/word/2010/wordml" xmlns:w15="http://schemas.microsoft.com/office/word/2012/wordml" xmlns:w16cex="http://schemas.microsoft.com/office/word/2018/wordml/cex" xmlns:w16cid="http://schemas.microsoft.com/office/word/2016/wordml/cid" xmlns:w16="http://schemas.microsoft.com/office/word/2018/wordml" xmlns:w16sdtdh="http://schemas.microsoft.com/office/word/2020/wordml/sdtdatahash" xmlns:w16se="http://schemas.microsoft.com/office/word/2015/wordml/symex" xmlns:wpg="http://schemas.microsoft.com/office/word/2010/wordprocessingGroup" xmlns:wpi="http://schemas.microsoft.com/office/word/2010/wordprocessingInk" xmlns:wne="http://schemas.microsoft.com/office/word/2006/wordml" xmlns:wps="http://schemas.microsoft.com/office/word/2010/wordprocessingShape" mc:Ignorable="w14 w15 w16se w16cid w16 w16cex w16sdtdh wp14">
   <w:p>
     <w:pPr>
       <w:pStyle w:val="Footer"/>
@@ -24108,7 +24514,7 @@
 </file>
 
 <file path=word/footer3.xml><?xml version="1.0" encoding="utf-8"?>
-<w:ftr xmlns:wpc="http://schemas.microsoft.com/office/word/2010/wordprocessingCanvas" xmlns:cx="http://schemas.microsoft.com/office/drawing/2014/chartex" xmlns:cx1="http://schemas.microsoft.com/office/drawing/2015/9/8/chartex" xmlns:cx2="http://schemas.microsoft.com/office/drawing/2015/10/21/chartex" xmlns:cx3="http://schemas.microsoft.com/office/drawing/2016/5/9/chartex" xmlns:cx4="http://schemas.microsoft.com/office/drawing/2016/5/10/chartex" xmlns:cx5="http://schemas.microsoft.com/office/drawing/2016/5/11/chartex" xmlns:cx6="http://schemas.microsoft.com/office/drawing/2016/5/12/chartex" xmlns:cx7="http://schemas.microsoft.com/office/drawing/2016/5/13/chartex" xmlns:cx8="http://schemas.microsoft.com/office/drawing/2016/5/14/chartex" xmlns:mc="http://schemas.openxmlformats.org/markup-compatibility/2006" xmlns:aink="http://schemas.microsoft.com/office/drawing/2016/ink" xmlns:am3d="http://schemas.microsoft.com/office/drawing/2017/model3d" xmlns:o="urn:schemas-microsoft-com:office:office" xmlns:r="http://schemas.openxmlformats.org/officeDocument/2006/relationships" xmlns:m="http://schemas.openxmlformats.org/officeDocument/2006/math" xmlns:v="urn:schemas-microsoft-com:vml" xmlns:wp14="http://schemas.microsoft.com/office/word/2010/wordprocessingDrawing" xmlns:wp="http://schemas.openxmlformats.org/drawingml/2006/wordprocessingDrawing" xmlns:w10="urn:schemas-microsoft-com:office:word" xmlns:w="http://schemas.openxmlformats.org/wordprocessingml/2006/main" xmlns:w14="http://schemas.microsoft.com/office/word/2010/wordml" xmlns:w15="http://schemas.microsoft.com/office/word/2012/wordml" xmlns:w16cex="http://schemas.microsoft.com/office/word/2018/wordml/cex" xmlns:w16cid="http://schemas.microsoft.com/office/word/2016/wordml/cid" xmlns:w16="http://schemas.microsoft.com/office/word/2018/wordml" xmlns:w16se="http://schemas.microsoft.com/office/word/2015/wordml/symex" xmlns:wpg="http://schemas.microsoft.com/office/word/2010/wordprocessingGroup" xmlns:wpi="http://schemas.microsoft.com/office/word/2010/wordprocessingInk" xmlns:wne="http://schemas.microsoft.com/office/word/2006/wordml" xmlns:wps="http://schemas.microsoft.com/office/word/2010/wordprocessingShape" mc:Ignorable="w14 w15 w16se w16cid w16 w16cex wp14">
+<w:ftr xmlns:wpc="http://schemas.microsoft.com/office/word/2010/wordprocessingCanvas" xmlns:cx="http://schemas.microsoft.com/office/drawing/2014/chartex" xmlns:cx1="http://schemas.microsoft.com/office/drawing/2015/9/8/chartex" xmlns:cx2="http://schemas.microsoft.com/office/drawing/2015/10/21/chartex" xmlns:cx3="http://schemas.microsoft.com/office/drawing/2016/5/9/chartex" xmlns:cx4="http://schemas.microsoft.com/office/drawing/2016/5/10/chartex" xmlns:cx5="http://schemas.microsoft.com/office/drawing/2016/5/11/chartex" xmlns:cx6="http://schemas.microsoft.com/office/drawing/2016/5/12/chartex" xmlns:cx7="http://schemas.microsoft.com/office/drawing/2016/5/13/chartex" xmlns:cx8="http://schemas.microsoft.com/office/drawing/2016/5/14/chartex" xmlns:mc="http://schemas.openxmlformats.org/markup-compatibility/2006" xmlns:aink="http://schemas.microsoft.com/office/drawing/2016/ink" xmlns:am3d="http://schemas.microsoft.com/office/drawing/2017/model3d" xmlns:o="urn:schemas-microsoft-com:office:office" xmlns:r="http://schemas.openxmlformats.org/officeDocument/2006/relationships" xmlns:m="http://schemas.openxmlformats.org/officeDocument/2006/math" xmlns:v="urn:schemas-microsoft-com:vml" xmlns:wp14="http://schemas.microsoft.com/office/word/2010/wordprocessingDrawing" xmlns:wp="http://schemas.openxmlformats.org/drawingml/2006/wordprocessingDrawing" xmlns:w10="urn:schemas-microsoft-com:office:word" xmlns:w="http://schemas.openxmlformats.org/wordprocessingml/2006/main" xmlns:w14="http://schemas.microsoft.com/office/word/2010/wordml" xmlns:w15="http://schemas.microsoft.com/office/word/2012/wordml" xmlns:w16cex="http://schemas.microsoft.com/office/word/2018/wordml/cex" xmlns:w16cid="http://schemas.microsoft.com/office/word/2016/wordml/cid" xmlns:w16="http://schemas.microsoft.com/office/word/2018/wordml" xmlns:w16sdtdh="http://schemas.microsoft.com/office/word/2020/wordml/sdtdatahash" xmlns:w16se="http://schemas.microsoft.com/office/word/2015/wordml/symex" xmlns:wpg="http://schemas.microsoft.com/office/word/2010/wordprocessingGroup" xmlns:wpi="http://schemas.microsoft.com/office/word/2010/wordprocessingInk" xmlns:wne="http://schemas.microsoft.com/office/word/2006/wordml" xmlns:wps="http://schemas.microsoft.com/office/word/2010/wordprocessingShape" mc:Ignorable="w14 w15 w16se w16cid w16 w16cex w16sdtdh wp14">
   <w:tbl>
     <w:tblPr>
       <w:tblStyle w:val="TableGrid"/>
@@ -24141,27 +24547,14 @@
           <w:pPr>
             <w:pStyle w:val="SAGEFooter"/>
           </w:pPr>
-          <w:r>
-            <w:fldChar w:fldCharType="begin"/>
-          </w:r>
-          <w:r>
-            <w:instrText xml:space="preserve"> STYLEREF  SAGE_Title  \* MERGEFORMAT </w:instrText>
-          </w:r>
-          <w:r>
-            <w:fldChar w:fldCharType="separate"/>
-          </w:r>
-          <w:r>
-            <w:rPr>
-              <w:noProof/>
-            </w:rPr>
-            <w:t>Sage 300 Web API</w:t>
-          </w:r>
-          <w:r>
-            <w:rPr>
-              <w:noProof/>
-            </w:rPr>
-            <w:fldChar w:fldCharType="end"/>
-          </w:r>
+          <w:fldSimple w:instr=" STYLEREF  SAGE_Title  \* MERGEFORMAT ">
+            <w:r>
+              <w:rPr>
+                <w:noProof/>
+              </w:rPr>
+              <w:t>Sage 300 Web API</w:t>
+            </w:r>
+          </w:fldSimple>
           <w:r>
             <w:rPr>
               <w:noProof/>
@@ -24268,7 +24661,7 @@
 </file>
 
 <file path=word/footer4.xml><?xml version="1.0" encoding="utf-8"?>
-<w:ftr xmlns:wpc="http://schemas.microsoft.com/office/word/2010/wordprocessingCanvas" xmlns:cx="http://schemas.microsoft.com/office/drawing/2014/chartex" xmlns:cx1="http://schemas.microsoft.com/office/drawing/2015/9/8/chartex" xmlns:cx2="http://schemas.microsoft.com/office/drawing/2015/10/21/chartex" xmlns:cx3="http://schemas.microsoft.com/office/drawing/2016/5/9/chartex" xmlns:cx4="http://schemas.microsoft.com/office/drawing/2016/5/10/chartex" xmlns:cx5="http://schemas.microsoft.com/office/drawing/2016/5/11/chartex" xmlns:cx6="http://schemas.microsoft.com/office/drawing/2016/5/12/chartex" xmlns:cx7="http://schemas.microsoft.com/office/drawing/2016/5/13/chartex" xmlns:cx8="http://schemas.microsoft.com/office/drawing/2016/5/14/chartex" xmlns:mc="http://schemas.openxmlformats.org/markup-compatibility/2006" xmlns:aink="http://schemas.microsoft.com/office/drawing/2016/ink" xmlns:am3d="http://schemas.microsoft.com/office/drawing/2017/model3d" xmlns:o="urn:schemas-microsoft-com:office:office" xmlns:r="http://schemas.openxmlformats.org/officeDocument/2006/relationships" xmlns:m="http://schemas.openxmlformats.org/officeDocument/2006/math" xmlns:v="urn:schemas-microsoft-com:vml" xmlns:wp14="http://schemas.microsoft.com/office/word/2010/wordprocessingDrawing" xmlns:wp="http://schemas.openxmlformats.org/drawingml/2006/wordprocessingDrawing" xmlns:w10="urn:schemas-microsoft-com:office:word" xmlns:w="http://schemas.openxmlformats.org/wordprocessingml/2006/main" xmlns:w14="http://schemas.microsoft.com/office/word/2010/wordml" xmlns:w15="http://schemas.microsoft.com/office/word/2012/wordml" xmlns:w16cex="http://schemas.microsoft.com/office/word/2018/wordml/cex" xmlns:w16cid="http://schemas.microsoft.com/office/word/2016/wordml/cid" xmlns:w16="http://schemas.microsoft.com/office/word/2018/wordml" xmlns:w16se="http://schemas.microsoft.com/office/word/2015/wordml/symex" xmlns:wpg="http://schemas.microsoft.com/office/word/2010/wordprocessingGroup" xmlns:wpi="http://schemas.microsoft.com/office/word/2010/wordprocessingInk" xmlns:wne="http://schemas.microsoft.com/office/word/2006/wordml" xmlns:wps="http://schemas.microsoft.com/office/word/2010/wordprocessingShape" mc:Ignorable="w14 w15 w16se w16cid w16 w16cex wp14">
+<w:ftr xmlns:wpc="http://schemas.microsoft.com/office/word/2010/wordprocessingCanvas" xmlns:cx="http://schemas.microsoft.com/office/drawing/2014/chartex" xmlns:cx1="http://schemas.microsoft.com/office/drawing/2015/9/8/chartex" xmlns:cx2="http://schemas.microsoft.com/office/drawing/2015/10/21/chartex" xmlns:cx3="http://schemas.microsoft.com/office/drawing/2016/5/9/chartex" xmlns:cx4="http://schemas.microsoft.com/office/drawing/2016/5/10/chartex" xmlns:cx5="http://schemas.microsoft.com/office/drawing/2016/5/11/chartex" xmlns:cx6="http://schemas.microsoft.com/office/drawing/2016/5/12/chartex" xmlns:cx7="http://schemas.microsoft.com/office/drawing/2016/5/13/chartex" xmlns:cx8="http://schemas.microsoft.com/office/drawing/2016/5/14/chartex" xmlns:mc="http://schemas.openxmlformats.org/markup-compatibility/2006" xmlns:aink="http://schemas.microsoft.com/office/drawing/2016/ink" xmlns:am3d="http://schemas.microsoft.com/office/drawing/2017/model3d" xmlns:o="urn:schemas-microsoft-com:office:office" xmlns:r="http://schemas.openxmlformats.org/officeDocument/2006/relationships" xmlns:m="http://schemas.openxmlformats.org/officeDocument/2006/math" xmlns:v="urn:schemas-microsoft-com:vml" xmlns:wp14="http://schemas.microsoft.com/office/word/2010/wordprocessingDrawing" xmlns:wp="http://schemas.openxmlformats.org/drawingml/2006/wordprocessingDrawing" xmlns:w10="urn:schemas-microsoft-com:office:word" xmlns:w="http://schemas.openxmlformats.org/wordprocessingml/2006/main" xmlns:w14="http://schemas.microsoft.com/office/word/2010/wordml" xmlns:w15="http://schemas.microsoft.com/office/word/2012/wordml" xmlns:w16cex="http://schemas.microsoft.com/office/word/2018/wordml/cex" xmlns:w16cid="http://schemas.microsoft.com/office/word/2016/wordml/cid" xmlns:w16="http://schemas.microsoft.com/office/word/2018/wordml" xmlns:w16sdtdh="http://schemas.microsoft.com/office/word/2020/wordml/sdtdatahash" xmlns:w16se="http://schemas.microsoft.com/office/word/2015/wordml/symex" xmlns:wpg="http://schemas.microsoft.com/office/word/2010/wordprocessingGroup" xmlns:wpi="http://schemas.microsoft.com/office/word/2010/wordprocessingInk" xmlns:wne="http://schemas.microsoft.com/office/word/2006/wordml" xmlns:wps="http://schemas.microsoft.com/office/word/2010/wordprocessingShape" mc:Ignorable="w14 w15 w16se w16cid w16 w16cex w16sdtdh wp14">
   <w:tbl>
     <w:tblPr>
       <w:tblStyle w:val="TableGrid"/>
@@ -24325,7 +24718,7 @@
 </file>
 
 <file path=word/footer5.xml><?xml version="1.0" encoding="utf-8"?>
-<w:ftr xmlns:wpc="http://schemas.microsoft.com/office/word/2010/wordprocessingCanvas" xmlns:cx="http://schemas.microsoft.com/office/drawing/2014/chartex" xmlns:cx1="http://schemas.microsoft.com/office/drawing/2015/9/8/chartex" xmlns:cx2="http://schemas.microsoft.com/office/drawing/2015/10/21/chartex" xmlns:cx3="http://schemas.microsoft.com/office/drawing/2016/5/9/chartex" xmlns:cx4="http://schemas.microsoft.com/office/drawing/2016/5/10/chartex" xmlns:cx5="http://schemas.microsoft.com/office/drawing/2016/5/11/chartex" xmlns:cx6="http://schemas.microsoft.com/office/drawing/2016/5/12/chartex" xmlns:cx7="http://schemas.microsoft.com/office/drawing/2016/5/13/chartex" xmlns:cx8="http://schemas.microsoft.com/office/drawing/2016/5/14/chartex" xmlns:mc="http://schemas.openxmlformats.org/markup-compatibility/2006" xmlns:aink="http://schemas.microsoft.com/office/drawing/2016/ink" xmlns:am3d="http://schemas.microsoft.com/office/drawing/2017/model3d" xmlns:o="urn:schemas-microsoft-com:office:office" xmlns:r="http://schemas.openxmlformats.org/officeDocument/2006/relationships" xmlns:m="http://schemas.openxmlformats.org/officeDocument/2006/math" xmlns:v="urn:schemas-microsoft-com:vml" xmlns:wp14="http://schemas.microsoft.com/office/word/2010/wordprocessingDrawing" xmlns:wp="http://schemas.openxmlformats.org/drawingml/2006/wordprocessingDrawing" xmlns:w10="urn:schemas-microsoft-com:office:word" xmlns:w="http://schemas.openxmlformats.org/wordprocessingml/2006/main" xmlns:w14="http://schemas.microsoft.com/office/word/2010/wordml" xmlns:w15="http://schemas.microsoft.com/office/word/2012/wordml" xmlns:w16cex="http://schemas.microsoft.com/office/word/2018/wordml/cex" xmlns:w16cid="http://schemas.microsoft.com/office/word/2016/wordml/cid" xmlns:w16="http://schemas.microsoft.com/office/word/2018/wordml" xmlns:w16se="http://schemas.microsoft.com/office/word/2015/wordml/symex" xmlns:wpg="http://schemas.microsoft.com/office/word/2010/wordprocessingGroup" xmlns:wpi="http://schemas.microsoft.com/office/word/2010/wordprocessingInk" xmlns:wne="http://schemas.microsoft.com/office/word/2006/wordml" xmlns:wps="http://schemas.microsoft.com/office/word/2010/wordprocessingShape" mc:Ignorable="w14 w15 w16se w16cid w16 w16cex wp14">
+<w:ftr xmlns:wpc="http://schemas.microsoft.com/office/word/2010/wordprocessingCanvas" xmlns:cx="http://schemas.microsoft.com/office/drawing/2014/chartex" xmlns:cx1="http://schemas.microsoft.com/office/drawing/2015/9/8/chartex" xmlns:cx2="http://schemas.microsoft.com/office/drawing/2015/10/21/chartex" xmlns:cx3="http://schemas.microsoft.com/office/drawing/2016/5/9/chartex" xmlns:cx4="http://schemas.microsoft.com/office/drawing/2016/5/10/chartex" xmlns:cx5="http://schemas.microsoft.com/office/drawing/2016/5/11/chartex" xmlns:cx6="http://schemas.microsoft.com/office/drawing/2016/5/12/chartex" xmlns:cx7="http://schemas.microsoft.com/office/drawing/2016/5/13/chartex" xmlns:cx8="http://schemas.microsoft.com/office/drawing/2016/5/14/chartex" xmlns:mc="http://schemas.openxmlformats.org/markup-compatibility/2006" xmlns:aink="http://schemas.microsoft.com/office/drawing/2016/ink" xmlns:am3d="http://schemas.microsoft.com/office/drawing/2017/model3d" xmlns:o="urn:schemas-microsoft-com:office:office" xmlns:r="http://schemas.openxmlformats.org/officeDocument/2006/relationships" xmlns:m="http://schemas.openxmlformats.org/officeDocument/2006/math" xmlns:v="urn:schemas-microsoft-com:vml" xmlns:wp14="http://schemas.microsoft.com/office/word/2010/wordprocessingDrawing" xmlns:wp="http://schemas.openxmlformats.org/drawingml/2006/wordprocessingDrawing" xmlns:w10="urn:schemas-microsoft-com:office:word" xmlns:w="http://schemas.openxmlformats.org/wordprocessingml/2006/main" xmlns:w14="http://schemas.microsoft.com/office/word/2010/wordml" xmlns:w15="http://schemas.microsoft.com/office/word/2012/wordml" xmlns:w16cex="http://schemas.microsoft.com/office/word/2018/wordml/cex" xmlns:w16cid="http://schemas.microsoft.com/office/word/2016/wordml/cid" xmlns:w16="http://schemas.microsoft.com/office/word/2018/wordml" xmlns:w16sdtdh="http://schemas.microsoft.com/office/word/2020/wordml/sdtdatahash" xmlns:w16se="http://schemas.microsoft.com/office/word/2015/wordml/symex" xmlns:wpg="http://schemas.microsoft.com/office/word/2010/wordprocessingGroup" xmlns:wpi="http://schemas.microsoft.com/office/word/2010/wordprocessingInk" xmlns:wne="http://schemas.microsoft.com/office/word/2006/wordml" xmlns:wps="http://schemas.microsoft.com/office/word/2010/wordprocessingShape" mc:Ignorable="w14 w15 w16se w16cid w16 w16cex w16sdtdh wp14">
   <w:tbl>
     <w:tblPr>
       <w:tblStyle w:val="TableGrid"/>
@@ -24358,27 +24751,14 @@
           <w:pPr>
             <w:pStyle w:val="SAGEFooter"/>
           </w:pPr>
-          <w:r>
-            <w:fldChar w:fldCharType="begin"/>
-          </w:r>
-          <w:r>
-            <w:instrText xml:space="preserve"> STYLEREF  SAGE_Title  \* MERGEFORMAT </w:instrText>
-          </w:r>
-          <w:r>
-            <w:fldChar w:fldCharType="separate"/>
-          </w:r>
-          <w:r>
-            <w:rPr>
-              <w:noProof/>
-            </w:rPr>
-            <w:t>Sage 300 Web API</w:t>
-          </w:r>
-          <w:r>
-            <w:rPr>
-              <w:noProof/>
-            </w:rPr>
-            <w:fldChar w:fldCharType="end"/>
-          </w:r>
+          <w:fldSimple w:instr=" STYLEREF  SAGE_Title  \* MERGEFORMAT ">
+            <w:r>
+              <w:rPr>
+                <w:noProof/>
+              </w:rPr>
+              <w:t>Sage 300 Web API</w:t>
+            </w:r>
+          </w:fldSimple>
           <w:r>
             <w:rPr>
               <w:noProof/>
@@ -24478,7 +24858,7 @@
 </file>
 
 <file path=word/footer6.xml><?xml version="1.0" encoding="utf-8"?>
-<w:ftr xmlns:wpc="http://schemas.microsoft.com/office/word/2010/wordprocessingCanvas" xmlns:cx="http://schemas.microsoft.com/office/drawing/2014/chartex" xmlns:cx1="http://schemas.microsoft.com/office/drawing/2015/9/8/chartex" xmlns:cx2="http://schemas.microsoft.com/office/drawing/2015/10/21/chartex" xmlns:cx3="http://schemas.microsoft.com/office/drawing/2016/5/9/chartex" xmlns:cx4="http://schemas.microsoft.com/office/drawing/2016/5/10/chartex" xmlns:cx5="http://schemas.microsoft.com/office/drawing/2016/5/11/chartex" xmlns:cx6="http://schemas.microsoft.com/office/drawing/2016/5/12/chartex" xmlns:cx7="http://schemas.microsoft.com/office/drawing/2016/5/13/chartex" xmlns:cx8="http://schemas.microsoft.com/office/drawing/2016/5/14/chartex" xmlns:mc="http://schemas.openxmlformats.org/markup-compatibility/2006" xmlns:aink="http://schemas.microsoft.com/office/drawing/2016/ink" xmlns:am3d="http://schemas.microsoft.com/office/drawing/2017/model3d" xmlns:o="urn:schemas-microsoft-com:office:office" xmlns:r="http://schemas.openxmlformats.org/officeDocument/2006/relationships" xmlns:m="http://schemas.openxmlformats.org/officeDocument/2006/math" xmlns:v="urn:schemas-microsoft-com:vml" xmlns:wp14="http://schemas.microsoft.com/office/word/2010/wordprocessingDrawing" xmlns:wp="http://schemas.openxmlformats.org/drawingml/2006/wordprocessingDrawing" xmlns:w10="urn:schemas-microsoft-com:office:word" xmlns:w="http://schemas.openxmlformats.org/wordprocessingml/2006/main" xmlns:w14="http://schemas.microsoft.com/office/word/2010/wordml" xmlns:w15="http://schemas.microsoft.com/office/word/2012/wordml" xmlns:w16cex="http://schemas.microsoft.com/office/word/2018/wordml/cex" xmlns:w16cid="http://schemas.microsoft.com/office/word/2016/wordml/cid" xmlns:w16="http://schemas.microsoft.com/office/word/2018/wordml" xmlns:w16se="http://schemas.microsoft.com/office/word/2015/wordml/symex" xmlns:wpg="http://schemas.microsoft.com/office/word/2010/wordprocessingGroup" xmlns:wpi="http://schemas.microsoft.com/office/word/2010/wordprocessingInk" xmlns:wne="http://schemas.microsoft.com/office/word/2006/wordml" xmlns:wps="http://schemas.microsoft.com/office/word/2010/wordprocessingShape" mc:Ignorable="w14 w15 w16se w16cid w16 w16cex wp14">
+<w:ftr xmlns:wpc="http://schemas.microsoft.com/office/word/2010/wordprocessingCanvas" xmlns:cx="http://schemas.microsoft.com/office/drawing/2014/chartex" xmlns:cx1="http://schemas.microsoft.com/office/drawing/2015/9/8/chartex" xmlns:cx2="http://schemas.microsoft.com/office/drawing/2015/10/21/chartex" xmlns:cx3="http://schemas.microsoft.com/office/drawing/2016/5/9/chartex" xmlns:cx4="http://schemas.microsoft.com/office/drawing/2016/5/10/chartex" xmlns:cx5="http://schemas.microsoft.com/office/drawing/2016/5/11/chartex" xmlns:cx6="http://schemas.microsoft.com/office/drawing/2016/5/12/chartex" xmlns:cx7="http://schemas.microsoft.com/office/drawing/2016/5/13/chartex" xmlns:cx8="http://schemas.microsoft.com/office/drawing/2016/5/14/chartex" xmlns:mc="http://schemas.openxmlformats.org/markup-compatibility/2006" xmlns:aink="http://schemas.microsoft.com/office/drawing/2016/ink" xmlns:am3d="http://schemas.microsoft.com/office/drawing/2017/model3d" xmlns:o="urn:schemas-microsoft-com:office:office" xmlns:r="http://schemas.openxmlformats.org/officeDocument/2006/relationships" xmlns:m="http://schemas.openxmlformats.org/officeDocument/2006/math" xmlns:v="urn:schemas-microsoft-com:vml" xmlns:wp14="http://schemas.microsoft.com/office/word/2010/wordprocessingDrawing" xmlns:wp="http://schemas.openxmlformats.org/drawingml/2006/wordprocessingDrawing" xmlns:w10="urn:schemas-microsoft-com:office:word" xmlns:w="http://schemas.openxmlformats.org/wordprocessingml/2006/main" xmlns:w14="http://schemas.microsoft.com/office/word/2010/wordml" xmlns:w15="http://schemas.microsoft.com/office/word/2012/wordml" xmlns:w16cex="http://schemas.microsoft.com/office/word/2018/wordml/cex" xmlns:w16cid="http://schemas.microsoft.com/office/word/2016/wordml/cid" xmlns:w16="http://schemas.microsoft.com/office/word/2018/wordml" xmlns:w16sdtdh="http://schemas.microsoft.com/office/word/2020/wordml/sdtdatahash" xmlns:w16se="http://schemas.microsoft.com/office/word/2015/wordml/symex" xmlns:wpg="http://schemas.microsoft.com/office/word/2010/wordprocessingGroup" xmlns:wpi="http://schemas.microsoft.com/office/word/2010/wordprocessingInk" xmlns:wne="http://schemas.microsoft.com/office/word/2006/wordml" xmlns:wps="http://schemas.microsoft.com/office/word/2010/wordprocessingShape" mc:Ignorable="w14 w15 w16se w16cid w16 w16cex w16sdtdh wp14">
   <w:tbl>
     <w:tblPr>
       <w:tblStyle w:val="TableGrid"/>
@@ -24511,27 +24891,14 @@
           <w:pPr>
             <w:pStyle w:val="SAGEFooter"/>
           </w:pPr>
-          <w:r>
-            <w:fldChar w:fldCharType="begin"/>
-          </w:r>
-          <w:r>
-            <w:instrText xml:space="preserve"> STYLEREF  SAGE_Title  \* MERGEFORMAT </w:instrText>
-          </w:r>
-          <w:r>
-            <w:fldChar w:fldCharType="separate"/>
-          </w:r>
-          <w:r>
-            <w:rPr>
-              <w:noProof/>
-            </w:rPr>
-            <w:t>Sage 300 Web API</w:t>
-          </w:r>
-          <w:r>
-            <w:rPr>
-              <w:noProof/>
-            </w:rPr>
-            <w:fldChar w:fldCharType="end"/>
-          </w:r>
+          <w:fldSimple w:instr=" STYLEREF  SAGE_Title  \* MERGEFORMAT ">
+            <w:r>
+              <w:rPr>
+                <w:noProof/>
+              </w:rPr>
+              <w:t>Sage 300 Web API</w:t>
+            </w:r>
+          </w:fldSimple>
           <w:r>
             <w:rPr>
               <w:noProof/>
@@ -24631,7 +24998,7 @@
 </file>
 
 <file path=word/footnotes.xml><?xml version="1.0" encoding="utf-8"?>
-<w:footnotes xmlns:wpc="http://schemas.microsoft.com/office/word/2010/wordprocessingCanvas" xmlns:cx="http://schemas.microsoft.com/office/drawing/2014/chartex" xmlns:cx1="http://schemas.microsoft.com/office/drawing/2015/9/8/chartex" xmlns:cx2="http://schemas.microsoft.com/office/drawing/2015/10/21/chartex" xmlns:cx3="http://schemas.microsoft.com/office/drawing/2016/5/9/chartex" xmlns:cx4="http://schemas.microsoft.com/office/drawing/2016/5/10/chartex" xmlns:cx5="http://schemas.microsoft.com/office/drawing/2016/5/11/chartex" xmlns:cx6="http://schemas.microsoft.com/office/drawing/2016/5/12/chartex" xmlns:cx7="http://schemas.microsoft.com/office/drawing/2016/5/13/chartex" xmlns:cx8="http://schemas.microsoft.com/office/drawing/2016/5/14/chartex" xmlns:mc="http://schemas.openxmlformats.org/markup-compatibility/2006" xmlns:aink="http://schemas.microsoft.com/office/drawing/2016/ink" xmlns:am3d="http://schemas.microsoft.com/office/drawing/2017/model3d" xmlns:o="urn:schemas-microsoft-com:office:office" xmlns:r="http://schemas.openxmlformats.org/officeDocument/2006/relationships" xmlns:m="http://schemas.openxmlformats.org/officeDocument/2006/math" xmlns:v="urn:schemas-microsoft-com:vml" xmlns:wp14="http://schemas.microsoft.com/office/word/2010/wordprocessingDrawing" xmlns:wp="http://schemas.openxmlformats.org/drawingml/2006/wordprocessingDrawing" xmlns:w10="urn:schemas-microsoft-com:office:word" xmlns:w="http://schemas.openxmlformats.org/wordprocessingml/2006/main" xmlns:w14="http://schemas.microsoft.com/office/word/2010/wordml" xmlns:w15="http://schemas.microsoft.com/office/word/2012/wordml" xmlns:w16cex="http://schemas.microsoft.com/office/word/2018/wordml/cex" xmlns:w16cid="http://schemas.microsoft.com/office/word/2016/wordml/cid" xmlns:w16="http://schemas.microsoft.com/office/word/2018/wordml" xmlns:w16se="http://schemas.microsoft.com/office/word/2015/wordml/symex" xmlns:wpg="http://schemas.microsoft.com/office/word/2010/wordprocessingGroup" xmlns:wpi="http://schemas.microsoft.com/office/word/2010/wordprocessingInk" xmlns:wne="http://schemas.microsoft.com/office/word/2006/wordml" xmlns:wps="http://schemas.microsoft.com/office/word/2010/wordprocessingShape" mc:Ignorable="w14 w15 w16se w16cid w16 w16cex wp14">
+<w:footnotes xmlns:wpc="http://schemas.microsoft.com/office/word/2010/wordprocessingCanvas" xmlns:cx="http://schemas.microsoft.com/office/drawing/2014/chartex" xmlns:cx1="http://schemas.microsoft.com/office/drawing/2015/9/8/chartex" xmlns:cx2="http://schemas.microsoft.com/office/drawing/2015/10/21/chartex" xmlns:cx3="http://schemas.microsoft.com/office/drawing/2016/5/9/chartex" xmlns:cx4="http://schemas.microsoft.com/office/drawing/2016/5/10/chartex" xmlns:cx5="http://schemas.microsoft.com/office/drawing/2016/5/11/chartex" xmlns:cx6="http://schemas.microsoft.com/office/drawing/2016/5/12/chartex" xmlns:cx7="http://schemas.microsoft.com/office/drawing/2016/5/13/chartex" xmlns:cx8="http://schemas.microsoft.com/office/drawing/2016/5/14/chartex" xmlns:mc="http://schemas.openxmlformats.org/markup-compatibility/2006" xmlns:aink="http://schemas.microsoft.com/office/drawing/2016/ink" xmlns:am3d="http://schemas.microsoft.com/office/drawing/2017/model3d" xmlns:o="urn:schemas-microsoft-com:office:office" xmlns:r="http://schemas.openxmlformats.org/officeDocument/2006/relationships" xmlns:m="http://schemas.openxmlformats.org/officeDocument/2006/math" xmlns:v="urn:schemas-microsoft-com:vml" xmlns:wp14="http://schemas.microsoft.com/office/word/2010/wordprocessingDrawing" xmlns:wp="http://schemas.openxmlformats.org/drawingml/2006/wordprocessingDrawing" xmlns:w10="urn:schemas-microsoft-com:office:word" xmlns:w="http://schemas.openxmlformats.org/wordprocessingml/2006/main" xmlns:w14="http://schemas.microsoft.com/office/word/2010/wordml" xmlns:w15="http://schemas.microsoft.com/office/word/2012/wordml" xmlns:w16cex="http://schemas.microsoft.com/office/word/2018/wordml/cex" xmlns:w16cid="http://schemas.microsoft.com/office/word/2016/wordml/cid" xmlns:w16="http://schemas.microsoft.com/office/word/2018/wordml" xmlns:w16sdtdh="http://schemas.microsoft.com/office/word/2020/wordml/sdtdatahash" xmlns:w16se="http://schemas.microsoft.com/office/word/2015/wordml/symex" xmlns:wpg="http://schemas.microsoft.com/office/word/2010/wordprocessingGroup" xmlns:wpi="http://schemas.microsoft.com/office/word/2010/wordprocessingInk" xmlns:wne="http://schemas.microsoft.com/office/word/2006/wordml" xmlns:wps="http://schemas.microsoft.com/office/word/2010/wordprocessingShape" mc:Ignorable="w14 w15 w16se w16cid w16 w16cex w16sdtdh wp14">
   <w:footnote w:type="separator" w:id="-1">
     <w:p>
       <w:pPr>
@@ -24660,7 +25027,7 @@
 </file>
 
 <file path=word/header1.xml><?xml version="1.0" encoding="utf-8"?>
-<w:hdr xmlns:wpc="http://schemas.microsoft.com/office/word/2010/wordprocessingCanvas" xmlns:cx="http://schemas.microsoft.com/office/drawing/2014/chartex" xmlns:cx1="http://schemas.microsoft.com/office/drawing/2015/9/8/chartex" xmlns:cx2="http://schemas.microsoft.com/office/drawing/2015/10/21/chartex" xmlns:cx3="http://schemas.microsoft.com/office/drawing/2016/5/9/chartex" xmlns:cx4="http://schemas.microsoft.com/office/drawing/2016/5/10/chartex" xmlns:cx5="http://schemas.microsoft.com/office/drawing/2016/5/11/chartex" xmlns:cx6="http://schemas.microsoft.com/office/drawing/2016/5/12/chartex" xmlns:cx7="http://schemas.microsoft.com/office/drawing/2016/5/13/chartex" xmlns:cx8="http://schemas.microsoft.com/office/drawing/2016/5/14/chartex" xmlns:mc="http://schemas.openxmlformats.org/markup-compatibility/2006" xmlns:aink="http://schemas.microsoft.com/office/drawing/2016/ink" xmlns:am3d="http://schemas.microsoft.com/office/drawing/2017/model3d" xmlns:o="urn:schemas-microsoft-com:office:office" xmlns:r="http://schemas.openxmlformats.org/officeDocument/2006/relationships" xmlns:m="http://schemas.openxmlformats.org/officeDocument/2006/math" xmlns:v="urn:schemas-microsoft-com:vml" xmlns:wp14="http://schemas.microsoft.com/office/word/2010/wordprocessingDrawing" xmlns:wp="http://schemas.openxmlformats.org/drawingml/2006/wordprocessingDrawing" xmlns:w10="urn:schemas-microsoft-com:office:word" xmlns:w="http://schemas.openxmlformats.org/wordprocessingml/2006/main" xmlns:w14="http://schemas.microsoft.com/office/word/2010/wordml" xmlns:w15="http://schemas.microsoft.com/office/word/2012/wordml" xmlns:w16cex="http://schemas.microsoft.com/office/word/2018/wordml/cex" xmlns:w16cid="http://schemas.microsoft.com/office/word/2016/wordml/cid" xmlns:w16="http://schemas.microsoft.com/office/word/2018/wordml" xmlns:w16se="http://schemas.microsoft.com/office/word/2015/wordml/symex" xmlns:wpg="http://schemas.microsoft.com/office/word/2010/wordprocessingGroup" xmlns:wpi="http://schemas.microsoft.com/office/word/2010/wordprocessingInk" xmlns:wne="http://schemas.microsoft.com/office/word/2006/wordml" xmlns:wps="http://schemas.microsoft.com/office/word/2010/wordprocessingShape" mc:Ignorable="w14 w15 w16se w16cid w16 w16cex wp14">
+<w:hdr xmlns:wpc="http://schemas.microsoft.com/office/word/2010/wordprocessingCanvas" xmlns:cx="http://schemas.microsoft.com/office/drawing/2014/chartex" xmlns:cx1="http://schemas.microsoft.com/office/drawing/2015/9/8/chartex" xmlns:cx2="http://schemas.microsoft.com/office/drawing/2015/10/21/chartex" xmlns:cx3="http://schemas.microsoft.com/office/drawing/2016/5/9/chartex" xmlns:cx4="http://schemas.microsoft.com/office/drawing/2016/5/10/chartex" xmlns:cx5="http://schemas.microsoft.com/office/drawing/2016/5/11/chartex" xmlns:cx6="http://schemas.microsoft.com/office/drawing/2016/5/12/chartex" xmlns:cx7="http://schemas.microsoft.com/office/drawing/2016/5/13/chartex" xmlns:cx8="http://schemas.microsoft.com/office/drawing/2016/5/14/chartex" xmlns:mc="http://schemas.openxmlformats.org/markup-compatibility/2006" xmlns:aink="http://schemas.microsoft.com/office/drawing/2016/ink" xmlns:am3d="http://schemas.microsoft.com/office/drawing/2017/model3d" xmlns:o="urn:schemas-microsoft-com:office:office" xmlns:r="http://schemas.openxmlformats.org/officeDocument/2006/relationships" xmlns:m="http://schemas.openxmlformats.org/officeDocument/2006/math" xmlns:v="urn:schemas-microsoft-com:vml" xmlns:wp14="http://schemas.microsoft.com/office/word/2010/wordprocessingDrawing" xmlns:wp="http://schemas.openxmlformats.org/drawingml/2006/wordprocessingDrawing" xmlns:w10="urn:schemas-microsoft-com:office:word" xmlns:w="http://schemas.openxmlformats.org/wordprocessingml/2006/main" xmlns:w14="http://schemas.microsoft.com/office/word/2010/wordml" xmlns:w15="http://schemas.microsoft.com/office/word/2012/wordml" xmlns:w16cex="http://schemas.microsoft.com/office/word/2018/wordml/cex" xmlns:w16cid="http://schemas.microsoft.com/office/word/2016/wordml/cid" xmlns:w16="http://schemas.microsoft.com/office/word/2018/wordml" xmlns:w16sdtdh="http://schemas.microsoft.com/office/word/2020/wordml/sdtdatahash" xmlns:w16se="http://schemas.microsoft.com/office/word/2015/wordml/symex" xmlns:wpg="http://schemas.microsoft.com/office/word/2010/wordprocessingGroup" xmlns:wpi="http://schemas.microsoft.com/office/word/2010/wordprocessingInk" xmlns:wne="http://schemas.microsoft.com/office/word/2006/wordml" xmlns:wps="http://schemas.microsoft.com/office/word/2010/wordprocessingShape" mc:Ignorable="w14 w15 w16se w16cid w16 w16cex w16sdtdh wp14">
   <w:p>
     <w:pPr>
       <w:pStyle w:val="Header"/>
@@ -24739,7 +25106,7 @@
 </file>
 
 <file path=word/header2.xml><?xml version="1.0" encoding="utf-8"?>
-<w:hdr xmlns:wpc="http://schemas.microsoft.com/office/word/2010/wordprocessingCanvas" xmlns:cx="http://schemas.microsoft.com/office/drawing/2014/chartex" xmlns:cx1="http://schemas.microsoft.com/office/drawing/2015/9/8/chartex" xmlns:cx2="http://schemas.microsoft.com/office/drawing/2015/10/21/chartex" xmlns:cx3="http://schemas.microsoft.com/office/drawing/2016/5/9/chartex" xmlns:cx4="http://schemas.microsoft.com/office/drawing/2016/5/10/chartex" xmlns:cx5="http://schemas.microsoft.com/office/drawing/2016/5/11/chartex" xmlns:cx6="http://schemas.microsoft.com/office/drawing/2016/5/12/chartex" xmlns:cx7="http://schemas.microsoft.com/office/drawing/2016/5/13/chartex" xmlns:cx8="http://schemas.microsoft.com/office/drawing/2016/5/14/chartex" xmlns:mc="http://schemas.openxmlformats.org/markup-compatibility/2006" xmlns:aink="http://schemas.microsoft.com/office/drawing/2016/ink" xmlns:am3d="http://schemas.microsoft.com/office/drawing/2017/model3d" xmlns:o="urn:schemas-microsoft-com:office:office" xmlns:r="http://schemas.openxmlformats.org/officeDocument/2006/relationships" xmlns:m="http://schemas.openxmlformats.org/officeDocument/2006/math" xmlns:v="urn:schemas-microsoft-com:vml" xmlns:wp14="http://schemas.microsoft.com/office/word/2010/wordprocessingDrawing" xmlns:wp="http://schemas.openxmlformats.org/drawingml/2006/wordprocessingDrawing" xmlns:w10="urn:schemas-microsoft-com:office:word" xmlns:w="http://schemas.openxmlformats.org/wordprocessingml/2006/main" xmlns:w14="http://schemas.microsoft.com/office/word/2010/wordml" xmlns:w15="http://schemas.microsoft.com/office/word/2012/wordml" xmlns:w16cex="http://schemas.microsoft.com/office/word/2018/wordml/cex" xmlns:w16cid="http://schemas.microsoft.com/office/word/2016/wordml/cid" xmlns:w16="http://schemas.microsoft.com/office/word/2018/wordml" xmlns:w16se="http://schemas.microsoft.com/office/word/2015/wordml/symex" xmlns:wpg="http://schemas.microsoft.com/office/word/2010/wordprocessingGroup" xmlns:wpi="http://schemas.microsoft.com/office/word/2010/wordprocessingInk" xmlns:wne="http://schemas.microsoft.com/office/word/2006/wordml" xmlns:wps="http://schemas.microsoft.com/office/word/2010/wordprocessingShape" mc:Ignorable="w14 w15 w16se w16cid w16 w16cex wp14">
+<w:hdr xmlns:wpc="http://schemas.microsoft.com/office/word/2010/wordprocessingCanvas" xmlns:cx="http://schemas.microsoft.com/office/drawing/2014/chartex" xmlns:cx1="http://schemas.microsoft.com/office/drawing/2015/9/8/chartex" xmlns:cx2="http://schemas.microsoft.com/office/drawing/2015/10/21/chartex" xmlns:cx3="http://schemas.microsoft.com/office/drawing/2016/5/9/chartex" xmlns:cx4="http://schemas.microsoft.com/office/drawing/2016/5/10/chartex" xmlns:cx5="http://schemas.microsoft.com/office/drawing/2016/5/11/chartex" xmlns:cx6="http://schemas.microsoft.com/office/drawing/2016/5/12/chartex" xmlns:cx7="http://schemas.microsoft.com/office/drawing/2016/5/13/chartex" xmlns:cx8="http://schemas.microsoft.com/office/drawing/2016/5/14/chartex" xmlns:mc="http://schemas.openxmlformats.org/markup-compatibility/2006" xmlns:aink="http://schemas.microsoft.com/office/drawing/2016/ink" xmlns:am3d="http://schemas.microsoft.com/office/drawing/2017/model3d" xmlns:o="urn:schemas-microsoft-com:office:office" xmlns:r="http://schemas.openxmlformats.org/officeDocument/2006/relationships" xmlns:m="http://schemas.openxmlformats.org/officeDocument/2006/math" xmlns:v="urn:schemas-microsoft-com:vml" xmlns:wp14="http://schemas.microsoft.com/office/word/2010/wordprocessingDrawing" xmlns:wp="http://schemas.openxmlformats.org/drawingml/2006/wordprocessingDrawing" xmlns:w10="urn:schemas-microsoft-com:office:word" xmlns:w="http://schemas.openxmlformats.org/wordprocessingml/2006/main" xmlns:w14="http://schemas.microsoft.com/office/word/2010/wordml" xmlns:w15="http://schemas.microsoft.com/office/word/2012/wordml" xmlns:w16cex="http://schemas.microsoft.com/office/word/2018/wordml/cex" xmlns:w16cid="http://schemas.microsoft.com/office/word/2016/wordml/cid" xmlns:w16="http://schemas.microsoft.com/office/word/2018/wordml" xmlns:w16sdtdh="http://schemas.microsoft.com/office/word/2020/wordml/sdtdatahash" xmlns:w16se="http://schemas.microsoft.com/office/word/2015/wordml/symex" xmlns:wpg="http://schemas.microsoft.com/office/word/2010/wordprocessingGroup" xmlns:wpi="http://schemas.microsoft.com/office/word/2010/wordprocessingInk" xmlns:wne="http://schemas.microsoft.com/office/word/2006/wordml" xmlns:wps="http://schemas.microsoft.com/office/word/2010/wordprocessingShape" mc:Ignorable="w14 w15 w16se w16cid w16 w16cex w16sdtdh wp14">
   <w:p>
     <w:pPr>
       <w:pStyle w:val="Header"/>
@@ -24750,7 +25117,7 @@
 </file>
 
 <file path=word/header3.xml><?xml version="1.0" encoding="utf-8"?>
-<w:hdr xmlns:wpc="http://schemas.microsoft.com/office/word/2010/wordprocessingCanvas" xmlns:cx="http://schemas.microsoft.com/office/drawing/2014/chartex" xmlns:cx1="http://schemas.microsoft.com/office/drawing/2015/9/8/chartex" xmlns:cx2="http://schemas.microsoft.com/office/drawing/2015/10/21/chartex" xmlns:cx3="http://schemas.microsoft.com/office/drawing/2016/5/9/chartex" xmlns:cx4="http://schemas.microsoft.com/office/drawing/2016/5/10/chartex" xmlns:cx5="http://schemas.microsoft.com/office/drawing/2016/5/11/chartex" xmlns:cx6="http://schemas.microsoft.com/office/drawing/2016/5/12/chartex" xmlns:cx7="http://schemas.microsoft.com/office/drawing/2016/5/13/chartex" xmlns:cx8="http://schemas.microsoft.com/office/drawing/2016/5/14/chartex" xmlns:mc="http://schemas.openxmlformats.org/markup-compatibility/2006" xmlns:aink="http://schemas.microsoft.com/office/drawing/2016/ink" xmlns:am3d="http://schemas.microsoft.com/office/drawing/2017/model3d" xmlns:o="urn:schemas-microsoft-com:office:office" xmlns:r="http://schemas.openxmlformats.org/officeDocument/2006/relationships" xmlns:m="http://schemas.openxmlformats.org/officeDocument/2006/math" xmlns:v="urn:schemas-microsoft-com:vml" xmlns:wp14="http://schemas.microsoft.com/office/word/2010/wordprocessingDrawing" xmlns:wp="http://schemas.openxmlformats.org/drawingml/2006/wordprocessingDrawing" xmlns:w10="urn:schemas-microsoft-com:office:word" xmlns:w="http://schemas.openxmlformats.org/wordprocessingml/2006/main" xmlns:w14="http://schemas.microsoft.com/office/word/2010/wordml" xmlns:w15="http://schemas.microsoft.com/office/word/2012/wordml" xmlns:w16cex="http://schemas.microsoft.com/office/word/2018/wordml/cex" xmlns:w16cid="http://schemas.microsoft.com/office/word/2016/wordml/cid" xmlns:w16="http://schemas.microsoft.com/office/word/2018/wordml" xmlns:w16se="http://schemas.microsoft.com/office/word/2015/wordml/symex" xmlns:wpg="http://schemas.microsoft.com/office/word/2010/wordprocessingGroup" xmlns:wpi="http://schemas.microsoft.com/office/word/2010/wordprocessingInk" xmlns:wne="http://schemas.microsoft.com/office/word/2006/wordml" xmlns:wps="http://schemas.microsoft.com/office/word/2010/wordprocessingShape" mc:Ignorable="w14 w15 w16se w16cid w16 w16cex wp14">
+<w:hdr xmlns:wpc="http://schemas.microsoft.com/office/word/2010/wordprocessingCanvas" xmlns:cx="http://schemas.microsoft.com/office/drawing/2014/chartex" xmlns:cx1="http://schemas.microsoft.com/office/drawing/2015/9/8/chartex" xmlns:cx2="http://schemas.microsoft.com/office/drawing/2015/10/21/chartex" xmlns:cx3="http://schemas.microsoft.com/office/drawing/2016/5/9/chartex" xmlns:cx4="http://schemas.microsoft.com/office/drawing/2016/5/10/chartex" xmlns:cx5="http://schemas.microsoft.com/office/drawing/2016/5/11/chartex" xmlns:cx6="http://schemas.microsoft.com/office/drawing/2016/5/12/chartex" xmlns:cx7="http://schemas.microsoft.com/office/drawing/2016/5/13/chartex" xmlns:cx8="http://schemas.microsoft.com/office/drawing/2016/5/14/chartex" xmlns:mc="http://schemas.openxmlformats.org/markup-compatibility/2006" xmlns:aink="http://schemas.microsoft.com/office/drawing/2016/ink" xmlns:am3d="http://schemas.microsoft.com/office/drawing/2017/model3d" xmlns:o="urn:schemas-microsoft-com:office:office" xmlns:r="http://schemas.openxmlformats.org/officeDocument/2006/relationships" xmlns:m="http://schemas.openxmlformats.org/officeDocument/2006/math" xmlns:v="urn:schemas-microsoft-com:vml" xmlns:wp14="http://schemas.microsoft.com/office/word/2010/wordprocessingDrawing" xmlns:wp="http://schemas.openxmlformats.org/drawingml/2006/wordprocessingDrawing" xmlns:w10="urn:schemas-microsoft-com:office:word" xmlns:w="http://schemas.openxmlformats.org/wordprocessingml/2006/main" xmlns:w14="http://schemas.microsoft.com/office/word/2010/wordml" xmlns:w15="http://schemas.microsoft.com/office/word/2012/wordml" xmlns:w16cex="http://schemas.microsoft.com/office/word/2018/wordml/cex" xmlns:w16cid="http://schemas.microsoft.com/office/word/2016/wordml/cid" xmlns:w16="http://schemas.microsoft.com/office/word/2018/wordml" xmlns:w16sdtdh="http://schemas.microsoft.com/office/word/2020/wordml/sdtdatahash" xmlns:w16se="http://schemas.microsoft.com/office/word/2015/wordml/symex" xmlns:wpg="http://schemas.microsoft.com/office/word/2010/wordprocessingGroup" xmlns:wpi="http://schemas.microsoft.com/office/word/2010/wordprocessingInk" xmlns:wne="http://schemas.microsoft.com/office/word/2006/wordml" xmlns:wps="http://schemas.microsoft.com/office/word/2010/wordprocessingShape" mc:Ignorable="w14 w15 w16se w16cid w16 w16cex w16sdtdh wp14">
   <w:p>
     <w:pPr>
       <w:pStyle w:val="Header"/>
@@ -24760,7 +25127,7 @@
 </file>
 
 <file path=word/header4.xml><?xml version="1.0" encoding="utf-8"?>
-<w:hdr xmlns:wpc="http://schemas.microsoft.com/office/word/2010/wordprocessingCanvas" xmlns:cx="http://schemas.microsoft.com/office/drawing/2014/chartex" xmlns:cx1="http://schemas.microsoft.com/office/drawing/2015/9/8/chartex" xmlns:cx2="http://schemas.microsoft.com/office/drawing/2015/10/21/chartex" xmlns:cx3="http://schemas.microsoft.com/office/drawing/2016/5/9/chartex" xmlns:cx4="http://schemas.microsoft.com/office/drawing/2016/5/10/chartex" xmlns:cx5="http://schemas.microsoft.com/office/drawing/2016/5/11/chartex" xmlns:cx6="http://schemas.microsoft.com/office/drawing/2016/5/12/chartex" xmlns:cx7="http://schemas.microsoft.com/office/drawing/2016/5/13/chartex" xmlns:cx8="http://schemas.microsoft.com/office/drawing/2016/5/14/chartex" xmlns:mc="http://schemas.openxmlformats.org/markup-compatibility/2006" xmlns:aink="http://schemas.microsoft.com/office/drawing/2016/ink" xmlns:am3d="http://schemas.microsoft.com/office/drawing/2017/model3d" xmlns:o="urn:schemas-microsoft-com:office:office" xmlns:r="http://schemas.openxmlformats.org/officeDocument/2006/relationships" xmlns:m="http://schemas.openxmlformats.org/officeDocument/2006/math" xmlns:v="urn:schemas-microsoft-com:vml" xmlns:wp14="http://schemas.microsoft.com/office/word/2010/wordprocessingDrawing" xmlns:wp="http://schemas.openxmlformats.org/drawingml/2006/wordprocessingDrawing" xmlns:w10="urn:schemas-microsoft-com:office:word" xmlns:w="http://schemas.openxmlformats.org/wordprocessingml/2006/main" xmlns:w14="http://schemas.microsoft.com/office/word/2010/wordml" xmlns:w15="http://schemas.microsoft.com/office/word/2012/wordml" xmlns:w16cex="http://schemas.microsoft.com/office/word/2018/wordml/cex" xmlns:w16cid="http://schemas.microsoft.com/office/word/2016/wordml/cid" xmlns:w16="http://schemas.microsoft.com/office/word/2018/wordml" xmlns:w16se="http://schemas.microsoft.com/office/word/2015/wordml/symex" xmlns:wpg="http://schemas.microsoft.com/office/word/2010/wordprocessingGroup" xmlns:wpi="http://schemas.microsoft.com/office/word/2010/wordprocessingInk" xmlns:wne="http://schemas.microsoft.com/office/word/2006/wordml" xmlns:wps="http://schemas.microsoft.com/office/word/2010/wordprocessingShape" mc:Ignorable="w14 w15 w16se w16cid w16 w16cex wp14">
+<w:hdr xmlns:wpc="http://schemas.microsoft.com/office/word/2010/wordprocessingCanvas" xmlns:cx="http://schemas.microsoft.com/office/drawing/2014/chartex" xmlns:cx1="http://schemas.microsoft.com/office/drawing/2015/9/8/chartex" xmlns:cx2="http://schemas.microsoft.com/office/drawing/2015/10/21/chartex" xmlns:cx3="http://schemas.microsoft.com/office/drawing/2016/5/9/chartex" xmlns:cx4="http://schemas.microsoft.com/office/drawing/2016/5/10/chartex" xmlns:cx5="http://schemas.microsoft.com/office/drawing/2016/5/11/chartex" xmlns:cx6="http://schemas.microsoft.com/office/drawing/2016/5/12/chartex" xmlns:cx7="http://schemas.microsoft.com/office/drawing/2016/5/13/chartex" xmlns:cx8="http://schemas.microsoft.com/office/drawing/2016/5/14/chartex" xmlns:mc="http://schemas.openxmlformats.org/markup-compatibility/2006" xmlns:aink="http://schemas.microsoft.com/office/drawing/2016/ink" xmlns:am3d="http://schemas.microsoft.com/office/drawing/2017/model3d" xmlns:o="urn:schemas-microsoft-com:office:office" xmlns:r="http://schemas.openxmlformats.org/officeDocument/2006/relationships" xmlns:m="http://schemas.openxmlformats.org/officeDocument/2006/math" xmlns:v="urn:schemas-microsoft-com:vml" xmlns:wp14="http://schemas.microsoft.com/office/word/2010/wordprocessingDrawing" xmlns:wp="http://schemas.openxmlformats.org/drawingml/2006/wordprocessingDrawing" xmlns:w10="urn:schemas-microsoft-com:office:word" xmlns:w="http://schemas.openxmlformats.org/wordprocessingml/2006/main" xmlns:w14="http://schemas.microsoft.com/office/word/2010/wordml" xmlns:w15="http://schemas.microsoft.com/office/word/2012/wordml" xmlns:w16cex="http://schemas.microsoft.com/office/word/2018/wordml/cex" xmlns:w16cid="http://schemas.microsoft.com/office/word/2016/wordml/cid" xmlns:w16="http://schemas.microsoft.com/office/word/2018/wordml" xmlns:w16sdtdh="http://schemas.microsoft.com/office/word/2020/wordml/sdtdatahash" xmlns:w16se="http://schemas.microsoft.com/office/word/2015/wordml/symex" xmlns:wpg="http://schemas.microsoft.com/office/word/2010/wordprocessingGroup" xmlns:wpi="http://schemas.microsoft.com/office/word/2010/wordprocessingInk" xmlns:wne="http://schemas.microsoft.com/office/word/2006/wordml" xmlns:wps="http://schemas.microsoft.com/office/word/2010/wordprocessingShape" mc:Ignorable="w14 w15 w16se w16cid w16 w16cex w16sdtdh wp14">
   <w:p>
     <w:pPr>
       <w:pStyle w:val="Header"/>
@@ -24770,7 +25137,7 @@
 </file>
 
 <file path=word/numbering.xml><?xml version="1.0" encoding="utf-8"?>
-<w:numbering xmlns:wpc="http://schemas.microsoft.com/office/word/2010/wordprocessingCanvas" xmlns:cx="http://schemas.microsoft.com/office/drawing/2014/chartex" xmlns:cx1="http://schemas.microsoft.com/office/drawing/2015/9/8/chartex" xmlns:cx2="http://schemas.microsoft.com/office/drawing/2015/10/21/chartex" xmlns:cx3="http://schemas.microsoft.com/office/drawing/2016/5/9/chartex" xmlns:cx4="http://schemas.microsoft.com/office/drawing/2016/5/10/chartex" xmlns:cx5="http://schemas.microsoft.com/office/drawing/2016/5/11/chartex" xmlns:cx6="http://schemas.microsoft.com/office/drawing/2016/5/12/chartex" xmlns:cx7="http://schemas.microsoft.com/office/drawing/2016/5/13/chartex" xmlns:cx8="http://schemas.microsoft.com/office/drawing/2016/5/14/chartex" xmlns:mc="http://schemas.openxmlformats.org/markup-compatibility/2006" xmlns:aink="http://schemas.microsoft.com/office/drawing/2016/ink" xmlns:am3d="http://schemas.microsoft.com/office/drawing/2017/model3d" xmlns:o="urn:schemas-microsoft-com:office:office" xmlns:r="http://schemas.openxmlformats.org/officeDocument/2006/relationships" xmlns:m="http://schemas.openxmlformats.org/officeDocument/2006/math" xmlns:v="urn:schemas-microsoft-com:vml" xmlns:wp14="http://schemas.microsoft.com/office/word/2010/wordprocessingDrawing" xmlns:wp="http://schemas.openxmlformats.org/drawingml/2006/wordprocessingDrawing" xmlns:w10="urn:schemas-microsoft-com:office:word" xmlns:w="http://schemas.openxmlformats.org/wordprocessingml/2006/main" xmlns:w14="http://schemas.microsoft.com/office/word/2010/wordml" xmlns:w15="http://schemas.microsoft.com/office/word/2012/wordml" xmlns:w16cex="http://schemas.microsoft.com/office/word/2018/wordml/cex" xmlns:w16cid="http://schemas.microsoft.com/office/word/2016/wordml/cid" xmlns:w16="http://schemas.microsoft.com/office/word/2018/wordml" xmlns:w16se="http://schemas.microsoft.com/office/word/2015/wordml/symex" xmlns:wpg="http://schemas.microsoft.com/office/word/2010/wordprocessingGroup" xmlns:wpi="http://schemas.microsoft.com/office/word/2010/wordprocessingInk" xmlns:wne="http://schemas.microsoft.com/office/word/2006/wordml" xmlns:wps="http://schemas.microsoft.com/office/word/2010/wordprocessingShape" mc:Ignorable="w14 w15 w16se w16cid w16 w16cex wp14">
+<w:numbering xmlns:wpc="http://schemas.microsoft.com/office/word/2010/wordprocessingCanvas" xmlns:cx="http://schemas.microsoft.com/office/drawing/2014/chartex" xmlns:cx1="http://schemas.microsoft.com/office/drawing/2015/9/8/chartex" xmlns:cx2="http://schemas.microsoft.com/office/drawing/2015/10/21/chartex" xmlns:cx3="http://schemas.microsoft.com/office/drawing/2016/5/9/chartex" xmlns:cx4="http://schemas.microsoft.com/office/drawing/2016/5/10/chartex" xmlns:cx5="http://schemas.microsoft.com/office/drawing/2016/5/11/chartex" xmlns:cx6="http://schemas.microsoft.com/office/drawing/2016/5/12/chartex" xmlns:cx7="http://schemas.microsoft.com/office/drawing/2016/5/13/chartex" xmlns:cx8="http://schemas.microsoft.com/office/drawing/2016/5/14/chartex" xmlns:mc="http://schemas.openxmlformats.org/markup-compatibility/2006" xmlns:aink="http://schemas.microsoft.com/office/drawing/2016/ink" xmlns:am3d="http://schemas.microsoft.com/office/drawing/2017/model3d" xmlns:o="urn:schemas-microsoft-com:office:office" xmlns:r="http://schemas.openxmlformats.org/officeDocument/2006/relationships" xmlns:m="http://schemas.openxmlformats.org/officeDocument/2006/math" xmlns:v="urn:schemas-microsoft-com:vml" xmlns:wp14="http://schemas.microsoft.com/office/word/2010/wordprocessingDrawing" xmlns:wp="http://schemas.openxmlformats.org/drawingml/2006/wordprocessingDrawing" xmlns:w10="urn:schemas-microsoft-com:office:word" xmlns:w="http://schemas.openxmlformats.org/wordprocessingml/2006/main" xmlns:w14="http://schemas.microsoft.com/office/word/2010/wordml" xmlns:w15="http://schemas.microsoft.com/office/word/2012/wordml" xmlns:w16cex="http://schemas.microsoft.com/office/word/2018/wordml/cex" xmlns:w16cid="http://schemas.microsoft.com/office/word/2016/wordml/cid" xmlns:w16="http://schemas.microsoft.com/office/word/2018/wordml" xmlns:w16sdtdh="http://schemas.microsoft.com/office/word/2020/wordml/sdtdatahash" xmlns:w16se="http://schemas.microsoft.com/office/word/2015/wordml/symex" xmlns:wpg="http://schemas.microsoft.com/office/word/2010/wordprocessingGroup" xmlns:wpi="http://schemas.microsoft.com/office/word/2010/wordprocessingInk" xmlns:wne="http://schemas.microsoft.com/office/word/2006/wordml" xmlns:wps="http://schemas.microsoft.com/office/word/2010/wordprocessingShape" mc:Ignorable="w14 w15 w16se w16cid w16 w16cex w16sdtdh wp14">
   <w:numPicBullet w:numPicBulletId="0">
     <w:pict>
       <v:shapetype id="_x0000_t75" coordsize="21600,21600" o:spt="75" o:preferrelative="t" path="m@4@5l@4@11@9@11@9@5xe" filled="f" stroked="f">
@@ -24792,7 +25159,7 @@
         <v:path o:extrusionok="f" gradientshapeok="t" o:connecttype="rect"/>
         <o:lock v:ext="edit" aspectratio="t"/>
       </v:shapetype>
-      <v:shape id="_x0000_i1157" type="#_x0000_t75" style="width:20.5pt;height:20.5pt" o:bullet="t">
+      <v:shape id="_x0000_i1193" type="#_x0000_t75" style="width:20.5pt;height:20.5pt" o:bullet="t">
         <v:imagedata r:id="rId1" o:title="clip_image001"/>
       </v:shape>
     </w:pict>
@@ -27888,7 +28255,7 @@
 </file>
 
 <file path=word/styles.xml><?xml version="1.0" encoding="utf-8"?>
-<w:styles xmlns:mc="http://schemas.openxmlformats.org/markup-compatibility/2006" xmlns:r="http://schemas.openxmlformats.org/officeDocument/2006/relationships" xmlns:w="http://schemas.openxmlformats.org/wordprocessingml/2006/main" xmlns:w14="http://schemas.microsoft.com/office/word/2010/wordml" xmlns:w15="http://schemas.microsoft.com/office/word/2012/wordml" xmlns:w16cex="http://schemas.microsoft.com/office/word/2018/wordml/cex" xmlns:w16cid="http://schemas.microsoft.com/office/word/2016/wordml/cid" xmlns:w16="http://schemas.microsoft.com/office/word/2018/wordml" xmlns:w16se="http://schemas.microsoft.com/office/word/2015/wordml/symex" mc:Ignorable="w14 w15 w16se w16cid w16 w16cex">
+<w:styles xmlns:mc="http://schemas.openxmlformats.org/markup-compatibility/2006" xmlns:r="http://schemas.openxmlformats.org/officeDocument/2006/relationships" xmlns:w="http://schemas.openxmlformats.org/wordprocessingml/2006/main" xmlns:w14="http://schemas.microsoft.com/office/word/2010/wordml" xmlns:w15="http://schemas.microsoft.com/office/word/2012/wordml" xmlns:w16cex="http://schemas.microsoft.com/office/word/2018/wordml/cex" xmlns:w16cid="http://schemas.microsoft.com/office/word/2016/wordml/cid" xmlns:w16="http://schemas.microsoft.com/office/word/2018/wordml" xmlns:w16sdtdh="http://schemas.microsoft.com/office/word/2020/wordml/sdtdatahash" xmlns:w16se="http://schemas.microsoft.com/office/word/2015/wordml/symex" mc:Ignorable="w14 w15 w16se w16cid w16 w16cex w16sdtdh">
   <w:docDefaults>
     <w:rPrDefault>
       <w:rPr>

</xml_diff>